<commit_message>
Added the importing the ubuntu server in Virtual box at Documentation
</commit_message>
<xml_diff>
--- a/Documentation/9364B-G1_cms_install_man.docx
+++ b/Documentation/9364B-G1_cms_install_man.docx
@@ -73,8 +73,6 @@
           <w:szCs w:val="78"/>
         </w:rPr>
       </w:pPr>
-      <w:bookmarkStart w:id="0" w:name="_GoBack"/>
-      <w:bookmarkEnd w:id="0"/>
     </w:p>
     <w:p>
       <w:pPr>
@@ -1232,7 +1230,7 @@
           <w:szCs w:val="24"/>
         </w:rPr>
         <w:drawing>
-          <wp:inline distT="114300" distB="114300" distL="114300" distR="114300">
+          <wp:inline distT="114300" distB="114300" distL="114300" distR="114300" wp14:anchorId="48432F61" wp14:editId="547D6C56">
             <wp:extent cx="1857375" cy="1733550"/>
             <wp:effectExtent l="0" t="0" r="0" b="0"/>
             <wp:docPr id="5" name="image16.png"/>
@@ -1310,7 +1308,7 @@
         </w:rPr>
         <w:lastRenderedPageBreak/>
         <w:drawing>
-          <wp:inline distT="114300" distB="114300" distL="114300" distR="114300">
+          <wp:inline distT="114300" distB="114300" distL="114300" distR="114300" wp14:anchorId="6AB1FFBF" wp14:editId="49AD40CA">
             <wp:extent cx="5410200" cy="2933700"/>
             <wp:effectExtent l="0" t="0" r="0" b="0"/>
             <wp:docPr id="7" name="image19.png"/>
@@ -1426,7 +1424,7 @@
           <w:szCs w:val="24"/>
         </w:rPr>
         <w:drawing>
-          <wp:inline distT="114300" distB="114300" distL="114300" distR="114300">
+          <wp:inline distT="114300" distB="114300" distL="114300" distR="114300" wp14:anchorId="169B6FA2" wp14:editId="6416630E">
             <wp:extent cx="5029200" cy="1762125"/>
             <wp:effectExtent l="0" t="0" r="0" b="0"/>
             <wp:docPr id="11" name="image23.png"/>
@@ -1555,7 +1553,7 @@
         </w:rPr>
         <w:lastRenderedPageBreak/>
         <w:drawing>
-          <wp:inline distT="114300" distB="114300" distL="114300" distR="114300">
+          <wp:inline distT="114300" distB="114300" distL="114300" distR="114300" wp14:anchorId="49E2FBAF" wp14:editId="23DE3C1F">
             <wp:extent cx="3448050" cy="2714625"/>
             <wp:effectExtent l="0" t="0" r="0" b="0"/>
             <wp:docPr id="4" name="image12.png"/>
@@ -1723,7 +1721,7 @@
           <w:szCs w:val="24"/>
         </w:rPr>
         <w:drawing>
-          <wp:inline distT="114300" distB="114300" distL="114300" distR="114300">
+          <wp:inline distT="114300" distB="114300" distL="114300" distR="114300" wp14:anchorId="1FB5390C" wp14:editId="065A354A">
             <wp:extent cx="3629025" cy="2838450"/>
             <wp:effectExtent l="0" t="0" r="0" b="0"/>
             <wp:docPr id="2" name="image5.png"/>
@@ -1801,7 +1799,7 @@
         </w:rPr>
         <w:lastRenderedPageBreak/>
         <w:drawing>
-          <wp:inline distT="114300" distB="114300" distL="114300" distR="114300">
+          <wp:inline distT="114300" distB="114300" distL="114300" distR="114300" wp14:anchorId="4DBB06A3" wp14:editId="1AFA823E">
             <wp:extent cx="3962400" cy="3105150"/>
             <wp:effectExtent l="0" t="0" r="0" b="0"/>
             <wp:docPr id="14" name="image28.png"/>
@@ -1908,7 +1906,7 @@
           <w:szCs w:val="24"/>
         </w:rPr>
         <w:drawing>
-          <wp:inline distT="114300" distB="114300" distL="114300" distR="114300">
+          <wp:inline distT="114300" distB="114300" distL="114300" distR="114300" wp14:anchorId="17635500" wp14:editId="58C0979F">
             <wp:extent cx="4019550" cy="3143250"/>
             <wp:effectExtent l="0" t="0" r="0" b="0"/>
             <wp:docPr id="6" name="image17.png"/>
@@ -1987,7 +1985,7 @@
         </w:rPr>
         <w:lastRenderedPageBreak/>
         <w:drawing>
-          <wp:inline distT="114300" distB="114300" distL="114300" distR="114300">
+          <wp:inline distT="114300" distB="114300" distL="114300" distR="114300" wp14:anchorId="6F85988F" wp14:editId="733A9211">
             <wp:extent cx="4229100" cy="3305175"/>
             <wp:effectExtent l="0" t="0" r="0" b="0"/>
             <wp:docPr id="8" name="image20.png"/>
@@ -2094,7 +2092,7 @@
           <w:szCs w:val="24"/>
         </w:rPr>
         <w:drawing>
-          <wp:inline distT="114300" distB="114300" distL="114300" distR="114300">
+          <wp:inline distT="114300" distB="114300" distL="114300" distR="114300" wp14:anchorId="29029A93" wp14:editId="63F0D1BE">
             <wp:extent cx="4124325" cy="3228975"/>
             <wp:effectExtent l="0" t="0" r="0" b="0"/>
             <wp:docPr id="12" name="image25.png"/>
@@ -2202,7 +2200,7 @@
         </w:rPr>
         <w:lastRenderedPageBreak/>
         <w:drawing>
-          <wp:inline distT="114300" distB="114300" distL="114300" distR="114300">
+          <wp:inline distT="114300" distB="114300" distL="114300" distR="114300" wp14:anchorId="28AB45C9" wp14:editId="4DA0E8BD">
             <wp:extent cx="4352925" cy="3390900"/>
             <wp:effectExtent l="0" t="0" r="0" b="0"/>
             <wp:docPr id="1" name="image2.png"/>
@@ -2309,7 +2307,7 @@
           <w:szCs w:val="24"/>
         </w:rPr>
         <w:drawing>
-          <wp:inline distT="114300" distB="114300" distL="114300" distR="114300">
+          <wp:inline distT="114300" distB="114300" distL="114300" distR="114300" wp14:anchorId="310D87C2" wp14:editId="6F1DE2EF">
             <wp:extent cx="4410075" cy="2781300"/>
             <wp:effectExtent l="0" t="0" r="0" b="0"/>
             <wp:docPr id="9" name="image21.png"/>
@@ -2379,6 +2377,59 @@
     </w:p>
     <w:p>
       <w:pPr>
+        <w:spacing w:line="360" w:lineRule="auto"/>
+        <w:rPr>
+          <w:rFonts w:asciiTheme="majorHAnsi" w:hAnsiTheme="majorHAnsi" w:cstheme="majorHAnsi"/>
+          <w:sz w:val="24"/>
+          <w:szCs w:val="24"/>
+        </w:rPr>
+      </w:pPr>
+    </w:p>
+    <w:p>
+      <w:pPr>
+        <w:spacing w:line="360" w:lineRule="auto"/>
+        <w:rPr>
+          <w:rFonts w:asciiTheme="majorHAnsi" w:hAnsiTheme="majorHAnsi" w:cstheme="majorHAnsi"/>
+          <w:b/>
+          <w:sz w:val="24"/>
+          <w:szCs w:val="24"/>
+        </w:rPr>
+      </w:pPr>
+    </w:p>
+    <w:p>
+      <w:pPr>
+        <w:spacing w:line="360" w:lineRule="auto"/>
+        <w:rPr>
+          <w:rFonts w:asciiTheme="majorHAnsi" w:hAnsiTheme="majorHAnsi" w:cstheme="majorHAnsi"/>
+          <w:b/>
+          <w:sz w:val="24"/>
+          <w:szCs w:val="24"/>
+        </w:rPr>
+      </w:pPr>
+      <w:r>
+        <w:rPr>
+          <w:rFonts w:asciiTheme="majorHAnsi" w:hAnsiTheme="majorHAnsi" w:cstheme="majorHAnsi"/>
+          <w:b/>
+          <w:sz w:val="24"/>
+          <w:szCs w:val="24"/>
+        </w:rPr>
+        <w:tab/>
+      </w:r>
+    </w:p>
+    <w:p>
+      <w:pPr>
+        <w:spacing w:line="360" w:lineRule="auto"/>
+        <w:rPr>
+          <w:rFonts w:asciiTheme="majorHAnsi" w:hAnsiTheme="majorHAnsi" w:cstheme="majorHAnsi"/>
+          <w:b/>
+          <w:color w:val="00FF00"/>
+          <w:sz w:val="24"/>
+          <w:szCs w:val="24"/>
+        </w:rPr>
+      </w:pPr>
+    </w:p>
+    <w:p>
+      <w:pPr>
         <w:numPr>
           <w:ilvl w:val="0"/>
           <w:numId w:val="1"/>
@@ -2399,6 +2450,738 @@
           <w:sz w:val="24"/>
           <w:szCs w:val="24"/>
         </w:rPr>
+        <w:t xml:space="preserve">Importing the ubuntu server in </w:t>
+      </w:r>
+      <w:proofErr w:type="spellStart"/>
+      <w:r>
+        <w:rPr>
+          <w:rFonts w:asciiTheme="majorHAnsi" w:hAnsiTheme="majorHAnsi" w:cstheme="majorHAnsi"/>
+          <w:b/>
+          <w:sz w:val="24"/>
+          <w:szCs w:val="24"/>
+        </w:rPr>
+        <w:t>Virtualbox</w:t>
+      </w:r>
+      <w:proofErr w:type="spellEnd"/>
+    </w:p>
+    <w:p>
+      <w:pPr>
+        <w:spacing w:line="360" w:lineRule="auto"/>
+        <w:ind w:left="720"/>
+        <w:contextualSpacing/>
+        <w:rPr>
+          <w:rFonts w:asciiTheme="majorHAnsi" w:hAnsiTheme="majorHAnsi" w:cstheme="majorHAnsi"/>
+          <w:b/>
+          <w:sz w:val="24"/>
+          <w:szCs w:val="24"/>
+        </w:rPr>
+      </w:pPr>
+      <w:r>
+        <w:rPr>
+          <w:rFonts w:asciiTheme="majorHAnsi" w:hAnsiTheme="majorHAnsi" w:cstheme="majorHAnsi"/>
+          <w:b/>
+          <w:sz w:val="24"/>
+          <w:szCs w:val="24"/>
+        </w:rPr>
+        <w:t>1. Click new in the VirtualBox</w:t>
+      </w:r>
+    </w:p>
+    <w:p>
+      <w:pPr>
+        <w:spacing w:line="360" w:lineRule="auto"/>
+        <w:ind w:left="720"/>
+        <w:contextualSpacing/>
+        <w:rPr>
+          <w:rFonts w:asciiTheme="majorHAnsi" w:hAnsiTheme="majorHAnsi" w:cstheme="majorHAnsi"/>
+          <w:b/>
+          <w:sz w:val="24"/>
+          <w:szCs w:val="24"/>
+        </w:rPr>
+      </w:pPr>
+      <w:r>
+        <w:rPr>
+          <w:rFonts w:asciiTheme="majorHAnsi" w:hAnsiTheme="majorHAnsi" w:cstheme="majorHAnsi"/>
+          <w:b/>
+          <w:sz w:val="24"/>
+          <w:szCs w:val="24"/>
+        </w:rPr>
+        <w:t>2. Enter the name of the operating you would like and select the type as Linux</w:t>
+      </w:r>
+    </w:p>
+    <w:p>
+      <w:pPr>
+        <w:spacing w:line="360" w:lineRule="auto"/>
+        <w:contextualSpacing/>
+        <w:rPr>
+          <w:rFonts w:asciiTheme="majorHAnsi" w:hAnsiTheme="majorHAnsi" w:cstheme="majorHAnsi"/>
+          <w:b/>
+          <w:sz w:val="24"/>
+          <w:szCs w:val="24"/>
+        </w:rPr>
+      </w:pPr>
+      <w:r>
+        <w:rPr>
+          <w:rFonts w:asciiTheme="majorHAnsi" w:hAnsiTheme="majorHAnsi" w:cstheme="majorHAnsi"/>
+          <w:b/>
+          <w:sz w:val="24"/>
+          <w:szCs w:val="24"/>
+        </w:rPr>
+        <w:t xml:space="preserve">              as seen in Figure 2.1</w:t>
+      </w:r>
+    </w:p>
+    <w:p>
+      <w:pPr>
+        <w:spacing w:line="360" w:lineRule="auto"/>
+        <w:contextualSpacing/>
+        <w:jc w:val="center"/>
+        <w:rPr>
+          <w:rFonts w:asciiTheme="majorHAnsi" w:hAnsiTheme="majorHAnsi" w:cstheme="majorHAnsi"/>
+          <w:b/>
+          <w:sz w:val="24"/>
+          <w:szCs w:val="24"/>
+        </w:rPr>
+      </w:pPr>
+      <w:r>
+        <w:rPr>
+          <w:noProof/>
+        </w:rPr>
+        <w:drawing>
+          <wp:inline distT="0" distB="0" distL="0" distR="0" wp14:anchorId="1F509643" wp14:editId="0D763710">
+            <wp:extent cx="1543050" cy="1724025"/>
+            <wp:effectExtent l="0" t="0" r="0" b="9525"/>
+            <wp:docPr id="15" name="Picture 15"/>
+            <wp:cNvGraphicFramePr>
+              <a:graphicFrameLocks xmlns:a="http://schemas.openxmlformats.org/drawingml/2006/main" noChangeAspect="1"/>
+            </wp:cNvGraphicFramePr>
+            <a:graphic xmlns:a="http://schemas.openxmlformats.org/drawingml/2006/main">
+              <a:graphicData uri="http://schemas.openxmlformats.org/drawingml/2006/picture">
+                <pic:pic xmlns:pic="http://schemas.openxmlformats.org/drawingml/2006/picture">
+                  <pic:nvPicPr>
+                    <pic:cNvPr id="1" name=""/>
+                    <pic:cNvPicPr/>
+                  </pic:nvPicPr>
+                  <pic:blipFill rotWithShape="1">
+                    <a:blip r:embed="rId19"/>
+                    <a:srcRect l="37179" t="23269" r="36858" b="25369"/>
+                    <a:stretch/>
+                  </pic:blipFill>
+                  <pic:spPr bwMode="auto">
+                    <a:xfrm>
+                      <a:off x="0" y="0"/>
+                      <a:ext cx="1543050" cy="1724025"/>
+                    </a:xfrm>
+                    <a:prstGeom prst="rect">
+                      <a:avLst/>
+                    </a:prstGeom>
+                    <a:ln>
+                      <a:noFill/>
+                    </a:ln>
+                    <a:extLst>
+                      <a:ext uri="{53640926-AAD7-44D8-BBD7-CCE9431645EC}">
+                        <a14:shadowObscured xmlns:a14="http://schemas.microsoft.com/office/drawing/2010/main"/>
+                      </a:ext>
+                    </a:extLst>
+                  </pic:spPr>
+                </pic:pic>
+              </a:graphicData>
+            </a:graphic>
+          </wp:inline>
+        </w:drawing>
+      </w:r>
+    </w:p>
+    <w:p>
+      <w:pPr>
+        <w:spacing w:line="360" w:lineRule="auto"/>
+        <w:contextualSpacing/>
+        <w:jc w:val="center"/>
+        <w:rPr>
+          <w:rFonts w:asciiTheme="majorHAnsi" w:hAnsiTheme="majorHAnsi" w:cstheme="majorHAnsi"/>
+          <w:b/>
+          <w:sz w:val="24"/>
+          <w:szCs w:val="24"/>
+        </w:rPr>
+      </w:pPr>
+      <w:r>
+        <w:rPr>
+          <w:rFonts w:asciiTheme="majorHAnsi" w:hAnsiTheme="majorHAnsi" w:cstheme="majorHAnsi"/>
+          <w:b/>
+          <w:sz w:val="24"/>
+          <w:szCs w:val="24"/>
+        </w:rPr>
+        <w:t>Figure 2.1</w:t>
+      </w:r>
+    </w:p>
+    <w:p>
+      <w:pPr>
+        <w:spacing w:line="360" w:lineRule="auto"/>
+        <w:contextualSpacing/>
+        <w:rPr>
+          <w:rFonts w:asciiTheme="majorHAnsi" w:hAnsiTheme="majorHAnsi" w:cstheme="majorHAnsi"/>
+          <w:b/>
+          <w:sz w:val="24"/>
+          <w:szCs w:val="24"/>
+        </w:rPr>
+      </w:pPr>
+      <w:r>
+        <w:rPr>
+          <w:rFonts w:asciiTheme="majorHAnsi" w:hAnsiTheme="majorHAnsi" w:cstheme="majorHAnsi"/>
+          <w:b/>
+          <w:sz w:val="24"/>
+          <w:szCs w:val="24"/>
+        </w:rPr>
+        <w:tab/>
+        <w:t>3. click next until the name of the operating system appears just as seen in Figure 2.2</w:t>
+      </w:r>
+    </w:p>
+    <w:p>
+      <w:pPr>
+        <w:spacing w:line="360" w:lineRule="auto"/>
+        <w:contextualSpacing/>
+        <w:jc w:val="center"/>
+        <w:rPr>
+          <w:rFonts w:asciiTheme="majorHAnsi" w:hAnsiTheme="majorHAnsi" w:cstheme="majorHAnsi"/>
+          <w:b/>
+          <w:sz w:val="24"/>
+          <w:szCs w:val="24"/>
+        </w:rPr>
+      </w:pPr>
+      <w:r>
+        <w:rPr>
+          <w:noProof/>
+        </w:rPr>
+        <w:drawing>
+          <wp:inline distT="0" distB="0" distL="0" distR="0" wp14:anchorId="4802FA95" wp14:editId="248CEB60">
+            <wp:extent cx="5943600" cy="3356610"/>
+            <wp:effectExtent l="0" t="0" r="0" b="0"/>
+            <wp:docPr id="16" name="Picture 16"/>
+            <wp:cNvGraphicFramePr>
+              <a:graphicFrameLocks xmlns:a="http://schemas.openxmlformats.org/drawingml/2006/main" noChangeAspect="1"/>
+            </wp:cNvGraphicFramePr>
+            <a:graphic xmlns:a="http://schemas.openxmlformats.org/drawingml/2006/main">
+              <a:graphicData uri="http://schemas.openxmlformats.org/drawingml/2006/picture">
+                <pic:pic xmlns:pic="http://schemas.openxmlformats.org/drawingml/2006/picture">
+                  <pic:nvPicPr>
+                    <pic:cNvPr id="1" name=""/>
+                    <pic:cNvPicPr/>
+                  </pic:nvPicPr>
+                  <pic:blipFill>
+                    <a:blip r:embed="rId20"/>
+                    <a:stretch>
+                      <a:fillRect/>
+                    </a:stretch>
+                  </pic:blipFill>
+                  <pic:spPr>
+                    <a:xfrm>
+                      <a:off x="0" y="0"/>
+                      <a:ext cx="5943600" cy="3356610"/>
+                    </a:xfrm>
+                    <a:prstGeom prst="rect">
+                      <a:avLst/>
+                    </a:prstGeom>
+                  </pic:spPr>
+                </pic:pic>
+              </a:graphicData>
+            </a:graphic>
+          </wp:inline>
+        </w:drawing>
+      </w:r>
+    </w:p>
+    <w:p>
+      <w:pPr>
+        <w:spacing w:line="360" w:lineRule="auto"/>
+        <w:contextualSpacing/>
+        <w:jc w:val="center"/>
+        <w:rPr>
+          <w:rFonts w:asciiTheme="majorHAnsi" w:hAnsiTheme="majorHAnsi" w:cstheme="majorHAnsi"/>
+          <w:b/>
+          <w:sz w:val="24"/>
+          <w:szCs w:val="24"/>
+        </w:rPr>
+      </w:pPr>
+      <w:r>
+        <w:rPr>
+          <w:rFonts w:asciiTheme="majorHAnsi" w:hAnsiTheme="majorHAnsi" w:cstheme="majorHAnsi"/>
+          <w:b/>
+          <w:sz w:val="24"/>
+          <w:szCs w:val="24"/>
+        </w:rPr>
+        <w:t>Figure 2.2</w:t>
+      </w:r>
+    </w:p>
+    <w:p>
+      <w:pPr>
+        <w:spacing w:line="360" w:lineRule="auto"/>
+        <w:contextualSpacing/>
+        <w:jc w:val="center"/>
+        <w:rPr>
+          <w:rFonts w:asciiTheme="majorHAnsi" w:hAnsiTheme="majorHAnsi" w:cstheme="majorHAnsi"/>
+          <w:b/>
+          <w:sz w:val="24"/>
+          <w:szCs w:val="24"/>
+        </w:rPr>
+      </w:pPr>
+    </w:p>
+    <w:p>
+      <w:pPr>
+        <w:spacing w:line="360" w:lineRule="auto"/>
+        <w:contextualSpacing/>
+        <w:jc w:val="center"/>
+        <w:rPr>
+          <w:rFonts w:asciiTheme="majorHAnsi" w:hAnsiTheme="majorHAnsi" w:cstheme="majorHAnsi"/>
+          <w:b/>
+          <w:sz w:val="24"/>
+          <w:szCs w:val="24"/>
+        </w:rPr>
+      </w:pPr>
+    </w:p>
+    <w:p>
+      <w:pPr>
+        <w:spacing w:line="360" w:lineRule="auto"/>
+        <w:contextualSpacing/>
+        <w:jc w:val="center"/>
+        <w:rPr>
+          <w:rFonts w:asciiTheme="majorHAnsi" w:hAnsiTheme="majorHAnsi" w:cstheme="majorHAnsi"/>
+          <w:b/>
+          <w:sz w:val="24"/>
+          <w:szCs w:val="24"/>
+        </w:rPr>
+      </w:pPr>
+      <w:bookmarkStart w:id="0" w:name="_GoBack"/>
+      <w:bookmarkEnd w:id="0"/>
+    </w:p>
+    <w:p>
+      <w:pPr>
+        <w:numPr>
+          <w:ilvl w:val="0"/>
+          <w:numId w:val="1"/>
+        </w:numPr>
+        <w:spacing w:line="360" w:lineRule="auto"/>
+        <w:contextualSpacing/>
+        <w:rPr>
+          <w:rFonts w:asciiTheme="majorHAnsi" w:hAnsiTheme="majorHAnsi" w:cstheme="majorHAnsi"/>
+          <w:b/>
+          <w:sz w:val="24"/>
+          <w:szCs w:val="24"/>
+        </w:rPr>
+      </w:pPr>
+      <w:r>
+        <w:rPr>
+          <w:rFonts w:asciiTheme="majorHAnsi" w:hAnsiTheme="majorHAnsi" w:cstheme="majorHAnsi"/>
+          <w:b/>
+          <w:sz w:val="24"/>
+          <w:szCs w:val="24"/>
+        </w:rPr>
+        <w:lastRenderedPageBreak/>
+        <w:t>Setting up the ubuntu server</w:t>
+      </w:r>
+    </w:p>
+    <w:p>
+      <w:pPr>
+        <w:spacing w:line="360" w:lineRule="auto"/>
+        <w:rPr>
+          <w:rFonts w:asciiTheme="majorHAnsi" w:hAnsiTheme="majorHAnsi" w:cstheme="majorHAnsi"/>
+          <w:b/>
+          <w:sz w:val="24"/>
+          <w:szCs w:val="24"/>
+        </w:rPr>
+      </w:pPr>
+      <w:r>
+        <w:rPr>
+          <w:rFonts w:asciiTheme="majorHAnsi" w:hAnsiTheme="majorHAnsi" w:cstheme="majorHAnsi"/>
+          <w:b/>
+          <w:sz w:val="24"/>
+          <w:szCs w:val="24"/>
+        </w:rPr>
+        <w:tab/>
+      </w:r>
+      <w:r>
+        <w:rPr>
+          <w:rFonts w:asciiTheme="majorHAnsi" w:hAnsiTheme="majorHAnsi" w:cstheme="majorHAnsi"/>
+          <w:b/>
+          <w:sz w:val="24"/>
+          <w:szCs w:val="24"/>
+        </w:rPr>
+        <w:tab/>
+      </w:r>
+      <w:r>
+        <w:rPr>
+          <w:rFonts w:asciiTheme="majorHAnsi" w:hAnsiTheme="majorHAnsi" w:cstheme="majorHAnsi"/>
+          <w:b/>
+          <w:color w:val="00FF00"/>
+          <w:sz w:val="24"/>
+          <w:szCs w:val="24"/>
+        </w:rPr>
+        <w:t>//</w:t>
+      </w:r>
+      <w:proofErr w:type="spellStart"/>
+      <w:r>
+        <w:rPr>
+          <w:rFonts w:asciiTheme="majorHAnsi" w:hAnsiTheme="majorHAnsi" w:cstheme="majorHAnsi"/>
+          <w:b/>
+          <w:color w:val="00FF00"/>
+          <w:sz w:val="24"/>
+          <w:szCs w:val="24"/>
+        </w:rPr>
+        <w:t>kunin</w:t>
+      </w:r>
+      <w:proofErr w:type="spellEnd"/>
+      <w:r>
+        <w:rPr>
+          <w:rFonts w:asciiTheme="majorHAnsi" w:hAnsiTheme="majorHAnsi" w:cstheme="majorHAnsi"/>
+          <w:b/>
+          <w:color w:val="00FF00"/>
+          <w:sz w:val="24"/>
+          <w:szCs w:val="24"/>
+        </w:rPr>
+        <w:t xml:space="preserve"> </w:t>
+      </w:r>
+      <w:proofErr w:type="spellStart"/>
+      <w:r>
+        <w:rPr>
+          <w:rFonts w:asciiTheme="majorHAnsi" w:hAnsiTheme="majorHAnsi" w:cstheme="majorHAnsi"/>
+          <w:b/>
+          <w:color w:val="00FF00"/>
+          <w:sz w:val="24"/>
+          <w:szCs w:val="24"/>
+        </w:rPr>
+        <w:t>nlng</w:t>
+      </w:r>
+      <w:proofErr w:type="spellEnd"/>
+      <w:r>
+        <w:rPr>
+          <w:rFonts w:asciiTheme="majorHAnsi" w:hAnsiTheme="majorHAnsi" w:cstheme="majorHAnsi"/>
+          <w:b/>
+          <w:color w:val="00FF00"/>
+          <w:sz w:val="24"/>
+          <w:szCs w:val="24"/>
+        </w:rPr>
+        <w:t xml:space="preserve"> </w:t>
+      </w:r>
+      <w:proofErr w:type="spellStart"/>
+      <w:r>
+        <w:rPr>
+          <w:rFonts w:asciiTheme="majorHAnsi" w:hAnsiTheme="majorHAnsi" w:cstheme="majorHAnsi"/>
+          <w:b/>
+          <w:color w:val="00FF00"/>
+          <w:sz w:val="24"/>
+          <w:szCs w:val="24"/>
+        </w:rPr>
+        <w:t>yung</w:t>
+      </w:r>
+      <w:proofErr w:type="spellEnd"/>
+      <w:r>
+        <w:rPr>
+          <w:rFonts w:asciiTheme="majorHAnsi" w:hAnsiTheme="majorHAnsi" w:cstheme="majorHAnsi"/>
+          <w:b/>
+          <w:color w:val="00FF00"/>
+          <w:sz w:val="24"/>
+          <w:szCs w:val="24"/>
+        </w:rPr>
+        <w:t xml:space="preserve"> installation ng server </w:t>
+      </w:r>
+      <w:proofErr w:type="spellStart"/>
+      <w:r>
+        <w:rPr>
+          <w:rFonts w:asciiTheme="majorHAnsi" w:hAnsiTheme="majorHAnsi" w:cstheme="majorHAnsi"/>
+          <w:b/>
+          <w:color w:val="00FF00"/>
+          <w:sz w:val="24"/>
+          <w:szCs w:val="24"/>
+        </w:rPr>
+        <w:t>sa</w:t>
+      </w:r>
+      <w:proofErr w:type="spellEnd"/>
+      <w:r>
+        <w:rPr>
+          <w:rFonts w:asciiTheme="majorHAnsi" w:hAnsiTheme="majorHAnsi" w:cstheme="majorHAnsi"/>
+          <w:b/>
+          <w:color w:val="00FF00"/>
+          <w:sz w:val="24"/>
+          <w:szCs w:val="24"/>
+        </w:rPr>
+        <w:t xml:space="preserve"> documentation </w:t>
+      </w:r>
+      <w:proofErr w:type="spellStart"/>
+      <w:r>
+        <w:rPr>
+          <w:rFonts w:asciiTheme="majorHAnsi" w:hAnsiTheme="majorHAnsi" w:cstheme="majorHAnsi"/>
+          <w:b/>
+          <w:color w:val="00FF00"/>
+          <w:sz w:val="24"/>
+          <w:szCs w:val="24"/>
+        </w:rPr>
+        <w:t>dati</w:t>
+      </w:r>
+      <w:proofErr w:type="spellEnd"/>
+      <w:r>
+        <w:rPr>
+          <w:rFonts w:asciiTheme="majorHAnsi" w:hAnsiTheme="majorHAnsi" w:cstheme="majorHAnsi"/>
+          <w:b/>
+          <w:color w:val="00FF00"/>
+          <w:sz w:val="24"/>
+          <w:szCs w:val="24"/>
+        </w:rPr>
+        <w:t xml:space="preserve"> para </w:t>
+      </w:r>
+      <w:proofErr w:type="spellStart"/>
+      <w:r>
+        <w:rPr>
+          <w:rFonts w:asciiTheme="majorHAnsi" w:hAnsiTheme="majorHAnsi" w:cstheme="majorHAnsi"/>
+          <w:b/>
+          <w:color w:val="00FF00"/>
+          <w:sz w:val="24"/>
+          <w:szCs w:val="24"/>
+        </w:rPr>
+        <w:t>mabilis</w:t>
+      </w:r>
+      <w:proofErr w:type="spellEnd"/>
+    </w:p>
+    <w:p>
+      <w:pPr>
+        <w:numPr>
+          <w:ilvl w:val="0"/>
+          <w:numId w:val="1"/>
+        </w:numPr>
+        <w:spacing w:line="360" w:lineRule="auto"/>
+        <w:contextualSpacing/>
+        <w:rPr>
+          <w:rFonts w:asciiTheme="majorHAnsi" w:hAnsiTheme="majorHAnsi" w:cstheme="majorHAnsi"/>
+          <w:b/>
+          <w:sz w:val="24"/>
+          <w:szCs w:val="24"/>
+        </w:rPr>
+      </w:pPr>
+    </w:p>
+    <w:p>
+      <w:pPr>
+        <w:numPr>
+          <w:ilvl w:val="0"/>
+          <w:numId w:val="1"/>
+        </w:numPr>
+        <w:spacing w:line="360" w:lineRule="auto"/>
+        <w:contextualSpacing/>
+        <w:rPr>
+          <w:rFonts w:asciiTheme="majorHAnsi" w:hAnsiTheme="majorHAnsi" w:cstheme="majorHAnsi"/>
+          <w:b/>
+          <w:sz w:val="24"/>
+          <w:szCs w:val="24"/>
+        </w:rPr>
+      </w:pPr>
+      <w:r>
+        <w:rPr>
+          <w:rFonts w:asciiTheme="majorHAnsi" w:hAnsiTheme="majorHAnsi" w:cstheme="majorHAnsi"/>
+          <w:b/>
+          <w:sz w:val="24"/>
+          <w:szCs w:val="24"/>
+        </w:rPr>
+        <w:t xml:space="preserve">Installation of </w:t>
+      </w:r>
+      <w:proofErr w:type="spellStart"/>
+      <w:r>
+        <w:rPr>
+          <w:rFonts w:asciiTheme="majorHAnsi" w:hAnsiTheme="majorHAnsi" w:cstheme="majorHAnsi"/>
+          <w:b/>
+          <w:sz w:val="24"/>
+          <w:szCs w:val="24"/>
+        </w:rPr>
+        <w:t>wordpress</w:t>
+      </w:r>
+      <w:proofErr w:type="spellEnd"/>
+      <w:r>
+        <w:rPr>
+          <w:rFonts w:asciiTheme="majorHAnsi" w:hAnsiTheme="majorHAnsi" w:cstheme="majorHAnsi"/>
+          <w:b/>
+          <w:sz w:val="24"/>
+          <w:szCs w:val="24"/>
+        </w:rPr>
+        <w:t xml:space="preserve"> in ubuntu</w:t>
+      </w:r>
+    </w:p>
+    <w:p>
+      <w:pPr>
+        <w:spacing w:line="360" w:lineRule="auto"/>
+        <w:rPr>
+          <w:rFonts w:asciiTheme="majorHAnsi" w:hAnsiTheme="majorHAnsi" w:cstheme="majorHAnsi"/>
+          <w:b/>
+          <w:sz w:val="24"/>
+          <w:szCs w:val="24"/>
+        </w:rPr>
+      </w:pPr>
+      <w:r>
+        <w:rPr>
+          <w:rFonts w:asciiTheme="majorHAnsi" w:hAnsiTheme="majorHAnsi" w:cstheme="majorHAnsi"/>
+          <w:b/>
+          <w:sz w:val="24"/>
+          <w:szCs w:val="24"/>
+        </w:rPr>
+        <w:tab/>
+      </w:r>
+      <w:r>
+        <w:rPr>
+          <w:rFonts w:asciiTheme="majorHAnsi" w:hAnsiTheme="majorHAnsi" w:cstheme="majorHAnsi"/>
+          <w:b/>
+          <w:sz w:val="24"/>
+          <w:szCs w:val="24"/>
+        </w:rPr>
+        <w:tab/>
+      </w:r>
+      <w:r>
+        <w:rPr>
+          <w:rFonts w:asciiTheme="majorHAnsi" w:hAnsiTheme="majorHAnsi" w:cstheme="majorHAnsi"/>
+          <w:b/>
+          <w:color w:val="00FF00"/>
+          <w:sz w:val="24"/>
+          <w:szCs w:val="24"/>
+        </w:rPr>
+        <w:t>//</w:t>
+      </w:r>
+      <w:proofErr w:type="spellStart"/>
+      <w:r>
+        <w:rPr>
+          <w:rFonts w:asciiTheme="majorHAnsi" w:hAnsiTheme="majorHAnsi" w:cstheme="majorHAnsi"/>
+          <w:b/>
+          <w:color w:val="00FF00"/>
+          <w:sz w:val="24"/>
+          <w:szCs w:val="24"/>
+        </w:rPr>
+        <w:t>paano</w:t>
+      </w:r>
+      <w:proofErr w:type="spellEnd"/>
+      <w:r>
+        <w:rPr>
+          <w:rFonts w:asciiTheme="majorHAnsi" w:hAnsiTheme="majorHAnsi" w:cstheme="majorHAnsi"/>
+          <w:b/>
+          <w:color w:val="00FF00"/>
+          <w:sz w:val="24"/>
+          <w:szCs w:val="24"/>
+        </w:rPr>
+        <w:t xml:space="preserve"> </w:t>
+      </w:r>
+      <w:proofErr w:type="spellStart"/>
+      <w:r>
+        <w:rPr>
+          <w:rFonts w:asciiTheme="majorHAnsi" w:hAnsiTheme="majorHAnsi" w:cstheme="majorHAnsi"/>
+          <w:b/>
+          <w:color w:val="00FF00"/>
+          <w:sz w:val="24"/>
+          <w:szCs w:val="24"/>
+        </w:rPr>
+        <w:t>ilagay</w:t>
+      </w:r>
+      <w:proofErr w:type="spellEnd"/>
+      <w:r>
+        <w:rPr>
+          <w:rFonts w:asciiTheme="majorHAnsi" w:hAnsiTheme="majorHAnsi" w:cstheme="majorHAnsi"/>
+          <w:b/>
+          <w:color w:val="00FF00"/>
+          <w:sz w:val="24"/>
+          <w:szCs w:val="24"/>
+        </w:rPr>
+        <w:t xml:space="preserve"> </w:t>
+      </w:r>
+      <w:proofErr w:type="spellStart"/>
+      <w:r>
+        <w:rPr>
+          <w:rFonts w:asciiTheme="majorHAnsi" w:hAnsiTheme="majorHAnsi" w:cstheme="majorHAnsi"/>
+          <w:b/>
+          <w:color w:val="00FF00"/>
+          <w:sz w:val="24"/>
+          <w:szCs w:val="24"/>
+        </w:rPr>
+        <w:t>wordpress</w:t>
+      </w:r>
+      <w:proofErr w:type="spellEnd"/>
+      <w:r>
+        <w:rPr>
+          <w:rFonts w:asciiTheme="majorHAnsi" w:hAnsiTheme="majorHAnsi" w:cstheme="majorHAnsi"/>
+          <w:b/>
+          <w:color w:val="00FF00"/>
+          <w:sz w:val="24"/>
+          <w:szCs w:val="24"/>
+        </w:rPr>
+        <w:t xml:space="preserve"> </w:t>
+      </w:r>
+      <w:proofErr w:type="spellStart"/>
+      <w:r>
+        <w:rPr>
+          <w:rFonts w:asciiTheme="majorHAnsi" w:hAnsiTheme="majorHAnsi" w:cstheme="majorHAnsi"/>
+          <w:b/>
+          <w:color w:val="00FF00"/>
+          <w:sz w:val="24"/>
+          <w:szCs w:val="24"/>
+        </w:rPr>
+        <w:t>sa</w:t>
+      </w:r>
+      <w:proofErr w:type="spellEnd"/>
+      <w:r>
+        <w:rPr>
+          <w:rFonts w:asciiTheme="majorHAnsi" w:hAnsiTheme="majorHAnsi" w:cstheme="majorHAnsi"/>
+          <w:b/>
+          <w:color w:val="00FF00"/>
+          <w:sz w:val="24"/>
+          <w:szCs w:val="24"/>
+        </w:rPr>
+        <w:t xml:space="preserve"> ubuntu</w:t>
+      </w:r>
+    </w:p>
+    <w:p>
+      <w:pPr>
+        <w:numPr>
+          <w:ilvl w:val="0"/>
+          <w:numId w:val="1"/>
+        </w:numPr>
+        <w:spacing w:line="360" w:lineRule="auto"/>
+        <w:contextualSpacing/>
+        <w:rPr>
+          <w:rFonts w:asciiTheme="majorHAnsi" w:hAnsiTheme="majorHAnsi" w:cstheme="majorHAnsi"/>
+          <w:b/>
+          <w:sz w:val="24"/>
+          <w:szCs w:val="24"/>
+        </w:rPr>
+      </w:pPr>
+      <w:r>
+        <w:rPr>
+          <w:rFonts w:asciiTheme="majorHAnsi" w:hAnsiTheme="majorHAnsi" w:cstheme="majorHAnsi"/>
+          <w:b/>
+          <w:sz w:val="24"/>
+          <w:szCs w:val="24"/>
+        </w:rPr>
+        <w:t xml:space="preserve">Setting up </w:t>
+      </w:r>
+      <w:proofErr w:type="spellStart"/>
+      <w:r>
+        <w:rPr>
+          <w:rFonts w:asciiTheme="majorHAnsi" w:hAnsiTheme="majorHAnsi" w:cstheme="majorHAnsi"/>
+          <w:b/>
+          <w:sz w:val="24"/>
+          <w:szCs w:val="24"/>
+        </w:rPr>
+        <w:t>wordpress</w:t>
+      </w:r>
+      <w:proofErr w:type="spellEnd"/>
+    </w:p>
+    <w:p>
+      <w:pPr>
+        <w:numPr>
+          <w:ilvl w:val="0"/>
+          <w:numId w:val="1"/>
+        </w:numPr>
+        <w:spacing w:line="360" w:lineRule="auto"/>
+        <w:contextualSpacing/>
+        <w:rPr>
+          <w:rFonts w:asciiTheme="majorHAnsi" w:hAnsiTheme="majorHAnsi" w:cstheme="majorHAnsi"/>
+          <w:b/>
+          <w:sz w:val="24"/>
+          <w:szCs w:val="24"/>
+        </w:rPr>
+      </w:pPr>
+      <w:r>
+        <w:rPr>
+          <w:rFonts w:asciiTheme="majorHAnsi" w:hAnsiTheme="majorHAnsi" w:cstheme="majorHAnsi"/>
+          <w:b/>
+          <w:sz w:val="24"/>
+          <w:szCs w:val="24"/>
+        </w:rPr>
         <w:t>Additional Setup Ubuntu Server 16.04 LTS</w:t>
       </w:r>
     </w:p>
@@ -2414,47 +3197,20 @@
       <w:r>
         <w:rPr>
           <w:rFonts w:asciiTheme="majorHAnsi" w:hAnsiTheme="majorHAnsi" w:cstheme="majorHAnsi"/>
-          <w:b/>
-          <w:sz w:val="24"/>
-          <w:szCs w:val="24"/>
-        </w:rPr>
-        <w:lastRenderedPageBreak/>
-        <w:tab/>
-      </w:r>
-      <w:r>
-        <w:rPr>
-          <w:rFonts w:asciiTheme="majorHAnsi" w:hAnsiTheme="majorHAnsi" w:cstheme="majorHAnsi"/>
-          <w:b/>
-          <w:sz w:val="24"/>
-          <w:szCs w:val="24"/>
-        </w:rPr>
-        <w:tab/>
-      </w:r>
-      <w:r>
-        <w:rPr>
-          <w:rFonts w:asciiTheme="majorHAnsi" w:hAnsiTheme="majorHAnsi" w:cstheme="majorHAnsi"/>
-          <w:sz w:val="24"/>
-          <w:szCs w:val="24"/>
-        </w:rPr>
-        <w:t>Setup the Ubuntu Server until you reach the “Software Selection”</w:t>
-      </w:r>
-      <w:r>
-        <w:rPr>
-          <w:rFonts w:asciiTheme="majorHAnsi" w:hAnsiTheme="majorHAnsi" w:cstheme="majorHAnsi"/>
           <w:noProof/>
           <w:sz w:val="24"/>
           <w:szCs w:val="24"/>
         </w:rPr>
         <w:drawing>
-          <wp:anchor distT="114300" distB="114300" distL="114300" distR="114300" simplePos="0" relativeHeight="251659264" behindDoc="0" locked="0" layoutInCell="1" hidden="0" allowOverlap="1">
+          <wp:anchor distT="114300" distB="114300" distL="114300" distR="114300" simplePos="0" relativeHeight="251659264" behindDoc="0" locked="0" layoutInCell="1" hidden="0" allowOverlap="1" wp14:anchorId="37AFB520" wp14:editId="6AC44D10">
             <wp:simplePos x="0" y="0"/>
             <wp:positionH relativeFrom="margin">
-              <wp:posOffset>866775</wp:posOffset>
+              <wp:posOffset>752475</wp:posOffset>
             </wp:positionH>
             <wp:positionV relativeFrom="paragraph">
-              <wp:posOffset>171450</wp:posOffset>
+              <wp:posOffset>114300</wp:posOffset>
             </wp:positionV>
-            <wp:extent cx="3595688" cy="2696766"/>
+            <wp:extent cx="3595370" cy="2696210"/>
             <wp:effectExtent l="0" t="0" r="0" b="0"/>
             <wp:wrapSquare wrapText="bothSides" distT="114300" distB="114300" distL="114300" distR="114300"/>
             <wp:docPr id="13" name="image27.png"/>
@@ -2467,7 +3223,7 @@
                     <pic:cNvPicPr preferRelativeResize="0"/>
                   </pic:nvPicPr>
                   <pic:blipFill>
-                    <a:blip r:embed="rId19"/>
+                    <a:blip r:embed="rId21"/>
                     <a:srcRect/>
                     <a:stretch>
                       <a:fillRect/>
@@ -2476,7 +3232,7 @@
                   <pic:spPr>
                     <a:xfrm>
                       <a:off x="0" y="0"/>
-                      <a:ext cx="3595688" cy="2696766"/>
+                      <a:ext cx="3595370" cy="2696210"/>
                     </a:xfrm>
                     <a:prstGeom prst="rect">
                       <a:avLst/>
@@ -2489,6 +3245,32 @@
           </wp:anchor>
         </w:drawing>
       </w:r>
+      <w:r>
+        <w:rPr>
+          <w:rFonts w:asciiTheme="majorHAnsi" w:hAnsiTheme="majorHAnsi" w:cstheme="majorHAnsi"/>
+          <w:b/>
+          <w:sz w:val="24"/>
+          <w:szCs w:val="24"/>
+        </w:rPr>
+        <w:tab/>
+      </w:r>
+      <w:r>
+        <w:rPr>
+          <w:rFonts w:asciiTheme="majorHAnsi" w:hAnsiTheme="majorHAnsi" w:cstheme="majorHAnsi"/>
+          <w:b/>
+          <w:sz w:val="24"/>
+          <w:szCs w:val="24"/>
+        </w:rPr>
+        <w:tab/>
+      </w:r>
+      <w:r>
+        <w:rPr>
+          <w:rFonts w:asciiTheme="majorHAnsi" w:hAnsiTheme="majorHAnsi" w:cstheme="majorHAnsi"/>
+          <w:sz w:val="24"/>
+          <w:szCs w:val="24"/>
+        </w:rPr>
+        <w:t>Setup the Ubuntu Server until you reach the “Software Selection”</w:t>
+      </w:r>
     </w:p>
     <w:p>
       <w:pPr>
@@ -2636,59 +3418,6 @@
         <w:tab/>
         <w:t xml:space="preserve">*Note, the normal setup of Ubuntu doesn’t require the LAMP server option, but this time we need to check the LAMP server. </w:t>
       </w:r>
-    </w:p>
-    <w:p>
-      <w:pPr>
-        <w:spacing w:line="360" w:lineRule="auto"/>
-        <w:rPr>
-          <w:rFonts w:asciiTheme="majorHAnsi" w:hAnsiTheme="majorHAnsi" w:cstheme="majorHAnsi"/>
-          <w:sz w:val="24"/>
-          <w:szCs w:val="24"/>
-        </w:rPr>
-      </w:pPr>
-    </w:p>
-    <w:p>
-      <w:pPr>
-        <w:spacing w:line="360" w:lineRule="auto"/>
-        <w:rPr>
-          <w:rFonts w:asciiTheme="majorHAnsi" w:hAnsiTheme="majorHAnsi" w:cstheme="majorHAnsi"/>
-          <w:b/>
-          <w:sz w:val="24"/>
-          <w:szCs w:val="24"/>
-        </w:rPr>
-      </w:pPr>
-    </w:p>
-    <w:p>
-      <w:pPr>
-        <w:spacing w:line="360" w:lineRule="auto"/>
-        <w:rPr>
-          <w:rFonts w:asciiTheme="majorHAnsi" w:hAnsiTheme="majorHAnsi" w:cstheme="majorHAnsi"/>
-          <w:b/>
-          <w:sz w:val="24"/>
-          <w:szCs w:val="24"/>
-        </w:rPr>
-      </w:pPr>
-      <w:r>
-        <w:rPr>
-          <w:rFonts w:asciiTheme="majorHAnsi" w:hAnsiTheme="majorHAnsi" w:cstheme="majorHAnsi"/>
-          <w:b/>
-          <w:sz w:val="24"/>
-          <w:szCs w:val="24"/>
-        </w:rPr>
-        <w:tab/>
-      </w:r>
-    </w:p>
-    <w:p>
-      <w:pPr>
-        <w:spacing w:line="360" w:lineRule="auto"/>
-        <w:rPr>
-          <w:rFonts w:asciiTheme="majorHAnsi" w:hAnsiTheme="majorHAnsi" w:cstheme="majorHAnsi"/>
-          <w:b/>
-          <w:color w:val="00FF00"/>
-          <w:sz w:val="24"/>
-          <w:szCs w:val="24"/>
-        </w:rPr>
-      </w:pPr>
     </w:p>
     <w:p>
       <w:pPr>
@@ -2705,34 +3434,11 @@
           <w:szCs w:val="24"/>
         </w:rPr>
       </w:pPr>
-      <w:r>
-        <w:rPr>
-          <w:rFonts w:asciiTheme="majorHAnsi" w:hAnsiTheme="majorHAnsi" w:cstheme="majorHAnsi"/>
-          <w:b/>
-          <w:sz w:val="24"/>
-          <w:szCs w:val="24"/>
-        </w:rPr>
-        <w:t xml:space="preserve">Importing the ubuntu server in </w:t>
-      </w:r>
-      <w:proofErr w:type="spellStart"/>
-      <w:r>
-        <w:rPr>
-          <w:rFonts w:asciiTheme="majorHAnsi" w:hAnsiTheme="majorHAnsi" w:cstheme="majorHAnsi"/>
-          <w:b/>
-          <w:sz w:val="24"/>
-          <w:szCs w:val="24"/>
-        </w:rPr>
-        <w:t>Virtualbox</w:t>
-      </w:r>
-      <w:proofErr w:type="spellEnd"/>
-    </w:p>
-    <w:p>
-      <w:pPr>
-        <w:numPr>
-          <w:ilvl w:val="0"/>
-          <w:numId w:val="1"/>
-        </w:numPr>
-        <w:spacing w:line="360" w:lineRule="auto"/>
+    </w:p>
+    <w:p>
+      <w:pPr>
+        <w:spacing w:line="360" w:lineRule="auto"/>
+        <w:ind w:left="720"/>
         <w:contextualSpacing/>
         <w:rPr>
           <w:rFonts w:asciiTheme="majorHAnsi" w:hAnsiTheme="majorHAnsi" w:cstheme="majorHAnsi"/>
@@ -2741,22 +3447,12 @@
           <w:szCs w:val="24"/>
         </w:rPr>
       </w:pPr>
-      <w:r>
-        <w:rPr>
-          <w:rFonts w:asciiTheme="majorHAnsi" w:hAnsiTheme="majorHAnsi" w:cstheme="majorHAnsi"/>
-          <w:b/>
-          <w:sz w:val="24"/>
-          <w:szCs w:val="24"/>
-        </w:rPr>
-        <w:t>Setting up the ubuntu server</w:t>
-      </w:r>
-    </w:p>
-    <w:p>
-      <w:pPr>
-        <w:spacing w:line="360" w:lineRule="auto"/>
-        <w:rPr>
-          <w:rFonts w:asciiTheme="majorHAnsi" w:hAnsiTheme="majorHAnsi" w:cstheme="majorHAnsi"/>
-          <w:b/>
+    </w:p>
+    <w:p>
+      <w:pPr>
+        <w:spacing w:line="360" w:lineRule="auto"/>
+        <w:rPr>
+          <w:rFonts w:asciiTheme="majorHAnsi" w:hAnsiTheme="majorHAnsi" w:cstheme="majorHAnsi"/>
           <w:sz w:val="24"/>
           <w:szCs w:val="24"/>
         </w:rPr>
@@ -2770,514 +3466,58 @@
         </w:rPr>
         <w:tab/>
       </w:r>
-      <w:r>
-        <w:rPr>
-          <w:rFonts w:asciiTheme="majorHAnsi" w:hAnsiTheme="majorHAnsi" w:cstheme="majorHAnsi"/>
-          <w:b/>
-          <w:sz w:val="24"/>
-          <w:szCs w:val="24"/>
-        </w:rPr>
+    </w:p>
+    <w:p>
+      <w:pPr>
+        <w:spacing w:line="360" w:lineRule="auto"/>
+        <w:rPr>
+          <w:rFonts w:asciiTheme="majorHAnsi" w:hAnsiTheme="majorHAnsi" w:cstheme="majorHAnsi"/>
+          <w:sz w:val="24"/>
+          <w:szCs w:val="24"/>
+        </w:rPr>
+      </w:pPr>
+    </w:p>
+    <w:p>
+      <w:pPr>
+        <w:spacing w:line="360" w:lineRule="auto"/>
+        <w:rPr>
+          <w:rFonts w:asciiTheme="majorHAnsi" w:hAnsiTheme="majorHAnsi" w:cstheme="majorHAnsi"/>
+          <w:sz w:val="24"/>
+          <w:szCs w:val="24"/>
+        </w:rPr>
+      </w:pPr>
+    </w:p>
+    <w:p>
+      <w:pPr>
+        <w:spacing w:line="360" w:lineRule="auto"/>
+        <w:rPr>
+          <w:rFonts w:asciiTheme="majorHAnsi" w:hAnsiTheme="majorHAnsi" w:cstheme="majorHAnsi"/>
+          <w:sz w:val="24"/>
+          <w:szCs w:val="24"/>
+        </w:rPr>
+      </w:pPr>
+      <w:r>
+        <w:rPr>
+          <w:rFonts w:asciiTheme="majorHAnsi" w:hAnsiTheme="majorHAnsi" w:cstheme="majorHAnsi"/>
+          <w:sz w:val="24"/>
+          <w:szCs w:val="24"/>
+        </w:rPr>
+        <w:lastRenderedPageBreak/>
         <w:tab/>
       </w:r>
       <w:r>
         <w:rPr>
           <w:rFonts w:asciiTheme="majorHAnsi" w:hAnsiTheme="majorHAnsi" w:cstheme="majorHAnsi"/>
-          <w:b/>
-          <w:color w:val="00FF00"/>
-          <w:sz w:val="24"/>
-          <w:szCs w:val="24"/>
-        </w:rPr>
-        <w:t>//</w:t>
-      </w:r>
-      <w:proofErr w:type="spellStart"/>
-      <w:r>
-        <w:rPr>
-          <w:rFonts w:asciiTheme="majorHAnsi" w:hAnsiTheme="majorHAnsi" w:cstheme="majorHAnsi"/>
-          <w:b/>
-          <w:color w:val="00FF00"/>
-          <w:sz w:val="24"/>
-          <w:szCs w:val="24"/>
-        </w:rPr>
-        <w:t>kunin</w:t>
-      </w:r>
-      <w:proofErr w:type="spellEnd"/>
-      <w:r>
-        <w:rPr>
-          <w:rFonts w:asciiTheme="majorHAnsi" w:hAnsiTheme="majorHAnsi" w:cstheme="majorHAnsi"/>
-          <w:b/>
-          <w:color w:val="00FF00"/>
-          <w:sz w:val="24"/>
-          <w:szCs w:val="24"/>
-        </w:rPr>
-        <w:t xml:space="preserve"> </w:t>
-      </w:r>
-      <w:proofErr w:type="spellStart"/>
-      <w:r>
-        <w:rPr>
-          <w:rFonts w:asciiTheme="majorHAnsi" w:hAnsiTheme="majorHAnsi" w:cstheme="majorHAnsi"/>
-          <w:b/>
-          <w:color w:val="00FF00"/>
-          <w:sz w:val="24"/>
-          <w:szCs w:val="24"/>
-        </w:rPr>
-        <w:t>nlng</w:t>
-      </w:r>
-      <w:proofErr w:type="spellEnd"/>
-      <w:r>
-        <w:rPr>
-          <w:rFonts w:asciiTheme="majorHAnsi" w:hAnsiTheme="majorHAnsi" w:cstheme="majorHAnsi"/>
-          <w:b/>
-          <w:color w:val="00FF00"/>
-          <w:sz w:val="24"/>
-          <w:szCs w:val="24"/>
-        </w:rPr>
-        <w:t xml:space="preserve"> </w:t>
-      </w:r>
-      <w:proofErr w:type="spellStart"/>
-      <w:r>
-        <w:rPr>
-          <w:rFonts w:asciiTheme="majorHAnsi" w:hAnsiTheme="majorHAnsi" w:cstheme="majorHAnsi"/>
-          <w:b/>
-          <w:color w:val="00FF00"/>
-          <w:sz w:val="24"/>
-          <w:szCs w:val="24"/>
-        </w:rPr>
-        <w:t>yung</w:t>
-      </w:r>
-      <w:proofErr w:type="spellEnd"/>
-      <w:r>
-        <w:rPr>
-          <w:rFonts w:asciiTheme="majorHAnsi" w:hAnsiTheme="majorHAnsi" w:cstheme="majorHAnsi"/>
-          <w:b/>
-          <w:color w:val="00FF00"/>
-          <w:sz w:val="24"/>
-          <w:szCs w:val="24"/>
-        </w:rPr>
-        <w:t xml:space="preserve"> installation ng server </w:t>
-      </w:r>
-      <w:proofErr w:type="spellStart"/>
-      <w:r>
-        <w:rPr>
-          <w:rFonts w:asciiTheme="majorHAnsi" w:hAnsiTheme="majorHAnsi" w:cstheme="majorHAnsi"/>
-          <w:b/>
-          <w:color w:val="00FF00"/>
-          <w:sz w:val="24"/>
-          <w:szCs w:val="24"/>
-        </w:rPr>
-        <w:t>sa</w:t>
-      </w:r>
-      <w:proofErr w:type="spellEnd"/>
-      <w:r>
-        <w:rPr>
-          <w:rFonts w:asciiTheme="majorHAnsi" w:hAnsiTheme="majorHAnsi" w:cstheme="majorHAnsi"/>
-          <w:b/>
-          <w:color w:val="00FF00"/>
-          <w:sz w:val="24"/>
-          <w:szCs w:val="24"/>
-        </w:rPr>
-        <w:t xml:space="preserve"> documentation </w:t>
-      </w:r>
-      <w:proofErr w:type="spellStart"/>
-      <w:r>
-        <w:rPr>
-          <w:rFonts w:asciiTheme="majorHAnsi" w:hAnsiTheme="majorHAnsi" w:cstheme="majorHAnsi"/>
-          <w:b/>
-          <w:color w:val="00FF00"/>
-          <w:sz w:val="24"/>
-          <w:szCs w:val="24"/>
-        </w:rPr>
-        <w:t>dati</w:t>
-      </w:r>
-      <w:proofErr w:type="spellEnd"/>
-      <w:r>
-        <w:rPr>
-          <w:rFonts w:asciiTheme="majorHAnsi" w:hAnsiTheme="majorHAnsi" w:cstheme="majorHAnsi"/>
-          <w:b/>
-          <w:color w:val="00FF00"/>
-          <w:sz w:val="24"/>
-          <w:szCs w:val="24"/>
-        </w:rPr>
-        <w:t xml:space="preserve"> para </w:t>
-      </w:r>
-      <w:proofErr w:type="spellStart"/>
-      <w:r>
-        <w:rPr>
-          <w:rFonts w:asciiTheme="majorHAnsi" w:hAnsiTheme="majorHAnsi" w:cstheme="majorHAnsi"/>
-          <w:b/>
-          <w:color w:val="00FF00"/>
-          <w:sz w:val="24"/>
-          <w:szCs w:val="24"/>
-        </w:rPr>
-        <w:t>mabilis</w:t>
-      </w:r>
-      <w:proofErr w:type="spellEnd"/>
-    </w:p>
-    <w:p>
-      <w:pPr>
-        <w:numPr>
-          <w:ilvl w:val="0"/>
-          <w:numId w:val="1"/>
-        </w:numPr>
-        <w:spacing w:line="360" w:lineRule="auto"/>
-        <w:contextualSpacing/>
-        <w:rPr>
-          <w:rFonts w:asciiTheme="majorHAnsi" w:hAnsiTheme="majorHAnsi" w:cstheme="majorHAnsi"/>
-          <w:b/>
-          <w:sz w:val="24"/>
-          <w:szCs w:val="24"/>
-        </w:rPr>
-      </w:pPr>
-    </w:p>
-    <w:p>
-      <w:pPr>
-        <w:numPr>
-          <w:ilvl w:val="0"/>
-          <w:numId w:val="1"/>
-        </w:numPr>
-        <w:spacing w:line="360" w:lineRule="auto"/>
-        <w:contextualSpacing/>
-        <w:rPr>
-          <w:rFonts w:asciiTheme="majorHAnsi" w:hAnsiTheme="majorHAnsi" w:cstheme="majorHAnsi"/>
-          <w:b/>
-          <w:sz w:val="24"/>
-          <w:szCs w:val="24"/>
-        </w:rPr>
-      </w:pPr>
-      <w:r>
-        <w:rPr>
-          <w:rFonts w:asciiTheme="majorHAnsi" w:hAnsiTheme="majorHAnsi" w:cstheme="majorHAnsi"/>
-          <w:b/>
-          <w:sz w:val="24"/>
-          <w:szCs w:val="24"/>
-        </w:rPr>
-        <w:t xml:space="preserve">Installation of </w:t>
-      </w:r>
-      <w:proofErr w:type="spellStart"/>
-      <w:r>
-        <w:rPr>
-          <w:rFonts w:asciiTheme="majorHAnsi" w:hAnsiTheme="majorHAnsi" w:cstheme="majorHAnsi"/>
-          <w:b/>
-          <w:sz w:val="24"/>
-          <w:szCs w:val="24"/>
-        </w:rPr>
-        <w:t>wordpress</w:t>
-      </w:r>
-      <w:proofErr w:type="spellEnd"/>
-      <w:r>
-        <w:rPr>
-          <w:rFonts w:asciiTheme="majorHAnsi" w:hAnsiTheme="majorHAnsi" w:cstheme="majorHAnsi"/>
-          <w:b/>
-          <w:sz w:val="24"/>
-          <w:szCs w:val="24"/>
-        </w:rPr>
-        <w:t xml:space="preserve"> in ubuntu</w:t>
-      </w:r>
-    </w:p>
-    <w:p>
-      <w:pPr>
-        <w:spacing w:line="360" w:lineRule="auto"/>
-        <w:rPr>
-          <w:rFonts w:asciiTheme="majorHAnsi" w:hAnsiTheme="majorHAnsi" w:cstheme="majorHAnsi"/>
-          <w:b/>
-          <w:sz w:val="24"/>
-          <w:szCs w:val="24"/>
-        </w:rPr>
-      </w:pPr>
-      <w:r>
-        <w:rPr>
-          <w:rFonts w:asciiTheme="majorHAnsi" w:hAnsiTheme="majorHAnsi" w:cstheme="majorHAnsi"/>
-          <w:b/>
           <w:sz w:val="24"/>
           <w:szCs w:val="24"/>
         </w:rPr>
         <w:tab/>
       </w:r>
-      <w:r>
-        <w:rPr>
-          <w:rFonts w:asciiTheme="majorHAnsi" w:hAnsiTheme="majorHAnsi" w:cstheme="majorHAnsi"/>
-          <w:b/>
-          <w:sz w:val="24"/>
-          <w:szCs w:val="24"/>
-        </w:rPr>
-        <w:tab/>
-      </w:r>
-      <w:r>
-        <w:rPr>
-          <w:rFonts w:asciiTheme="majorHAnsi" w:hAnsiTheme="majorHAnsi" w:cstheme="majorHAnsi"/>
-          <w:b/>
-          <w:color w:val="00FF00"/>
-          <w:sz w:val="24"/>
-          <w:szCs w:val="24"/>
-        </w:rPr>
-        <w:t>//</w:t>
-      </w:r>
-      <w:proofErr w:type="spellStart"/>
-      <w:r>
-        <w:rPr>
-          <w:rFonts w:asciiTheme="majorHAnsi" w:hAnsiTheme="majorHAnsi" w:cstheme="majorHAnsi"/>
-          <w:b/>
-          <w:color w:val="00FF00"/>
-          <w:sz w:val="24"/>
-          <w:szCs w:val="24"/>
-        </w:rPr>
-        <w:t>paano</w:t>
-      </w:r>
-      <w:proofErr w:type="spellEnd"/>
-      <w:r>
-        <w:rPr>
-          <w:rFonts w:asciiTheme="majorHAnsi" w:hAnsiTheme="majorHAnsi" w:cstheme="majorHAnsi"/>
-          <w:b/>
-          <w:color w:val="00FF00"/>
-          <w:sz w:val="24"/>
-          <w:szCs w:val="24"/>
-        </w:rPr>
-        <w:t xml:space="preserve"> </w:t>
-      </w:r>
-      <w:proofErr w:type="spellStart"/>
-      <w:r>
-        <w:rPr>
-          <w:rFonts w:asciiTheme="majorHAnsi" w:hAnsiTheme="majorHAnsi" w:cstheme="majorHAnsi"/>
-          <w:b/>
-          <w:color w:val="00FF00"/>
-          <w:sz w:val="24"/>
-          <w:szCs w:val="24"/>
-        </w:rPr>
-        <w:t>ilagay</w:t>
-      </w:r>
-      <w:proofErr w:type="spellEnd"/>
-      <w:r>
-        <w:rPr>
-          <w:rFonts w:asciiTheme="majorHAnsi" w:hAnsiTheme="majorHAnsi" w:cstheme="majorHAnsi"/>
-          <w:b/>
-          <w:color w:val="00FF00"/>
-          <w:sz w:val="24"/>
-          <w:szCs w:val="24"/>
-        </w:rPr>
-        <w:t xml:space="preserve"> </w:t>
-      </w:r>
-      <w:proofErr w:type="spellStart"/>
-      <w:r>
-        <w:rPr>
-          <w:rFonts w:asciiTheme="majorHAnsi" w:hAnsiTheme="majorHAnsi" w:cstheme="majorHAnsi"/>
-          <w:b/>
-          <w:color w:val="00FF00"/>
-          <w:sz w:val="24"/>
-          <w:szCs w:val="24"/>
-        </w:rPr>
-        <w:t>wordpress</w:t>
-      </w:r>
-      <w:proofErr w:type="spellEnd"/>
-      <w:r>
-        <w:rPr>
-          <w:rFonts w:asciiTheme="majorHAnsi" w:hAnsiTheme="majorHAnsi" w:cstheme="majorHAnsi"/>
-          <w:b/>
-          <w:color w:val="00FF00"/>
-          <w:sz w:val="24"/>
-          <w:szCs w:val="24"/>
-        </w:rPr>
-        <w:t xml:space="preserve"> </w:t>
-      </w:r>
-      <w:proofErr w:type="spellStart"/>
-      <w:r>
-        <w:rPr>
-          <w:rFonts w:asciiTheme="majorHAnsi" w:hAnsiTheme="majorHAnsi" w:cstheme="majorHAnsi"/>
-          <w:b/>
-          <w:color w:val="00FF00"/>
-          <w:sz w:val="24"/>
-          <w:szCs w:val="24"/>
-        </w:rPr>
-        <w:t>sa</w:t>
-      </w:r>
-      <w:proofErr w:type="spellEnd"/>
-      <w:r>
-        <w:rPr>
-          <w:rFonts w:asciiTheme="majorHAnsi" w:hAnsiTheme="majorHAnsi" w:cstheme="majorHAnsi"/>
-          <w:b/>
-          <w:color w:val="00FF00"/>
-          <w:sz w:val="24"/>
-          <w:szCs w:val="24"/>
-        </w:rPr>
-        <w:t xml:space="preserve"> ubuntu</w:t>
-      </w:r>
-    </w:p>
-    <w:p>
-      <w:pPr>
-        <w:numPr>
-          <w:ilvl w:val="0"/>
-          <w:numId w:val="1"/>
-        </w:numPr>
-        <w:spacing w:line="360" w:lineRule="auto"/>
-        <w:contextualSpacing/>
-        <w:rPr>
-          <w:rFonts w:asciiTheme="majorHAnsi" w:hAnsiTheme="majorHAnsi" w:cstheme="majorHAnsi"/>
-          <w:b/>
-          <w:sz w:val="24"/>
-          <w:szCs w:val="24"/>
-        </w:rPr>
-      </w:pPr>
-      <w:r>
-        <w:rPr>
-          <w:rFonts w:asciiTheme="majorHAnsi" w:hAnsiTheme="majorHAnsi" w:cstheme="majorHAnsi"/>
-          <w:b/>
-          <w:sz w:val="24"/>
-          <w:szCs w:val="24"/>
-        </w:rPr>
-        <w:t xml:space="preserve">Setting up </w:t>
-      </w:r>
-      <w:proofErr w:type="spellStart"/>
-      <w:r>
-        <w:rPr>
-          <w:rFonts w:asciiTheme="majorHAnsi" w:hAnsiTheme="majorHAnsi" w:cstheme="majorHAnsi"/>
-          <w:b/>
-          <w:sz w:val="24"/>
-          <w:szCs w:val="24"/>
-        </w:rPr>
-        <w:t>wordpress</w:t>
-      </w:r>
-      <w:proofErr w:type="spellEnd"/>
-    </w:p>
-    <w:p>
-      <w:pPr>
-        <w:numPr>
-          <w:ilvl w:val="0"/>
-          <w:numId w:val="1"/>
-        </w:numPr>
-        <w:spacing w:line="360" w:lineRule="auto"/>
-        <w:contextualSpacing/>
-        <w:rPr>
-          <w:rFonts w:asciiTheme="majorHAnsi" w:hAnsiTheme="majorHAnsi" w:cstheme="majorHAnsi"/>
-          <w:b/>
-          <w:sz w:val="24"/>
-          <w:szCs w:val="24"/>
-        </w:rPr>
-      </w:pPr>
-      <w:r>
-        <w:rPr>
-          <w:rFonts w:asciiTheme="majorHAnsi" w:hAnsiTheme="majorHAnsi" w:cstheme="majorHAnsi"/>
-          <w:b/>
-          <w:sz w:val="24"/>
-          <w:szCs w:val="24"/>
-        </w:rPr>
-        <w:t xml:space="preserve">Admin-side </w:t>
-      </w:r>
-      <w:proofErr w:type="spellStart"/>
-      <w:r>
-        <w:rPr>
-          <w:rFonts w:asciiTheme="majorHAnsi" w:hAnsiTheme="majorHAnsi" w:cstheme="majorHAnsi"/>
-          <w:b/>
-          <w:sz w:val="24"/>
-          <w:szCs w:val="24"/>
-        </w:rPr>
-        <w:t>wordpress</w:t>
-      </w:r>
-      <w:proofErr w:type="spellEnd"/>
-    </w:p>
-    <w:p>
-      <w:pPr>
-        <w:numPr>
-          <w:ilvl w:val="0"/>
-          <w:numId w:val="1"/>
-        </w:numPr>
-        <w:spacing w:line="360" w:lineRule="auto"/>
-        <w:contextualSpacing/>
-        <w:rPr>
-          <w:rFonts w:asciiTheme="majorHAnsi" w:hAnsiTheme="majorHAnsi" w:cstheme="majorHAnsi"/>
-          <w:b/>
-          <w:sz w:val="24"/>
-          <w:szCs w:val="24"/>
-        </w:rPr>
-      </w:pPr>
-      <w:r>
-        <w:rPr>
-          <w:rFonts w:asciiTheme="majorHAnsi" w:hAnsiTheme="majorHAnsi" w:cstheme="majorHAnsi"/>
-          <w:b/>
-          <w:sz w:val="24"/>
-          <w:szCs w:val="24"/>
-        </w:rPr>
-        <w:lastRenderedPageBreak/>
-        <w:t xml:space="preserve">User-side </w:t>
-      </w:r>
-      <w:proofErr w:type="spellStart"/>
-      <w:r>
-        <w:rPr>
-          <w:rFonts w:asciiTheme="majorHAnsi" w:hAnsiTheme="majorHAnsi" w:cstheme="majorHAnsi"/>
-          <w:b/>
-          <w:sz w:val="24"/>
-          <w:szCs w:val="24"/>
-        </w:rPr>
-        <w:t>wordpess</w:t>
-      </w:r>
-      <w:proofErr w:type="spellEnd"/>
-    </w:p>
-    <w:p>
-      <w:pPr>
-        <w:spacing w:line="360" w:lineRule="auto"/>
-        <w:rPr>
-          <w:rFonts w:asciiTheme="majorHAnsi" w:hAnsiTheme="majorHAnsi" w:cstheme="majorHAnsi"/>
-          <w:sz w:val="24"/>
-          <w:szCs w:val="24"/>
-        </w:rPr>
-      </w:pPr>
-      <w:r>
-        <w:rPr>
-          <w:rFonts w:asciiTheme="majorHAnsi" w:hAnsiTheme="majorHAnsi" w:cstheme="majorHAnsi"/>
-          <w:b/>
-          <w:sz w:val="24"/>
-          <w:szCs w:val="24"/>
-        </w:rPr>
-        <w:tab/>
-      </w:r>
-    </w:p>
-    <w:p>
-      <w:pPr>
-        <w:spacing w:line="360" w:lineRule="auto"/>
-        <w:rPr>
-          <w:rFonts w:asciiTheme="majorHAnsi" w:hAnsiTheme="majorHAnsi" w:cstheme="majorHAnsi"/>
-          <w:sz w:val="24"/>
-          <w:szCs w:val="24"/>
-        </w:rPr>
-      </w:pPr>
-    </w:p>
-    <w:p>
-      <w:pPr>
-        <w:spacing w:line="360" w:lineRule="auto"/>
-        <w:rPr>
-          <w:rFonts w:asciiTheme="majorHAnsi" w:hAnsiTheme="majorHAnsi" w:cstheme="majorHAnsi"/>
-          <w:sz w:val="24"/>
-          <w:szCs w:val="24"/>
-        </w:rPr>
-      </w:pPr>
-    </w:p>
-    <w:p>
-      <w:pPr>
-        <w:spacing w:line="360" w:lineRule="auto"/>
-        <w:rPr>
-          <w:rFonts w:asciiTheme="majorHAnsi" w:hAnsiTheme="majorHAnsi" w:cstheme="majorHAnsi"/>
-          <w:sz w:val="24"/>
-          <w:szCs w:val="24"/>
-        </w:rPr>
-      </w:pPr>
-      <w:r>
-        <w:rPr>
-          <w:rFonts w:asciiTheme="majorHAnsi" w:hAnsiTheme="majorHAnsi" w:cstheme="majorHAnsi"/>
-          <w:sz w:val="24"/>
-          <w:szCs w:val="24"/>
-        </w:rPr>
-        <w:tab/>
-      </w:r>
-      <w:r>
-        <w:rPr>
-          <w:rFonts w:asciiTheme="majorHAnsi" w:hAnsiTheme="majorHAnsi" w:cstheme="majorHAnsi"/>
-          <w:sz w:val="24"/>
-          <w:szCs w:val="24"/>
-        </w:rPr>
-        <w:tab/>
-      </w:r>
     </w:p>
     <w:sectPr>
-      <w:headerReference w:type="default" r:id="rId20"/>
-      <w:headerReference w:type="first" r:id="rId21"/>
-      <w:footerReference w:type="first" r:id="rId22"/>
+      <w:headerReference w:type="default" r:id="rId22"/>
+      <w:headerReference w:type="first" r:id="rId23"/>
+      <w:footerReference w:type="first" r:id="rId24"/>
       <w:pgSz w:w="12240" w:h="15840"/>
       <w:pgMar w:top="1440" w:right="1440" w:bottom="1440" w:left="1440" w:header="0" w:footer="720" w:gutter="0"/>
       <w:pgNumType w:start="1"/>
@@ -3358,7 +3598,7 @@
         <w:noProof/>
       </w:rPr>
       <w:drawing>
-        <wp:anchor distT="0" distB="0" distL="0" distR="0" simplePos="0" relativeHeight="251658240" behindDoc="0" locked="0" layoutInCell="1" hidden="0" allowOverlap="1">
+        <wp:anchor distT="0" distB="0" distL="0" distR="0" simplePos="0" relativeHeight="251658240" behindDoc="0" locked="0" layoutInCell="1" hidden="0" allowOverlap="1" wp14:anchorId="3B3A3CAF" wp14:editId="4436DFCA">
           <wp:simplePos x="0" y="0"/>
           <wp:positionH relativeFrom="margin">
             <wp:posOffset>4867275</wp:posOffset>
@@ -3406,7 +3646,7 @@
         <w:noProof/>
       </w:rPr>
       <w:drawing>
-        <wp:anchor distT="114300" distB="114300" distL="114300" distR="114300" simplePos="0" relativeHeight="251659264" behindDoc="0" locked="0" layoutInCell="1" hidden="0" allowOverlap="1">
+        <wp:anchor distT="114300" distB="114300" distL="114300" distR="114300" simplePos="0" relativeHeight="251659264" behindDoc="0" locked="0" layoutInCell="1" hidden="0" allowOverlap="1" wp14:anchorId="08341689" wp14:editId="51514A8E">
           <wp:simplePos x="0" y="0"/>
           <wp:positionH relativeFrom="margin">
             <wp:posOffset>-171449</wp:posOffset>

</xml_diff>

<commit_message>
completed Setting up the ubuntus server
</commit_message>
<xml_diff>
--- a/Documentation/9364B-G1_cms_install_man.docx
+++ b/Documentation/9364B-G1_cms_install_man.docx
@@ -2526,7 +2526,25 @@
           <w:sz w:val="24"/>
           <w:szCs w:val="24"/>
         </w:rPr>
-        <w:t xml:space="preserve">              as seen in Figure 2.1</w:t>
+        <w:t xml:space="preserve">              as seen in </w:t>
+      </w:r>
+      <w:r>
+        <w:rPr>
+          <w:rFonts w:asciiTheme="majorHAnsi" w:hAnsiTheme="majorHAnsi" w:cstheme="majorHAnsi"/>
+          <w:b/>
+          <w:sz w:val="24"/>
+          <w:szCs w:val="24"/>
+        </w:rPr>
+        <w:t>image</w:t>
+      </w:r>
+      <w:r>
+        <w:rPr>
+          <w:rFonts w:asciiTheme="majorHAnsi" w:hAnsiTheme="majorHAnsi" w:cstheme="majorHAnsi"/>
+          <w:b/>
+          <w:sz w:val="24"/>
+          <w:szCs w:val="24"/>
+        </w:rPr>
+        <w:t xml:space="preserve"> 2.1</w:t>
       </w:r>
     </w:p>
     <w:p>
@@ -2608,7 +2626,16 @@
           <w:sz w:val="24"/>
           <w:szCs w:val="24"/>
         </w:rPr>
-        <w:t>Figure 2.1</w:t>
+        <w:t>image</w:t>
+      </w:r>
+      <w:r>
+        <w:rPr>
+          <w:rFonts w:asciiTheme="majorHAnsi" w:hAnsiTheme="majorHAnsi" w:cstheme="majorHAnsi"/>
+          <w:b/>
+          <w:sz w:val="24"/>
+          <w:szCs w:val="24"/>
+        </w:rPr>
+        <w:t xml:space="preserve"> 2.1</w:t>
       </w:r>
     </w:p>
     <w:p>
@@ -2630,7 +2657,25 @@
           <w:szCs w:val="24"/>
         </w:rPr>
         <w:tab/>
-        <w:t>3. click next until the name of the operating system appears just as seen in Figure 2.2</w:t>
+        <w:t xml:space="preserve">3. click next until the name of the operating system appears just as seen in </w:t>
+      </w:r>
+      <w:r>
+        <w:rPr>
+          <w:rFonts w:asciiTheme="majorHAnsi" w:hAnsiTheme="majorHAnsi" w:cstheme="majorHAnsi"/>
+          <w:b/>
+          <w:sz w:val="24"/>
+          <w:szCs w:val="24"/>
+        </w:rPr>
+        <w:t>image</w:t>
+      </w:r>
+      <w:r>
+        <w:rPr>
+          <w:rFonts w:asciiTheme="majorHAnsi" w:hAnsiTheme="majorHAnsi" w:cstheme="majorHAnsi"/>
+          <w:b/>
+          <w:sz w:val="24"/>
+          <w:szCs w:val="24"/>
+        </w:rPr>
+        <w:t xml:space="preserve"> 2.2</w:t>
       </w:r>
     </w:p>
     <w:p>
@@ -2705,7 +2750,16 @@
           <w:sz w:val="24"/>
           <w:szCs w:val="24"/>
         </w:rPr>
-        <w:t>Figure 2.2</w:t>
+        <w:t>image</w:t>
+      </w:r>
+      <w:r>
+        <w:rPr>
+          <w:rFonts w:asciiTheme="majorHAnsi" w:hAnsiTheme="majorHAnsi" w:cstheme="majorHAnsi"/>
+          <w:b/>
+          <w:sz w:val="24"/>
+          <w:szCs w:val="24"/>
+        </w:rPr>
+        <w:t xml:space="preserve"> 2.2</w:t>
       </w:r>
     </w:p>
     <w:p>
@@ -2746,8 +2800,6 @@
           <w:szCs w:val="24"/>
         </w:rPr>
       </w:pPr>
-      <w:bookmarkStart w:id="0" w:name="_GoBack"/>
-      <w:bookmarkEnd w:id="0"/>
     </w:p>
     <w:p>
       <w:pPr>
@@ -2778,418 +2830,71 @@
     <w:p>
       <w:pPr>
         <w:spacing w:line="360" w:lineRule="auto"/>
-        <w:rPr>
-          <w:rFonts w:asciiTheme="majorHAnsi" w:hAnsiTheme="majorHAnsi" w:cstheme="majorHAnsi"/>
-          <w:b/>
-          <w:sz w:val="24"/>
-          <w:szCs w:val="24"/>
-        </w:rPr>
-      </w:pPr>
-      <w:r>
-        <w:rPr>
-          <w:rFonts w:asciiTheme="majorHAnsi" w:hAnsiTheme="majorHAnsi" w:cstheme="majorHAnsi"/>
-          <w:b/>
-          <w:sz w:val="24"/>
-          <w:szCs w:val="24"/>
-        </w:rPr>
-        <w:tab/>
-      </w:r>
-      <w:r>
-        <w:rPr>
-          <w:rFonts w:asciiTheme="majorHAnsi" w:hAnsiTheme="majorHAnsi" w:cstheme="majorHAnsi"/>
-          <w:b/>
-          <w:sz w:val="24"/>
-          <w:szCs w:val="24"/>
-        </w:rPr>
-        <w:tab/>
-      </w:r>
-      <w:r>
-        <w:rPr>
-          <w:rFonts w:asciiTheme="majorHAnsi" w:hAnsiTheme="majorHAnsi" w:cstheme="majorHAnsi"/>
-          <w:b/>
-          <w:color w:val="00FF00"/>
-          <w:sz w:val="24"/>
-          <w:szCs w:val="24"/>
-        </w:rPr>
-        <w:t>//</w:t>
-      </w:r>
-      <w:proofErr w:type="spellStart"/>
-      <w:r>
-        <w:rPr>
-          <w:rFonts w:asciiTheme="majorHAnsi" w:hAnsiTheme="majorHAnsi" w:cstheme="majorHAnsi"/>
-          <w:b/>
-          <w:color w:val="00FF00"/>
-          <w:sz w:val="24"/>
-          <w:szCs w:val="24"/>
-        </w:rPr>
-        <w:t>kunin</w:t>
-      </w:r>
-      <w:proofErr w:type="spellEnd"/>
-      <w:r>
-        <w:rPr>
-          <w:rFonts w:asciiTheme="majorHAnsi" w:hAnsiTheme="majorHAnsi" w:cstheme="majorHAnsi"/>
-          <w:b/>
-          <w:color w:val="00FF00"/>
-          <w:sz w:val="24"/>
-          <w:szCs w:val="24"/>
-        </w:rPr>
-        <w:t xml:space="preserve"> </w:t>
-      </w:r>
-      <w:proofErr w:type="spellStart"/>
-      <w:r>
-        <w:rPr>
-          <w:rFonts w:asciiTheme="majorHAnsi" w:hAnsiTheme="majorHAnsi" w:cstheme="majorHAnsi"/>
-          <w:b/>
-          <w:color w:val="00FF00"/>
-          <w:sz w:val="24"/>
-          <w:szCs w:val="24"/>
-        </w:rPr>
-        <w:t>nlng</w:t>
-      </w:r>
-      <w:proofErr w:type="spellEnd"/>
-      <w:r>
-        <w:rPr>
-          <w:rFonts w:asciiTheme="majorHAnsi" w:hAnsiTheme="majorHAnsi" w:cstheme="majorHAnsi"/>
-          <w:b/>
-          <w:color w:val="00FF00"/>
-          <w:sz w:val="24"/>
-          <w:szCs w:val="24"/>
-        </w:rPr>
-        <w:t xml:space="preserve"> </w:t>
-      </w:r>
-      <w:proofErr w:type="spellStart"/>
-      <w:r>
-        <w:rPr>
-          <w:rFonts w:asciiTheme="majorHAnsi" w:hAnsiTheme="majorHAnsi" w:cstheme="majorHAnsi"/>
-          <w:b/>
-          <w:color w:val="00FF00"/>
-          <w:sz w:val="24"/>
-          <w:szCs w:val="24"/>
-        </w:rPr>
-        <w:t>yung</w:t>
-      </w:r>
-      <w:proofErr w:type="spellEnd"/>
-      <w:r>
-        <w:rPr>
-          <w:rFonts w:asciiTheme="majorHAnsi" w:hAnsiTheme="majorHAnsi" w:cstheme="majorHAnsi"/>
-          <w:b/>
-          <w:color w:val="00FF00"/>
-          <w:sz w:val="24"/>
-          <w:szCs w:val="24"/>
-        </w:rPr>
-        <w:t xml:space="preserve"> installation ng server </w:t>
-      </w:r>
-      <w:proofErr w:type="spellStart"/>
-      <w:r>
-        <w:rPr>
-          <w:rFonts w:asciiTheme="majorHAnsi" w:hAnsiTheme="majorHAnsi" w:cstheme="majorHAnsi"/>
-          <w:b/>
-          <w:color w:val="00FF00"/>
-          <w:sz w:val="24"/>
-          <w:szCs w:val="24"/>
-        </w:rPr>
-        <w:t>sa</w:t>
-      </w:r>
-      <w:proofErr w:type="spellEnd"/>
-      <w:r>
-        <w:rPr>
-          <w:rFonts w:asciiTheme="majorHAnsi" w:hAnsiTheme="majorHAnsi" w:cstheme="majorHAnsi"/>
-          <w:b/>
-          <w:color w:val="00FF00"/>
-          <w:sz w:val="24"/>
-          <w:szCs w:val="24"/>
-        </w:rPr>
-        <w:t xml:space="preserve"> documentation </w:t>
-      </w:r>
-      <w:proofErr w:type="spellStart"/>
-      <w:r>
-        <w:rPr>
-          <w:rFonts w:asciiTheme="majorHAnsi" w:hAnsiTheme="majorHAnsi" w:cstheme="majorHAnsi"/>
-          <w:b/>
-          <w:color w:val="00FF00"/>
-          <w:sz w:val="24"/>
-          <w:szCs w:val="24"/>
-        </w:rPr>
-        <w:t>dati</w:t>
-      </w:r>
-      <w:proofErr w:type="spellEnd"/>
-      <w:r>
-        <w:rPr>
-          <w:rFonts w:asciiTheme="majorHAnsi" w:hAnsiTheme="majorHAnsi" w:cstheme="majorHAnsi"/>
-          <w:b/>
-          <w:color w:val="00FF00"/>
-          <w:sz w:val="24"/>
-          <w:szCs w:val="24"/>
-        </w:rPr>
-        <w:t xml:space="preserve"> para </w:t>
-      </w:r>
-      <w:proofErr w:type="spellStart"/>
-      <w:r>
-        <w:rPr>
-          <w:rFonts w:asciiTheme="majorHAnsi" w:hAnsiTheme="majorHAnsi" w:cstheme="majorHAnsi"/>
-          <w:b/>
-          <w:color w:val="00FF00"/>
-          <w:sz w:val="24"/>
-          <w:szCs w:val="24"/>
-        </w:rPr>
-        <w:t>mabilis</w:t>
-      </w:r>
-      <w:proofErr w:type="spellEnd"/>
-    </w:p>
-    <w:p>
-      <w:pPr>
-        <w:numPr>
-          <w:ilvl w:val="0"/>
-          <w:numId w:val="1"/>
-        </w:numPr>
-        <w:spacing w:line="360" w:lineRule="auto"/>
-        <w:contextualSpacing/>
-        <w:rPr>
-          <w:rFonts w:asciiTheme="majorHAnsi" w:hAnsiTheme="majorHAnsi" w:cstheme="majorHAnsi"/>
-          <w:b/>
-          <w:sz w:val="24"/>
-          <w:szCs w:val="24"/>
-        </w:rPr>
-      </w:pPr>
-    </w:p>
-    <w:p>
-      <w:pPr>
-        <w:numPr>
-          <w:ilvl w:val="0"/>
-          <w:numId w:val="1"/>
-        </w:numPr>
-        <w:spacing w:line="360" w:lineRule="auto"/>
-        <w:contextualSpacing/>
-        <w:rPr>
-          <w:rFonts w:asciiTheme="majorHAnsi" w:hAnsiTheme="majorHAnsi" w:cstheme="majorHAnsi"/>
-          <w:b/>
-          <w:sz w:val="24"/>
-          <w:szCs w:val="24"/>
-        </w:rPr>
-      </w:pPr>
-      <w:r>
-        <w:rPr>
-          <w:rFonts w:asciiTheme="majorHAnsi" w:hAnsiTheme="majorHAnsi" w:cstheme="majorHAnsi"/>
-          <w:b/>
-          <w:sz w:val="24"/>
-          <w:szCs w:val="24"/>
-        </w:rPr>
-        <w:t xml:space="preserve">Installation of </w:t>
-      </w:r>
-      <w:proofErr w:type="spellStart"/>
-      <w:r>
-        <w:rPr>
-          <w:rFonts w:asciiTheme="majorHAnsi" w:hAnsiTheme="majorHAnsi" w:cstheme="majorHAnsi"/>
-          <w:b/>
-          <w:sz w:val="24"/>
-          <w:szCs w:val="24"/>
-        </w:rPr>
-        <w:t>wordpress</w:t>
-      </w:r>
-      <w:proofErr w:type="spellEnd"/>
-      <w:r>
-        <w:rPr>
-          <w:rFonts w:asciiTheme="majorHAnsi" w:hAnsiTheme="majorHAnsi" w:cstheme="majorHAnsi"/>
-          <w:b/>
-          <w:sz w:val="24"/>
-          <w:szCs w:val="24"/>
-        </w:rPr>
-        <w:t xml:space="preserve"> in ubuntu</w:t>
-      </w:r>
-    </w:p>
-    <w:p>
-      <w:pPr>
-        <w:spacing w:line="360" w:lineRule="auto"/>
-        <w:rPr>
-          <w:rFonts w:asciiTheme="majorHAnsi" w:hAnsiTheme="majorHAnsi" w:cstheme="majorHAnsi"/>
-          <w:b/>
-          <w:sz w:val="24"/>
-          <w:szCs w:val="24"/>
-        </w:rPr>
-      </w:pPr>
-      <w:r>
-        <w:rPr>
-          <w:rFonts w:asciiTheme="majorHAnsi" w:hAnsiTheme="majorHAnsi" w:cstheme="majorHAnsi"/>
-          <w:b/>
-          <w:sz w:val="24"/>
-          <w:szCs w:val="24"/>
-        </w:rPr>
-        <w:tab/>
-      </w:r>
-      <w:r>
-        <w:rPr>
-          <w:rFonts w:asciiTheme="majorHAnsi" w:hAnsiTheme="majorHAnsi" w:cstheme="majorHAnsi"/>
-          <w:b/>
-          <w:sz w:val="24"/>
-          <w:szCs w:val="24"/>
-        </w:rPr>
-        <w:tab/>
-      </w:r>
-      <w:r>
-        <w:rPr>
-          <w:rFonts w:asciiTheme="majorHAnsi" w:hAnsiTheme="majorHAnsi" w:cstheme="majorHAnsi"/>
-          <w:b/>
-          <w:color w:val="00FF00"/>
-          <w:sz w:val="24"/>
-          <w:szCs w:val="24"/>
-        </w:rPr>
-        <w:t>//</w:t>
-      </w:r>
-      <w:proofErr w:type="spellStart"/>
-      <w:r>
-        <w:rPr>
-          <w:rFonts w:asciiTheme="majorHAnsi" w:hAnsiTheme="majorHAnsi" w:cstheme="majorHAnsi"/>
-          <w:b/>
-          <w:color w:val="00FF00"/>
-          <w:sz w:val="24"/>
-          <w:szCs w:val="24"/>
-        </w:rPr>
-        <w:t>paano</w:t>
-      </w:r>
-      <w:proofErr w:type="spellEnd"/>
-      <w:r>
-        <w:rPr>
-          <w:rFonts w:asciiTheme="majorHAnsi" w:hAnsiTheme="majorHAnsi" w:cstheme="majorHAnsi"/>
-          <w:b/>
-          <w:color w:val="00FF00"/>
-          <w:sz w:val="24"/>
-          <w:szCs w:val="24"/>
-        </w:rPr>
-        <w:t xml:space="preserve"> </w:t>
-      </w:r>
-      <w:proofErr w:type="spellStart"/>
-      <w:r>
-        <w:rPr>
-          <w:rFonts w:asciiTheme="majorHAnsi" w:hAnsiTheme="majorHAnsi" w:cstheme="majorHAnsi"/>
-          <w:b/>
-          <w:color w:val="00FF00"/>
-          <w:sz w:val="24"/>
-          <w:szCs w:val="24"/>
-        </w:rPr>
-        <w:t>ilagay</w:t>
-      </w:r>
-      <w:proofErr w:type="spellEnd"/>
-      <w:r>
-        <w:rPr>
-          <w:rFonts w:asciiTheme="majorHAnsi" w:hAnsiTheme="majorHAnsi" w:cstheme="majorHAnsi"/>
-          <w:b/>
-          <w:color w:val="00FF00"/>
-          <w:sz w:val="24"/>
-          <w:szCs w:val="24"/>
-        </w:rPr>
-        <w:t xml:space="preserve"> </w:t>
-      </w:r>
-      <w:proofErr w:type="spellStart"/>
-      <w:r>
-        <w:rPr>
-          <w:rFonts w:asciiTheme="majorHAnsi" w:hAnsiTheme="majorHAnsi" w:cstheme="majorHAnsi"/>
-          <w:b/>
-          <w:color w:val="00FF00"/>
-          <w:sz w:val="24"/>
-          <w:szCs w:val="24"/>
-        </w:rPr>
-        <w:t>wordpress</w:t>
-      </w:r>
-      <w:proofErr w:type="spellEnd"/>
-      <w:r>
-        <w:rPr>
-          <w:rFonts w:asciiTheme="majorHAnsi" w:hAnsiTheme="majorHAnsi" w:cstheme="majorHAnsi"/>
-          <w:b/>
-          <w:color w:val="00FF00"/>
-          <w:sz w:val="24"/>
-          <w:szCs w:val="24"/>
-        </w:rPr>
-        <w:t xml:space="preserve"> </w:t>
-      </w:r>
-      <w:proofErr w:type="spellStart"/>
-      <w:r>
-        <w:rPr>
-          <w:rFonts w:asciiTheme="majorHAnsi" w:hAnsiTheme="majorHAnsi" w:cstheme="majorHAnsi"/>
-          <w:b/>
-          <w:color w:val="00FF00"/>
-          <w:sz w:val="24"/>
-          <w:szCs w:val="24"/>
-        </w:rPr>
-        <w:t>sa</w:t>
-      </w:r>
-      <w:proofErr w:type="spellEnd"/>
-      <w:r>
-        <w:rPr>
-          <w:rFonts w:asciiTheme="majorHAnsi" w:hAnsiTheme="majorHAnsi" w:cstheme="majorHAnsi"/>
-          <w:b/>
-          <w:color w:val="00FF00"/>
-          <w:sz w:val="24"/>
-          <w:szCs w:val="24"/>
-        </w:rPr>
-        <w:t xml:space="preserve"> ubuntu</w:t>
-      </w:r>
-    </w:p>
-    <w:p>
-      <w:pPr>
-        <w:numPr>
-          <w:ilvl w:val="0"/>
-          <w:numId w:val="1"/>
-        </w:numPr>
-        <w:spacing w:line="360" w:lineRule="auto"/>
-        <w:contextualSpacing/>
-        <w:rPr>
-          <w:rFonts w:asciiTheme="majorHAnsi" w:hAnsiTheme="majorHAnsi" w:cstheme="majorHAnsi"/>
-          <w:b/>
-          <w:sz w:val="24"/>
-          <w:szCs w:val="24"/>
-        </w:rPr>
-      </w:pPr>
-      <w:r>
-        <w:rPr>
-          <w:rFonts w:asciiTheme="majorHAnsi" w:hAnsiTheme="majorHAnsi" w:cstheme="majorHAnsi"/>
-          <w:b/>
-          <w:sz w:val="24"/>
-          <w:szCs w:val="24"/>
-        </w:rPr>
-        <w:t xml:space="preserve">Setting up </w:t>
-      </w:r>
-      <w:proofErr w:type="spellStart"/>
-      <w:r>
-        <w:rPr>
-          <w:rFonts w:asciiTheme="majorHAnsi" w:hAnsiTheme="majorHAnsi" w:cstheme="majorHAnsi"/>
-          <w:b/>
-          <w:sz w:val="24"/>
-          <w:szCs w:val="24"/>
-        </w:rPr>
-        <w:t>wordpress</w:t>
-      </w:r>
-      <w:proofErr w:type="spellEnd"/>
-    </w:p>
-    <w:p>
-      <w:pPr>
-        <w:numPr>
-          <w:ilvl w:val="0"/>
-          <w:numId w:val="1"/>
-        </w:numPr>
-        <w:spacing w:line="360" w:lineRule="auto"/>
-        <w:contextualSpacing/>
-        <w:rPr>
-          <w:rFonts w:asciiTheme="majorHAnsi" w:hAnsiTheme="majorHAnsi" w:cstheme="majorHAnsi"/>
-          <w:b/>
-          <w:sz w:val="24"/>
-          <w:szCs w:val="24"/>
-        </w:rPr>
-      </w:pPr>
-      <w:r>
-        <w:rPr>
-          <w:rFonts w:asciiTheme="majorHAnsi" w:hAnsiTheme="majorHAnsi" w:cstheme="majorHAnsi"/>
-          <w:b/>
-          <w:sz w:val="24"/>
-          <w:szCs w:val="24"/>
-        </w:rPr>
-        <w:t>Additional Setup Ubuntu Server 16.04 LTS</w:t>
-      </w:r>
-    </w:p>
-    <w:p>
-      <w:pPr>
-        <w:spacing w:line="360" w:lineRule="auto"/>
-        <w:rPr>
-          <w:rFonts w:asciiTheme="majorHAnsi" w:hAnsiTheme="majorHAnsi" w:cstheme="majorHAnsi"/>
+        <w:ind w:left="720"/>
+        <w:rPr>
+          <w:rFonts w:asciiTheme="majorHAnsi" w:hAnsiTheme="majorHAnsi" w:cstheme="majorHAnsi"/>
+          <w:b/>
+          <w:sz w:val="24"/>
+          <w:szCs w:val="24"/>
+        </w:rPr>
+      </w:pPr>
+      <w:r>
+        <w:rPr>
+          <w:rFonts w:asciiTheme="majorHAnsi" w:hAnsiTheme="majorHAnsi" w:cstheme="majorHAnsi"/>
+          <w:b/>
+          <w:sz w:val="24"/>
+          <w:szCs w:val="24"/>
+        </w:rPr>
+        <w:t xml:space="preserve">1. </w:t>
+      </w:r>
+      <w:r>
+        <w:rPr>
+          <w:rFonts w:asciiTheme="majorHAnsi" w:hAnsiTheme="majorHAnsi" w:cstheme="majorHAnsi"/>
+          <w:b/>
+          <w:sz w:val="24"/>
+          <w:szCs w:val="24"/>
+        </w:rPr>
+        <w:t>Setup the Ubuntu Server until you reach the “Software Selection”</w:t>
+      </w:r>
+      <w:r>
+        <w:rPr>
+          <w:rFonts w:asciiTheme="majorHAnsi" w:hAnsiTheme="majorHAnsi" w:cstheme="majorHAnsi"/>
+          <w:b/>
+          <w:sz w:val="24"/>
+          <w:szCs w:val="24"/>
+        </w:rPr>
+        <w:t xml:space="preserve"> and select</w:t>
+      </w:r>
+    </w:p>
+    <w:p>
+      <w:pPr>
+        <w:spacing w:line="360" w:lineRule="auto"/>
+        <w:ind w:left="720"/>
+        <w:rPr>
+          <w:rFonts w:asciiTheme="majorHAnsi" w:hAnsiTheme="majorHAnsi" w:cstheme="majorHAnsi"/>
+          <w:b/>
+          <w:sz w:val="24"/>
+          <w:szCs w:val="24"/>
+        </w:rPr>
+      </w:pPr>
+      <w:r>
+        <w:rPr>
+          <w:rFonts w:asciiTheme="majorHAnsi" w:hAnsiTheme="majorHAnsi" w:cstheme="majorHAnsi"/>
+          <w:b/>
+          <w:sz w:val="24"/>
+          <w:szCs w:val="24"/>
+        </w:rPr>
+        <w:t>Lamp server, standard system utilities, and OpenSSH server and then continue just as seen in figure 3.1</w:t>
+      </w:r>
+    </w:p>
+    <w:p>
+      <w:pPr>
+        <w:spacing w:line="360" w:lineRule="auto"/>
+        <w:ind w:left="720"/>
+        <w:jc w:val="center"/>
+        <w:rPr>
+          <w:rFonts w:asciiTheme="majorHAnsi" w:hAnsiTheme="majorHAnsi" w:cstheme="majorHAnsi"/>
+          <w:b/>
           <w:sz w:val="24"/>
           <w:szCs w:val="24"/>
         </w:rPr>
@@ -3202,17 +2907,9 @@
           <w:szCs w:val="24"/>
         </w:rPr>
         <w:drawing>
-          <wp:anchor distT="114300" distB="114300" distL="114300" distR="114300" simplePos="0" relativeHeight="251659264" behindDoc="0" locked="0" layoutInCell="1" hidden="0" allowOverlap="1" wp14:anchorId="37AFB520" wp14:editId="6AC44D10">
-            <wp:simplePos x="0" y="0"/>
-            <wp:positionH relativeFrom="margin">
-              <wp:posOffset>752475</wp:posOffset>
-            </wp:positionH>
-            <wp:positionV relativeFrom="paragraph">
-              <wp:posOffset>114300</wp:posOffset>
-            </wp:positionV>
+          <wp:inline distT="0" distB="0" distL="0" distR="0" wp14:anchorId="42DEC5AD" wp14:editId="2DD6FA35">
             <wp:extent cx="3595370" cy="2696210"/>
-            <wp:effectExtent l="0" t="0" r="0" b="0"/>
-            <wp:wrapSquare wrapText="bothSides" distT="114300" distB="114300" distL="114300" distR="114300"/>
+            <wp:effectExtent l="0" t="0" r="5080" b="8890"/>
             <wp:docPr id="13" name="image27.png"/>
             <wp:cNvGraphicFramePr/>
             <a:graphic xmlns:a="http://schemas.openxmlformats.org/drawingml/2006/main">
@@ -3223,7 +2920,13 @@
                     <pic:cNvPicPr preferRelativeResize="0"/>
                   </pic:nvPicPr>
                   <pic:blipFill>
-                    <a:blip r:embed="rId21"/>
+                    <a:blip r:embed="rId21">
+                      <a:extLst>
+                        <a:ext uri="{28A0092B-C50C-407E-A947-70E740481C1C}">
+                          <a14:useLocalDpi xmlns:a14="http://schemas.microsoft.com/office/drawing/2010/main" val="0"/>
+                        </a:ext>
+                      </a:extLst>
+                    </a:blip>
                     <a:srcRect/>
                     <a:stretch>
                       <a:fillRect/>
@@ -3242,7 +2945,7 @@
                 </pic:pic>
               </a:graphicData>
             </a:graphic>
-          </wp:anchor>
+          </wp:inline>
         </w:drawing>
       </w:r>
       <w:r>
@@ -3252,172 +2955,241 @@
           <w:sz w:val="24"/>
           <w:szCs w:val="24"/>
         </w:rPr>
-        <w:tab/>
-      </w:r>
-      <w:r>
-        <w:rPr>
-          <w:rFonts w:asciiTheme="majorHAnsi" w:hAnsiTheme="majorHAnsi" w:cstheme="majorHAnsi"/>
-          <w:b/>
-          <w:sz w:val="24"/>
-          <w:szCs w:val="24"/>
-        </w:rPr>
-        <w:tab/>
-      </w:r>
-      <w:r>
-        <w:rPr>
-          <w:rFonts w:asciiTheme="majorHAnsi" w:hAnsiTheme="majorHAnsi" w:cstheme="majorHAnsi"/>
-          <w:sz w:val="24"/>
-          <w:szCs w:val="24"/>
-        </w:rPr>
-        <w:t>Setup the Ubuntu Server until you reach the “Software Selection”</w:t>
-      </w:r>
-    </w:p>
-    <w:p>
-      <w:pPr>
-        <w:spacing w:line="360" w:lineRule="auto"/>
-        <w:rPr>
-          <w:rFonts w:asciiTheme="majorHAnsi" w:hAnsiTheme="majorHAnsi" w:cstheme="majorHAnsi"/>
-          <w:sz w:val="24"/>
-          <w:szCs w:val="24"/>
-        </w:rPr>
-      </w:pPr>
-      <w:r>
-        <w:rPr>
-          <w:rFonts w:asciiTheme="majorHAnsi" w:hAnsiTheme="majorHAnsi" w:cstheme="majorHAnsi"/>
-          <w:sz w:val="24"/>
-          <w:szCs w:val="24"/>
-        </w:rPr>
-        <w:tab/>
-      </w:r>
-    </w:p>
-    <w:p>
-      <w:pPr>
-        <w:spacing w:line="360" w:lineRule="auto"/>
-        <w:rPr>
-          <w:rFonts w:asciiTheme="majorHAnsi" w:hAnsiTheme="majorHAnsi" w:cstheme="majorHAnsi"/>
-          <w:sz w:val="24"/>
-          <w:szCs w:val="24"/>
-        </w:rPr>
-      </w:pPr>
-    </w:p>
-    <w:p>
-      <w:pPr>
-        <w:spacing w:line="360" w:lineRule="auto"/>
-        <w:rPr>
-          <w:rFonts w:asciiTheme="majorHAnsi" w:hAnsiTheme="majorHAnsi" w:cstheme="majorHAnsi"/>
-          <w:sz w:val="24"/>
-          <w:szCs w:val="24"/>
-        </w:rPr>
-      </w:pPr>
-    </w:p>
-    <w:p>
-      <w:pPr>
-        <w:spacing w:line="360" w:lineRule="auto"/>
-        <w:rPr>
-          <w:rFonts w:asciiTheme="majorHAnsi" w:hAnsiTheme="majorHAnsi" w:cstheme="majorHAnsi"/>
-          <w:sz w:val="24"/>
-          <w:szCs w:val="24"/>
-        </w:rPr>
-      </w:pPr>
-    </w:p>
-    <w:p>
-      <w:pPr>
-        <w:spacing w:line="360" w:lineRule="auto"/>
-        <w:rPr>
-          <w:rFonts w:asciiTheme="majorHAnsi" w:hAnsiTheme="majorHAnsi" w:cstheme="majorHAnsi"/>
-          <w:sz w:val="24"/>
-          <w:szCs w:val="24"/>
-        </w:rPr>
-      </w:pPr>
-    </w:p>
-    <w:p>
-      <w:pPr>
-        <w:spacing w:line="360" w:lineRule="auto"/>
-        <w:rPr>
-          <w:rFonts w:asciiTheme="majorHAnsi" w:hAnsiTheme="majorHAnsi" w:cstheme="majorHAnsi"/>
-          <w:sz w:val="24"/>
-          <w:szCs w:val="24"/>
-        </w:rPr>
-      </w:pPr>
-    </w:p>
-    <w:p>
-      <w:pPr>
-        <w:spacing w:line="360" w:lineRule="auto"/>
-        <w:rPr>
-          <w:rFonts w:asciiTheme="majorHAnsi" w:hAnsiTheme="majorHAnsi" w:cstheme="majorHAnsi"/>
-          <w:sz w:val="24"/>
-          <w:szCs w:val="24"/>
-        </w:rPr>
-      </w:pPr>
-    </w:p>
-    <w:p>
-      <w:pPr>
-        <w:spacing w:line="360" w:lineRule="auto"/>
-        <w:rPr>
-          <w:rFonts w:asciiTheme="majorHAnsi" w:hAnsiTheme="majorHAnsi" w:cstheme="majorHAnsi"/>
-          <w:sz w:val="24"/>
-          <w:szCs w:val="24"/>
-        </w:rPr>
-      </w:pPr>
-    </w:p>
-    <w:p>
-      <w:pPr>
-        <w:spacing w:line="360" w:lineRule="auto"/>
-        <w:rPr>
-          <w:rFonts w:asciiTheme="majorHAnsi" w:hAnsiTheme="majorHAnsi" w:cstheme="majorHAnsi"/>
-          <w:sz w:val="24"/>
-          <w:szCs w:val="24"/>
-        </w:rPr>
-      </w:pPr>
-    </w:p>
-    <w:p>
-      <w:pPr>
-        <w:spacing w:line="360" w:lineRule="auto"/>
-        <w:rPr>
-          <w:rFonts w:asciiTheme="majorHAnsi" w:hAnsiTheme="majorHAnsi" w:cstheme="majorHAnsi"/>
-          <w:sz w:val="24"/>
-          <w:szCs w:val="24"/>
-        </w:rPr>
-      </w:pPr>
-    </w:p>
-    <w:p>
-      <w:pPr>
-        <w:spacing w:line="360" w:lineRule="auto"/>
-        <w:rPr>
-          <w:rFonts w:asciiTheme="majorHAnsi" w:hAnsiTheme="majorHAnsi" w:cstheme="majorHAnsi"/>
-          <w:sz w:val="24"/>
-          <w:szCs w:val="24"/>
-        </w:rPr>
-      </w:pPr>
-    </w:p>
-    <w:p>
-      <w:pPr>
-        <w:spacing w:line="360" w:lineRule="auto"/>
-        <w:rPr>
-          <w:rFonts w:asciiTheme="majorHAnsi" w:hAnsiTheme="majorHAnsi" w:cstheme="majorHAnsi"/>
-          <w:sz w:val="24"/>
-          <w:szCs w:val="24"/>
-        </w:rPr>
-      </w:pPr>
-    </w:p>
-    <w:p>
-      <w:pPr>
-        <w:spacing w:line="360" w:lineRule="auto"/>
-        <w:rPr>
-          <w:rFonts w:asciiTheme="majorHAnsi" w:hAnsiTheme="majorHAnsi" w:cstheme="majorHAnsi"/>
-          <w:sz w:val="24"/>
-          <w:szCs w:val="24"/>
-        </w:rPr>
-      </w:pPr>
-      <w:r>
-        <w:rPr>
-          <w:rFonts w:asciiTheme="majorHAnsi" w:hAnsiTheme="majorHAnsi" w:cstheme="majorHAnsi"/>
-          <w:sz w:val="24"/>
-          <w:szCs w:val="24"/>
-        </w:rPr>
-        <w:tab/>
-        <w:t xml:space="preserve">*Note, the normal setup of Ubuntu doesn’t require the LAMP server option, but this time we need to check the LAMP server. </w:t>
-      </w:r>
+        <w:t>]</w:t>
+      </w:r>
+    </w:p>
+    <w:p>
+      <w:pPr>
+        <w:spacing w:line="360" w:lineRule="auto"/>
+        <w:ind w:left="720"/>
+        <w:jc w:val="center"/>
+        <w:rPr>
+          <w:rFonts w:asciiTheme="majorHAnsi" w:hAnsiTheme="majorHAnsi" w:cstheme="majorHAnsi"/>
+          <w:b/>
+          <w:sz w:val="24"/>
+          <w:szCs w:val="24"/>
+        </w:rPr>
+      </w:pPr>
+      <w:r>
+        <w:rPr>
+          <w:rFonts w:asciiTheme="majorHAnsi" w:hAnsiTheme="majorHAnsi" w:cstheme="majorHAnsi"/>
+          <w:b/>
+          <w:sz w:val="24"/>
+          <w:szCs w:val="24"/>
+        </w:rPr>
+        <w:t>image 3.1</w:t>
+      </w:r>
+    </w:p>
+    <w:p>
+      <w:pPr>
+        <w:spacing w:line="360" w:lineRule="auto"/>
+        <w:ind w:left="720"/>
+        <w:rPr>
+          <w:rFonts w:asciiTheme="majorHAnsi" w:hAnsiTheme="majorHAnsi" w:cstheme="majorHAnsi"/>
+          <w:b/>
+          <w:sz w:val="24"/>
+          <w:szCs w:val="24"/>
+        </w:rPr>
+      </w:pPr>
+      <w:r>
+        <w:rPr>
+          <w:rFonts w:asciiTheme="majorHAnsi" w:hAnsiTheme="majorHAnsi" w:cstheme="majorHAnsi"/>
+          <w:b/>
+          <w:sz w:val="24"/>
+          <w:szCs w:val="24"/>
+        </w:rPr>
+        <w:t>2. continue until you reach the part “</w:t>
+      </w:r>
+      <w:r>
+        <w:rPr>
+          <w:rFonts w:asciiTheme="majorHAnsi" w:hAnsiTheme="majorHAnsi" w:cstheme="majorHAnsi"/>
+          <w:b/>
+          <w:i/>
+          <w:sz w:val="24"/>
+          <w:szCs w:val="24"/>
+        </w:rPr>
+        <w:t xml:space="preserve">Configuring </w:t>
+      </w:r>
+      <w:proofErr w:type="spellStart"/>
+      <w:r>
+        <w:rPr>
+          <w:rFonts w:asciiTheme="majorHAnsi" w:hAnsiTheme="majorHAnsi" w:cstheme="majorHAnsi"/>
+          <w:b/>
+          <w:i/>
+          <w:sz w:val="24"/>
+          <w:szCs w:val="24"/>
+        </w:rPr>
+        <w:t>mysql</w:t>
+      </w:r>
+      <w:proofErr w:type="spellEnd"/>
+      <w:r>
+        <w:rPr>
+          <w:rFonts w:asciiTheme="majorHAnsi" w:hAnsiTheme="majorHAnsi" w:cstheme="majorHAnsi"/>
+          <w:b/>
+          <w:i/>
+          <w:sz w:val="24"/>
+          <w:szCs w:val="24"/>
+        </w:rPr>
+        <w:t xml:space="preserve">-server” </w:t>
+      </w:r>
+      <w:r>
+        <w:rPr>
+          <w:rFonts w:asciiTheme="majorHAnsi" w:hAnsiTheme="majorHAnsi" w:cstheme="majorHAnsi"/>
+          <w:b/>
+          <w:sz w:val="24"/>
+          <w:szCs w:val="24"/>
+        </w:rPr>
+        <w:t>and enter the root password as “</w:t>
+      </w:r>
+      <w:r>
+        <w:rPr>
+          <w:rFonts w:asciiTheme="majorHAnsi" w:hAnsiTheme="majorHAnsi" w:cstheme="majorHAnsi"/>
+          <w:b/>
+          <w:i/>
+          <w:sz w:val="24"/>
+          <w:szCs w:val="24"/>
+        </w:rPr>
+        <w:t>root</w:t>
+      </w:r>
+      <w:r>
+        <w:rPr>
+          <w:rFonts w:asciiTheme="majorHAnsi" w:hAnsiTheme="majorHAnsi" w:cstheme="majorHAnsi"/>
+          <w:b/>
+          <w:sz w:val="24"/>
+          <w:szCs w:val="24"/>
+        </w:rPr>
+        <w:t>” just as seen in image 3.2</w:t>
+      </w:r>
+    </w:p>
+    <w:p>
+      <w:pPr>
+        <w:spacing w:line="360" w:lineRule="auto"/>
+        <w:ind w:left="720"/>
+        <w:jc w:val="center"/>
+        <w:rPr>
+          <w:rFonts w:asciiTheme="majorHAnsi" w:hAnsiTheme="majorHAnsi" w:cstheme="majorHAnsi"/>
+          <w:b/>
+          <w:sz w:val="24"/>
+          <w:szCs w:val="24"/>
+        </w:rPr>
+      </w:pPr>
+      <w:r>
+        <w:rPr>
+          <w:noProof/>
+        </w:rPr>
+        <w:drawing>
+          <wp:inline distT="0" distB="0" distL="0" distR="0" wp14:anchorId="03BAAAB4" wp14:editId="3C99DDE0">
+            <wp:extent cx="3505200" cy="2609850"/>
+            <wp:effectExtent l="0" t="0" r="0" b="0"/>
+            <wp:docPr id="17" name="Picture 17"/>
+            <wp:cNvGraphicFramePr>
+              <a:graphicFrameLocks xmlns:a="http://schemas.openxmlformats.org/drawingml/2006/main" noChangeAspect="1"/>
+            </wp:cNvGraphicFramePr>
+            <a:graphic xmlns:a="http://schemas.openxmlformats.org/drawingml/2006/main">
+              <a:graphicData uri="http://schemas.openxmlformats.org/drawingml/2006/picture">
+                <pic:pic xmlns:pic="http://schemas.openxmlformats.org/drawingml/2006/picture">
+                  <pic:nvPicPr>
+                    <pic:cNvPr id="1" name=""/>
+                    <pic:cNvPicPr/>
+                  </pic:nvPicPr>
+                  <pic:blipFill rotWithShape="1">
+                    <a:blip r:embed="rId22"/>
+                    <a:srcRect l="20672" t="5391" r="20353" b="16856"/>
+                    <a:stretch/>
+                  </pic:blipFill>
+                  <pic:spPr bwMode="auto">
+                    <a:xfrm>
+                      <a:off x="0" y="0"/>
+                      <a:ext cx="3505200" cy="2609850"/>
+                    </a:xfrm>
+                    <a:prstGeom prst="rect">
+                      <a:avLst/>
+                    </a:prstGeom>
+                    <a:ln>
+                      <a:noFill/>
+                    </a:ln>
+                    <a:extLst>
+                      <a:ext uri="{53640926-AAD7-44D8-BBD7-CCE9431645EC}">
+                        <a14:shadowObscured xmlns:a14="http://schemas.microsoft.com/office/drawing/2010/main"/>
+                      </a:ext>
+                    </a:extLst>
+                  </pic:spPr>
+                </pic:pic>
+              </a:graphicData>
+            </a:graphic>
+          </wp:inline>
+        </w:drawing>
+      </w:r>
+    </w:p>
+    <w:p>
+      <w:pPr>
+        <w:spacing w:line="360" w:lineRule="auto"/>
+        <w:ind w:left="720"/>
+        <w:jc w:val="center"/>
+        <w:rPr>
+          <w:rFonts w:asciiTheme="majorHAnsi" w:hAnsiTheme="majorHAnsi" w:cstheme="majorHAnsi"/>
+          <w:b/>
+          <w:sz w:val="24"/>
+          <w:szCs w:val="24"/>
+        </w:rPr>
+      </w:pPr>
+      <w:r>
+        <w:rPr>
+          <w:rFonts w:asciiTheme="majorHAnsi" w:hAnsiTheme="majorHAnsi" w:cstheme="majorHAnsi"/>
+          <w:b/>
+          <w:sz w:val="24"/>
+          <w:szCs w:val="24"/>
+        </w:rPr>
+        <w:t>Image 3.2</w:t>
+      </w:r>
+    </w:p>
+    <w:p>
+      <w:pPr>
+        <w:spacing w:line="360" w:lineRule="auto"/>
+        <w:ind w:left="720"/>
+        <w:rPr>
+          <w:rFonts w:asciiTheme="majorHAnsi" w:hAnsiTheme="majorHAnsi" w:cstheme="majorHAnsi"/>
+          <w:b/>
+          <w:sz w:val="24"/>
+          <w:szCs w:val="24"/>
+        </w:rPr>
+      </w:pPr>
+      <w:r>
+        <w:rPr>
+          <w:rFonts w:asciiTheme="majorHAnsi" w:hAnsiTheme="majorHAnsi" w:cstheme="majorHAnsi"/>
+          <w:b/>
+          <w:sz w:val="24"/>
+          <w:szCs w:val="24"/>
+        </w:rPr>
+        <w:t>3. It will prompt you to re-enter the password just type in “root” again</w:t>
+      </w:r>
+    </w:p>
+    <w:p>
+      <w:pPr>
+        <w:spacing w:line="360" w:lineRule="auto"/>
+        <w:ind w:left="720"/>
+        <w:rPr>
+          <w:rFonts w:asciiTheme="majorHAnsi" w:hAnsiTheme="majorHAnsi" w:cstheme="majorHAnsi"/>
+          <w:b/>
+          <w:sz w:val="24"/>
+          <w:szCs w:val="24"/>
+        </w:rPr>
+      </w:pPr>
+    </w:p>
+    <w:p>
+      <w:pPr>
+        <w:spacing w:line="360" w:lineRule="auto"/>
+        <w:ind w:left="720"/>
+        <w:contextualSpacing/>
+        <w:rPr>
+          <w:rFonts w:asciiTheme="majorHAnsi" w:hAnsiTheme="majorHAnsi" w:cstheme="majorHAnsi"/>
+          <w:b/>
+          <w:sz w:val="24"/>
+          <w:szCs w:val="24"/>
+        </w:rPr>
+      </w:pPr>
+      <w:bookmarkStart w:id="0" w:name="_GoBack"/>
+      <w:bookmarkEnd w:id="0"/>
     </w:p>
     <w:p>
       <w:pPr>
@@ -3434,6 +3206,414 @@
           <w:szCs w:val="24"/>
         </w:rPr>
       </w:pPr>
+      <w:r>
+        <w:rPr>
+          <w:rFonts w:asciiTheme="majorHAnsi" w:hAnsiTheme="majorHAnsi" w:cstheme="majorHAnsi"/>
+          <w:b/>
+          <w:sz w:val="24"/>
+          <w:szCs w:val="24"/>
+        </w:rPr>
+        <w:t xml:space="preserve">Installation of </w:t>
+      </w:r>
+      <w:proofErr w:type="spellStart"/>
+      <w:r>
+        <w:rPr>
+          <w:rFonts w:asciiTheme="majorHAnsi" w:hAnsiTheme="majorHAnsi" w:cstheme="majorHAnsi"/>
+          <w:b/>
+          <w:sz w:val="24"/>
+          <w:szCs w:val="24"/>
+        </w:rPr>
+        <w:t>wordpress</w:t>
+      </w:r>
+      <w:proofErr w:type="spellEnd"/>
+      <w:r>
+        <w:rPr>
+          <w:rFonts w:asciiTheme="majorHAnsi" w:hAnsiTheme="majorHAnsi" w:cstheme="majorHAnsi"/>
+          <w:b/>
+          <w:sz w:val="24"/>
+          <w:szCs w:val="24"/>
+        </w:rPr>
+        <w:t xml:space="preserve"> in ubuntu</w:t>
+      </w:r>
+    </w:p>
+    <w:p>
+      <w:pPr>
+        <w:spacing w:line="360" w:lineRule="auto"/>
+        <w:rPr>
+          <w:rFonts w:asciiTheme="majorHAnsi" w:hAnsiTheme="majorHAnsi" w:cstheme="majorHAnsi"/>
+          <w:b/>
+          <w:sz w:val="24"/>
+          <w:szCs w:val="24"/>
+        </w:rPr>
+      </w:pPr>
+      <w:r>
+        <w:rPr>
+          <w:rFonts w:asciiTheme="majorHAnsi" w:hAnsiTheme="majorHAnsi" w:cstheme="majorHAnsi"/>
+          <w:b/>
+          <w:sz w:val="24"/>
+          <w:szCs w:val="24"/>
+        </w:rPr>
+        <w:tab/>
+      </w:r>
+      <w:r>
+        <w:rPr>
+          <w:rFonts w:asciiTheme="majorHAnsi" w:hAnsiTheme="majorHAnsi" w:cstheme="majorHAnsi"/>
+          <w:b/>
+          <w:sz w:val="24"/>
+          <w:szCs w:val="24"/>
+        </w:rPr>
+        <w:tab/>
+      </w:r>
+      <w:r>
+        <w:rPr>
+          <w:rFonts w:asciiTheme="majorHAnsi" w:hAnsiTheme="majorHAnsi" w:cstheme="majorHAnsi"/>
+          <w:b/>
+          <w:color w:val="00FF00"/>
+          <w:sz w:val="24"/>
+          <w:szCs w:val="24"/>
+        </w:rPr>
+        <w:t>//</w:t>
+      </w:r>
+      <w:proofErr w:type="spellStart"/>
+      <w:r>
+        <w:rPr>
+          <w:rFonts w:asciiTheme="majorHAnsi" w:hAnsiTheme="majorHAnsi" w:cstheme="majorHAnsi"/>
+          <w:b/>
+          <w:color w:val="00FF00"/>
+          <w:sz w:val="24"/>
+          <w:szCs w:val="24"/>
+        </w:rPr>
+        <w:t>paano</w:t>
+      </w:r>
+      <w:proofErr w:type="spellEnd"/>
+      <w:r>
+        <w:rPr>
+          <w:rFonts w:asciiTheme="majorHAnsi" w:hAnsiTheme="majorHAnsi" w:cstheme="majorHAnsi"/>
+          <w:b/>
+          <w:color w:val="00FF00"/>
+          <w:sz w:val="24"/>
+          <w:szCs w:val="24"/>
+        </w:rPr>
+        <w:t xml:space="preserve"> </w:t>
+      </w:r>
+      <w:proofErr w:type="spellStart"/>
+      <w:r>
+        <w:rPr>
+          <w:rFonts w:asciiTheme="majorHAnsi" w:hAnsiTheme="majorHAnsi" w:cstheme="majorHAnsi"/>
+          <w:b/>
+          <w:color w:val="00FF00"/>
+          <w:sz w:val="24"/>
+          <w:szCs w:val="24"/>
+        </w:rPr>
+        <w:t>ilagay</w:t>
+      </w:r>
+      <w:proofErr w:type="spellEnd"/>
+      <w:r>
+        <w:rPr>
+          <w:rFonts w:asciiTheme="majorHAnsi" w:hAnsiTheme="majorHAnsi" w:cstheme="majorHAnsi"/>
+          <w:b/>
+          <w:color w:val="00FF00"/>
+          <w:sz w:val="24"/>
+          <w:szCs w:val="24"/>
+        </w:rPr>
+        <w:t xml:space="preserve"> </w:t>
+      </w:r>
+      <w:proofErr w:type="spellStart"/>
+      <w:r>
+        <w:rPr>
+          <w:rFonts w:asciiTheme="majorHAnsi" w:hAnsiTheme="majorHAnsi" w:cstheme="majorHAnsi"/>
+          <w:b/>
+          <w:color w:val="00FF00"/>
+          <w:sz w:val="24"/>
+          <w:szCs w:val="24"/>
+        </w:rPr>
+        <w:t>wordpress</w:t>
+      </w:r>
+      <w:proofErr w:type="spellEnd"/>
+      <w:r>
+        <w:rPr>
+          <w:rFonts w:asciiTheme="majorHAnsi" w:hAnsiTheme="majorHAnsi" w:cstheme="majorHAnsi"/>
+          <w:b/>
+          <w:color w:val="00FF00"/>
+          <w:sz w:val="24"/>
+          <w:szCs w:val="24"/>
+        </w:rPr>
+        <w:t xml:space="preserve"> </w:t>
+      </w:r>
+      <w:proofErr w:type="spellStart"/>
+      <w:r>
+        <w:rPr>
+          <w:rFonts w:asciiTheme="majorHAnsi" w:hAnsiTheme="majorHAnsi" w:cstheme="majorHAnsi"/>
+          <w:b/>
+          <w:color w:val="00FF00"/>
+          <w:sz w:val="24"/>
+          <w:szCs w:val="24"/>
+        </w:rPr>
+        <w:t>sa</w:t>
+      </w:r>
+      <w:proofErr w:type="spellEnd"/>
+      <w:r>
+        <w:rPr>
+          <w:rFonts w:asciiTheme="majorHAnsi" w:hAnsiTheme="majorHAnsi" w:cstheme="majorHAnsi"/>
+          <w:b/>
+          <w:color w:val="00FF00"/>
+          <w:sz w:val="24"/>
+          <w:szCs w:val="24"/>
+        </w:rPr>
+        <w:t xml:space="preserve"> ubuntu</w:t>
+      </w:r>
+    </w:p>
+    <w:p>
+      <w:pPr>
+        <w:numPr>
+          <w:ilvl w:val="0"/>
+          <w:numId w:val="1"/>
+        </w:numPr>
+        <w:spacing w:line="360" w:lineRule="auto"/>
+        <w:contextualSpacing/>
+        <w:rPr>
+          <w:rFonts w:asciiTheme="majorHAnsi" w:hAnsiTheme="majorHAnsi" w:cstheme="majorHAnsi"/>
+          <w:b/>
+          <w:sz w:val="24"/>
+          <w:szCs w:val="24"/>
+        </w:rPr>
+      </w:pPr>
+      <w:r>
+        <w:rPr>
+          <w:rFonts w:asciiTheme="majorHAnsi" w:hAnsiTheme="majorHAnsi" w:cstheme="majorHAnsi"/>
+          <w:b/>
+          <w:sz w:val="24"/>
+          <w:szCs w:val="24"/>
+        </w:rPr>
+        <w:t xml:space="preserve">Setting up </w:t>
+      </w:r>
+      <w:proofErr w:type="spellStart"/>
+      <w:r>
+        <w:rPr>
+          <w:rFonts w:asciiTheme="majorHAnsi" w:hAnsiTheme="majorHAnsi" w:cstheme="majorHAnsi"/>
+          <w:b/>
+          <w:sz w:val="24"/>
+          <w:szCs w:val="24"/>
+        </w:rPr>
+        <w:t>wordpress</w:t>
+      </w:r>
+      <w:proofErr w:type="spellEnd"/>
+    </w:p>
+    <w:p>
+      <w:pPr>
+        <w:numPr>
+          <w:ilvl w:val="0"/>
+          <w:numId w:val="1"/>
+        </w:numPr>
+        <w:spacing w:line="360" w:lineRule="auto"/>
+        <w:contextualSpacing/>
+        <w:rPr>
+          <w:rFonts w:asciiTheme="majorHAnsi" w:hAnsiTheme="majorHAnsi" w:cstheme="majorHAnsi"/>
+          <w:b/>
+          <w:sz w:val="24"/>
+          <w:szCs w:val="24"/>
+        </w:rPr>
+      </w:pPr>
+      <w:r>
+        <w:rPr>
+          <w:rFonts w:asciiTheme="majorHAnsi" w:hAnsiTheme="majorHAnsi" w:cstheme="majorHAnsi"/>
+          <w:b/>
+          <w:sz w:val="24"/>
+          <w:szCs w:val="24"/>
+        </w:rPr>
+        <w:t>Additional Setup Ubuntu Server 16.04 LTS</w:t>
+      </w:r>
+    </w:p>
+    <w:p>
+      <w:pPr>
+        <w:spacing w:line="360" w:lineRule="auto"/>
+        <w:rPr>
+          <w:rFonts w:asciiTheme="majorHAnsi" w:hAnsiTheme="majorHAnsi" w:cstheme="majorHAnsi"/>
+          <w:sz w:val="24"/>
+          <w:szCs w:val="24"/>
+        </w:rPr>
+      </w:pPr>
+      <w:r>
+        <w:rPr>
+          <w:rFonts w:asciiTheme="majorHAnsi" w:hAnsiTheme="majorHAnsi" w:cstheme="majorHAnsi"/>
+          <w:b/>
+          <w:sz w:val="24"/>
+          <w:szCs w:val="24"/>
+        </w:rPr>
+        <w:tab/>
+      </w:r>
+      <w:r>
+        <w:rPr>
+          <w:rFonts w:asciiTheme="majorHAnsi" w:hAnsiTheme="majorHAnsi" w:cstheme="majorHAnsi"/>
+          <w:b/>
+          <w:sz w:val="24"/>
+          <w:szCs w:val="24"/>
+        </w:rPr>
+        <w:tab/>
+      </w:r>
+    </w:p>
+    <w:p>
+      <w:pPr>
+        <w:spacing w:line="360" w:lineRule="auto"/>
+        <w:rPr>
+          <w:rFonts w:asciiTheme="majorHAnsi" w:hAnsiTheme="majorHAnsi" w:cstheme="majorHAnsi"/>
+          <w:sz w:val="24"/>
+          <w:szCs w:val="24"/>
+        </w:rPr>
+      </w:pPr>
+      <w:r>
+        <w:rPr>
+          <w:rFonts w:asciiTheme="majorHAnsi" w:hAnsiTheme="majorHAnsi" w:cstheme="majorHAnsi"/>
+          <w:sz w:val="24"/>
+          <w:szCs w:val="24"/>
+        </w:rPr>
+        <w:tab/>
+      </w:r>
+    </w:p>
+    <w:p>
+      <w:pPr>
+        <w:spacing w:line="360" w:lineRule="auto"/>
+        <w:rPr>
+          <w:rFonts w:asciiTheme="majorHAnsi" w:hAnsiTheme="majorHAnsi" w:cstheme="majorHAnsi"/>
+          <w:sz w:val="24"/>
+          <w:szCs w:val="24"/>
+        </w:rPr>
+      </w:pPr>
+    </w:p>
+    <w:p>
+      <w:pPr>
+        <w:spacing w:line="360" w:lineRule="auto"/>
+        <w:rPr>
+          <w:rFonts w:asciiTheme="majorHAnsi" w:hAnsiTheme="majorHAnsi" w:cstheme="majorHAnsi"/>
+          <w:sz w:val="24"/>
+          <w:szCs w:val="24"/>
+        </w:rPr>
+      </w:pPr>
+    </w:p>
+    <w:p>
+      <w:pPr>
+        <w:spacing w:line="360" w:lineRule="auto"/>
+        <w:rPr>
+          <w:rFonts w:asciiTheme="majorHAnsi" w:hAnsiTheme="majorHAnsi" w:cstheme="majorHAnsi"/>
+          <w:sz w:val="24"/>
+          <w:szCs w:val="24"/>
+        </w:rPr>
+      </w:pPr>
+    </w:p>
+    <w:p>
+      <w:pPr>
+        <w:spacing w:line="360" w:lineRule="auto"/>
+        <w:rPr>
+          <w:rFonts w:asciiTheme="majorHAnsi" w:hAnsiTheme="majorHAnsi" w:cstheme="majorHAnsi"/>
+          <w:sz w:val="24"/>
+          <w:szCs w:val="24"/>
+        </w:rPr>
+      </w:pPr>
+    </w:p>
+    <w:p>
+      <w:pPr>
+        <w:spacing w:line="360" w:lineRule="auto"/>
+        <w:rPr>
+          <w:rFonts w:asciiTheme="majorHAnsi" w:hAnsiTheme="majorHAnsi" w:cstheme="majorHAnsi"/>
+          <w:sz w:val="24"/>
+          <w:szCs w:val="24"/>
+        </w:rPr>
+      </w:pPr>
+    </w:p>
+    <w:p>
+      <w:pPr>
+        <w:spacing w:line="360" w:lineRule="auto"/>
+        <w:rPr>
+          <w:rFonts w:asciiTheme="majorHAnsi" w:hAnsiTheme="majorHAnsi" w:cstheme="majorHAnsi"/>
+          <w:sz w:val="24"/>
+          <w:szCs w:val="24"/>
+        </w:rPr>
+      </w:pPr>
+    </w:p>
+    <w:p>
+      <w:pPr>
+        <w:spacing w:line="360" w:lineRule="auto"/>
+        <w:rPr>
+          <w:rFonts w:asciiTheme="majorHAnsi" w:hAnsiTheme="majorHAnsi" w:cstheme="majorHAnsi"/>
+          <w:sz w:val="24"/>
+          <w:szCs w:val="24"/>
+        </w:rPr>
+      </w:pPr>
+    </w:p>
+    <w:p>
+      <w:pPr>
+        <w:spacing w:line="360" w:lineRule="auto"/>
+        <w:rPr>
+          <w:rFonts w:asciiTheme="majorHAnsi" w:hAnsiTheme="majorHAnsi" w:cstheme="majorHAnsi"/>
+          <w:sz w:val="24"/>
+          <w:szCs w:val="24"/>
+        </w:rPr>
+      </w:pPr>
+    </w:p>
+    <w:p>
+      <w:pPr>
+        <w:spacing w:line="360" w:lineRule="auto"/>
+        <w:rPr>
+          <w:rFonts w:asciiTheme="majorHAnsi" w:hAnsiTheme="majorHAnsi" w:cstheme="majorHAnsi"/>
+          <w:sz w:val="24"/>
+          <w:szCs w:val="24"/>
+        </w:rPr>
+      </w:pPr>
+    </w:p>
+    <w:p>
+      <w:pPr>
+        <w:spacing w:line="360" w:lineRule="auto"/>
+        <w:rPr>
+          <w:rFonts w:asciiTheme="majorHAnsi" w:hAnsiTheme="majorHAnsi" w:cstheme="majorHAnsi"/>
+          <w:sz w:val="24"/>
+          <w:szCs w:val="24"/>
+        </w:rPr>
+      </w:pPr>
+    </w:p>
+    <w:p>
+      <w:pPr>
+        <w:spacing w:line="360" w:lineRule="auto"/>
+        <w:rPr>
+          <w:rFonts w:asciiTheme="majorHAnsi" w:hAnsiTheme="majorHAnsi" w:cstheme="majorHAnsi"/>
+          <w:sz w:val="24"/>
+          <w:szCs w:val="24"/>
+        </w:rPr>
+      </w:pPr>
+    </w:p>
+    <w:p>
+      <w:pPr>
+        <w:spacing w:line="360" w:lineRule="auto"/>
+        <w:rPr>
+          <w:rFonts w:asciiTheme="majorHAnsi" w:hAnsiTheme="majorHAnsi" w:cstheme="majorHAnsi"/>
+          <w:sz w:val="24"/>
+          <w:szCs w:val="24"/>
+        </w:rPr>
+      </w:pPr>
+      <w:r>
+        <w:rPr>
+          <w:rFonts w:asciiTheme="majorHAnsi" w:hAnsiTheme="majorHAnsi" w:cstheme="majorHAnsi"/>
+          <w:sz w:val="24"/>
+          <w:szCs w:val="24"/>
+        </w:rPr>
+        <w:tab/>
+        <w:t xml:space="preserve">*Note, the normal setup of Ubuntu doesn’t require the LAMP server option, but this time we need to check the LAMP server. </w:t>
+      </w:r>
+    </w:p>
+    <w:p>
+      <w:pPr>
+        <w:numPr>
+          <w:ilvl w:val="0"/>
+          <w:numId w:val="1"/>
+        </w:numPr>
+        <w:spacing w:line="360" w:lineRule="auto"/>
+        <w:contextualSpacing/>
+        <w:rPr>
+          <w:rFonts w:asciiTheme="majorHAnsi" w:hAnsiTheme="majorHAnsi" w:cstheme="majorHAnsi"/>
+          <w:b/>
+          <w:sz w:val="24"/>
+          <w:szCs w:val="24"/>
+        </w:rPr>
+      </w:pPr>
     </w:p>
     <w:p>
       <w:pPr>
@@ -3502,7 +3682,6 @@
           <w:sz w:val="24"/>
           <w:szCs w:val="24"/>
         </w:rPr>
-        <w:lastRenderedPageBreak/>
         <w:tab/>
       </w:r>
       <w:r>
@@ -3515,9 +3694,9 @@
       </w:r>
     </w:p>
     <w:sectPr>
-      <w:headerReference w:type="default" r:id="rId22"/>
-      <w:headerReference w:type="first" r:id="rId23"/>
-      <w:footerReference w:type="first" r:id="rId24"/>
+      <w:headerReference w:type="default" r:id="rId23"/>
+      <w:headerReference w:type="first" r:id="rId24"/>
+      <w:footerReference w:type="first" r:id="rId25"/>
       <w:pgSz w:w="12240" w:h="15840"/>
       <w:pgMar w:top="1440" w:right="1440" w:bottom="1440" w:left="1440" w:header="0" w:footer="720" w:gutter="0"/>
       <w:pgNumType w:start="1"/>

</xml_diff>

<commit_message>
finished until download wordpress
</commit_message>
<xml_diff>
--- a/Documentation/9364B-G1_cms_install_man.docx
+++ b/Documentation/9364B-G1_cms_install_man.docx
@@ -2983,23 +2983,164 @@
     <w:p>
       <w:pPr>
         <w:spacing w:line="360" w:lineRule="auto"/>
+        <w:rPr>
+          <w:rFonts w:asciiTheme="majorHAnsi" w:hAnsiTheme="majorHAnsi" w:cstheme="majorHAnsi"/>
+          <w:sz w:val="24"/>
+          <w:szCs w:val="24"/>
+        </w:rPr>
+      </w:pPr>
+    </w:p>
+    <w:p>
+      <w:pPr>
+        <w:spacing w:line="360" w:lineRule="auto"/>
+        <w:rPr>
+          <w:rFonts w:asciiTheme="majorHAnsi" w:hAnsiTheme="majorHAnsi" w:cstheme="majorHAnsi"/>
+          <w:sz w:val="24"/>
+          <w:szCs w:val="24"/>
+        </w:rPr>
+      </w:pPr>
+      <w:r>
+        <w:rPr>
+          <w:rFonts w:asciiTheme="majorHAnsi" w:hAnsiTheme="majorHAnsi" w:cstheme="majorHAnsi"/>
+          <w:sz w:val="24"/>
+          <w:szCs w:val="24"/>
+        </w:rPr>
+        <w:tab/>
+        <w:t xml:space="preserve">*Note, the normal setup of Ubuntu doesn’t require the LAMP server option, but this time we need to check the LAMP server. </w:t>
+      </w:r>
+    </w:p>
+    <w:p>
+      <w:pPr>
+        <w:spacing w:line="360" w:lineRule="auto"/>
         <w:ind w:left="720"/>
-        <w:rPr>
-          <w:rFonts w:asciiTheme="majorHAnsi" w:hAnsiTheme="majorHAnsi" w:cstheme="majorHAnsi"/>
-          <w:b/>
-          <w:sz w:val="24"/>
-          <w:szCs w:val="24"/>
-        </w:rPr>
-      </w:pPr>
-      <w:r>
-        <w:rPr>
-          <w:rFonts w:asciiTheme="majorHAnsi" w:hAnsiTheme="majorHAnsi" w:cstheme="majorHAnsi"/>
-          <w:b/>
-          <w:sz w:val="24"/>
-          <w:szCs w:val="24"/>
-        </w:rPr>
-        <w:t>2. continue until you reach the part “</w:t>
-      </w:r>
+        <w:jc w:val="center"/>
+        <w:rPr>
+          <w:rFonts w:asciiTheme="majorHAnsi" w:hAnsiTheme="majorHAnsi" w:cstheme="majorHAnsi"/>
+          <w:b/>
+          <w:sz w:val="24"/>
+          <w:szCs w:val="24"/>
+        </w:rPr>
+      </w:pPr>
+    </w:p>
+    <w:p>
+      <w:pPr>
+        <w:spacing w:line="360" w:lineRule="auto"/>
+        <w:ind w:left="720"/>
+        <w:rPr>
+          <w:rFonts w:asciiTheme="majorHAnsi" w:hAnsiTheme="majorHAnsi" w:cstheme="majorHAnsi"/>
+          <w:b/>
+          <w:sz w:val="24"/>
+          <w:szCs w:val="24"/>
+        </w:rPr>
+      </w:pPr>
+      <w:r>
+        <w:rPr>
+          <w:rFonts w:asciiTheme="majorHAnsi" w:hAnsiTheme="majorHAnsi" w:cstheme="majorHAnsi"/>
+          <w:b/>
+          <w:sz w:val="24"/>
+          <w:szCs w:val="24"/>
+        </w:rPr>
+        <w:t>2</w:t>
+      </w:r>
+      <w:r>
+        <w:rPr>
+          <w:rFonts w:asciiTheme="majorHAnsi" w:hAnsiTheme="majorHAnsi" w:cstheme="majorHAnsi"/>
+          <w:b/>
+          <w:sz w:val="24"/>
+          <w:szCs w:val="24"/>
+        </w:rPr>
+        <w:t>. Continue until you finish setting up the server</w:t>
+      </w:r>
+    </w:p>
+    <w:p>
+      <w:pPr>
+        <w:spacing w:line="360" w:lineRule="auto"/>
+        <w:ind w:left="720"/>
+        <w:rPr>
+          <w:rFonts w:asciiTheme="majorHAnsi" w:hAnsiTheme="majorHAnsi" w:cstheme="majorHAnsi"/>
+          <w:b/>
+          <w:sz w:val="24"/>
+          <w:szCs w:val="24"/>
+        </w:rPr>
+      </w:pPr>
+    </w:p>
+    <w:p>
+      <w:pPr>
+        <w:numPr>
+          <w:ilvl w:val="0"/>
+          <w:numId w:val="1"/>
+        </w:numPr>
+        <w:spacing w:line="360" w:lineRule="auto"/>
+        <w:contextualSpacing/>
+        <w:rPr>
+          <w:rFonts w:asciiTheme="majorHAnsi" w:hAnsiTheme="majorHAnsi" w:cstheme="majorHAnsi"/>
+          <w:b/>
+          <w:sz w:val="24"/>
+          <w:szCs w:val="24"/>
+        </w:rPr>
+      </w:pPr>
+      <w:r>
+        <w:rPr>
+          <w:rFonts w:asciiTheme="majorHAnsi" w:hAnsiTheme="majorHAnsi" w:cstheme="majorHAnsi"/>
+          <w:b/>
+          <w:sz w:val="24"/>
+          <w:szCs w:val="24"/>
+        </w:rPr>
+        <w:t>Download</w:t>
+      </w:r>
+      <w:r>
+        <w:rPr>
+          <w:rFonts w:asciiTheme="majorHAnsi" w:hAnsiTheme="majorHAnsi" w:cstheme="majorHAnsi"/>
+          <w:b/>
+          <w:sz w:val="24"/>
+          <w:szCs w:val="24"/>
+        </w:rPr>
+        <w:t xml:space="preserve"> </w:t>
+      </w:r>
+      <w:proofErr w:type="spellStart"/>
+      <w:r>
+        <w:rPr>
+          <w:rFonts w:asciiTheme="majorHAnsi" w:hAnsiTheme="majorHAnsi" w:cstheme="majorHAnsi"/>
+          <w:b/>
+          <w:sz w:val="24"/>
+          <w:szCs w:val="24"/>
+        </w:rPr>
+        <w:t>wordpress</w:t>
+      </w:r>
+      <w:proofErr w:type="spellEnd"/>
+      <w:r>
+        <w:rPr>
+          <w:rFonts w:asciiTheme="majorHAnsi" w:hAnsiTheme="majorHAnsi" w:cstheme="majorHAnsi"/>
+          <w:b/>
+          <w:sz w:val="24"/>
+          <w:szCs w:val="24"/>
+        </w:rPr>
+        <w:t xml:space="preserve"> in ubuntu</w:t>
+      </w:r>
+      <w:bookmarkStart w:id="0" w:name="_GoBack"/>
+      <w:bookmarkEnd w:id="0"/>
+    </w:p>
+    <w:p>
+      <w:pPr>
+        <w:spacing w:line="360" w:lineRule="auto"/>
+        <w:ind w:left="720"/>
+        <w:rPr>
+          <w:rFonts w:asciiTheme="majorHAnsi" w:hAnsiTheme="majorHAnsi" w:cstheme="majorHAnsi"/>
+          <w:b/>
+          <w:sz w:val="24"/>
+          <w:szCs w:val="24"/>
+        </w:rPr>
+      </w:pPr>
+      <w:r>
+        <w:rPr>
+          <w:rFonts w:asciiTheme="majorHAnsi" w:hAnsiTheme="majorHAnsi" w:cstheme="majorHAnsi"/>
+          <w:b/>
+          <w:sz w:val="24"/>
+          <w:szCs w:val="24"/>
+        </w:rPr>
+        <w:t>1. Install apache web server enter the command “</w:t>
+      </w:r>
+      <w:proofErr w:type="spellStart"/>
       <w:r>
         <w:rPr>
           <w:rFonts w:asciiTheme="majorHAnsi" w:hAnsiTheme="majorHAnsi" w:cstheme="majorHAnsi"/>
@@ -3008,7 +3149,48 @@
           <w:sz w:val="24"/>
           <w:szCs w:val="24"/>
         </w:rPr>
-        <w:t xml:space="preserve">Configuring </w:t>
+        <w:t>sudo</w:t>
+      </w:r>
+      <w:proofErr w:type="spellEnd"/>
+      <w:r>
+        <w:rPr>
+          <w:rFonts w:asciiTheme="majorHAnsi" w:hAnsiTheme="majorHAnsi" w:cstheme="majorHAnsi"/>
+          <w:b/>
+          <w:i/>
+          <w:sz w:val="24"/>
+          <w:szCs w:val="24"/>
+        </w:rPr>
+        <w:t xml:space="preserve"> apt-get install apache2 apache2-utils</w:t>
+      </w:r>
+      <w:r>
+        <w:rPr>
+          <w:rFonts w:asciiTheme="majorHAnsi" w:hAnsiTheme="majorHAnsi" w:cstheme="majorHAnsi"/>
+          <w:b/>
+          <w:sz w:val="24"/>
+          <w:szCs w:val="24"/>
+        </w:rPr>
+        <w:t xml:space="preserve">” </w:t>
+      </w:r>
+    </w:p>
+    <w:p>
+      <w:pPr>
+        <w:spacing w:line="360" w:lineRule="auto"/>
+        <w:ind w:left="720"/>
+        <w:rPr>
+          <w:rFonts w:asciiTheme="majorHAnsi" w:hAnsiTheme="majorHAnsi" w:cstheme="majorHAnsi"/>
+          <w:b/>
+          <w:sz w:val="24"/>
+          <w:szCs w:val="24"/>
+        </w:rPr>
+      </w:pPr>
+      <w:r>
+        <w:rPr>
+          <w:rFonts w:asciiTheme="majorHAnsi" w:hAnsiTheme="majorHAnsi" w:cstheme="majorHAnsi"/>
+          <w:b/>
+          <w:sz w:val="24"/>
+          <w:szCs w:val="24"/>
+        </w:rPr>
+        <w:t>2. Install MySQL Database Server enter the command “</w:t>
       </w:r>
       <w:proofErr w:type="spellStart"/>
       <w:r>
@@ -3019,6 +3201,28 @@
           <w:sz w:val="24"/>
           <w:szCs w:val="24"/>
         </w:rPr>
+        <w:t>sudo</w:t>
+      </w:r>
+      <w:proofErr w:type="spellEnd"/>
+      <w:r>
+        <w:rPr>
+          <w:rFonts w:asciiTheme="majorHAnsi" w:hAnsiTheme="majorHAnsi" w:cstheme="majorHAnsi"/>
+          <w:b/>
+          <w:i/>
+          <w:sz w:val="24"/>
+          <w:szCs w:val="24"/>
+        </w:rPr>
+        <w:t xml:space="preserve"> apt-get install </w:t>
+      </w:r>
+      <w:proofErr w:type="spellStart"/>
+      <w:r>
+        <w:rPr>
+          <w:rFonts w:asciiTheme="majorHAnsi" w:hAnsiTheme="majorHAnsi" w:cstheme="majorHAnsi"/>
+          <w:b/>
+          <w:i/>
+          <w:sz w:val="24"/>
+          <w:szCs w:val="24"/>
+        </w:rPr>
         <w:t>mysql</w:t>
       </w:r>
       <w:proofErr w:type="spellEnd"/>
@@ -3030,17 +3234,9 @@
           <w:sz w:val="24"/>
           <w:szCs w:val="24"/>
         </w:rPr>
-        <w:t xml:space="preserve">-server” </w:t>
-      </w:r>
-      <w:r>
-        <w:rPr>
-          <w:rFonts w:asciiTheme="majorHAnsi" w:hAnsiTheme="majorHAnsi" w:cstheme="majorHAnsi"/>
-          <w:b/>
-          <w:sz w:val="24"/>
-          <w:szCs w:val="24"/>
-        </w:rPr>
-        <w:t>and enter the root password as “</w:t>
-      </w:r>
+        <w:t xml:space="preserve">-client </w:t>
+      </w:r>
+      <w:proofErr w:type="spellStart"/>
       <w:r>
         <w:rPr>
           <w:rFonts w:asciiTheme="majorHAnsi" w:hAnsiTheme="majorHAnsi" w:cstheme="majorHAnsi"/>
@@ -3049,16 +3245,46 @@
           <w:sz w:val="24"/>
           <w:szCs w:val="24"/>
         </w:rPr>
-        <w:t>root</w:t>
-      </w:r>
-      <w:r>
-        <w:rPr>
-          <w:rFonts w:asciiTheme="majorHAnsi" w:hAnsiTheme="majorHAnsi" w:cstheme="majorHAnsi"/>
-          <w:b/>
-          <w:sz w:val="24"/>
-          <w:szCs w:val="24"/>
-        </w:rPr>
-        <w:t>” just as seen in image 3.2</w:t>
+        <w:t>mysql</w:t>
+      </w:r>
+      <w:proofErr w:type="spellEnd"/>
+      <w:r>
+        <w:rPr>
+          <w:rFonts w:asciiTheme="majorHAnsi" w:hAnsiTheme="majorHAnsi" w:cstheme="majorHAnsi"/>
+          <w:b/>
+          <w:i/>
+          <w:sz w:val="24"/>
+          <w:szCs w:val="24"/>
+        </w:rPr>
+        <w:t>-server”</w:t>
+      </w:r>
+      <w:r>
+        <w:rPr>
+          <w:rFonts w:asciiTheme="majorHAnsi" w:hAnsiTheme="majorHAnsi" w:cstheme="majorHAnsi"/>
+          <w:b/>
+          <w:sz w:val="24"/>
+          <w:szCs w:val="24"/>
+        </w:rPr>
+        <w:t xml:space="preserve"> note: During the installation of this package you will be prompted to set the user password set it as “</w:t>
+      </w:r>
+      <w:r>
+        <w:rPr>
+          <w:rFonts w:asciiTheme="majorHAnsi" w:hAnsiTheme="majorHAnsi" w:cstheme="majorHAnsi"/>
+          <w:b/>
+          <w:i/>
+          <w:sz w:val="24"/>
+          <w:szCs w:val="24"/>
+        </w:rPr>
+        <w:t xml:space="preserve">root” </w:t>
+      </w:r>
+      <w:r>
+        <w:rPr>
+          <w:rFonts w:asciiTheme="majorHAnsi" w:hAnsiTheme="majorHAnsi" w:cstheme="majorHAnsi"/>
+          <w:b/>
+          <w:sz w:val="24"/>
+          <w:szCs w:val="24"/>
+        </w:rPr>
+        <w:t>just as seen in image 4.1</w:t>
       </w:r>
     </w:p>
     <w:p>
@@ -3077,8 +3303,9 @@
         <w:rPr>
           <w:noProof/>
         </w:rPr>
+        <w:lastRenderedPageBreak/>
         <w:drawing>
-          <wp:inline distT="0" distB="0" distL="0" distR="0" wp14:anchorId="03BAAAB4" wp14:editId="3C99DDE0">
+          <wp:inline distT="0" distB="0" distL="0" distR="0" wp14:anchorId="743E4ABC" wp14:editId="14C6001E">
             <wp:extent cx="3505200" cy="2609850"/>
             <wp:effectExtent l="0" t="0" r="0" b="0"/>
             <wp:docPr id="17" name="Picture 17"/>
@@ -3140,7 +3367,7 @@
           <w:sz w:val="24"/>
           <w:szCs w:val="24"/>
         </w:rPr>
-        <w:t>Image 3.2</w:t>
+        <w:t>Image 4.1</w:t>
       </w:r>
     </w:p>
     <w:p>
@@ -3150,46 +3377,11 @@
         <w:rPr>
           <w:rFonts w:asciiTheme="majorHAnsi" w:hAnsiTheme="majorHAnsi" w:cstheme="majorHAnsi"/>
           <w:b/>
-          <w:sz w:val="24"/>
-          <w:szCs w:val="24"/>
-        </w:rPr>
-      </w:pPr>
-      <w:r>
-        <w:rPr>
-          <w:rFonts w:asciiTheme="majorHAnsi" w:hAnsiTheme="majorHAnsi" w:cstheme="majorHAnsi"/>
-          <w:b/>
-          <w:sz w:val="24"/>
-          <w:szCs w:val="24"/>
-        </w:rPr>
-        <w:t>3. It will prompt you to re-enter the password just type in “root” again</w:t>
-      </w:r>
-    </w:p>
-    <w:p>
-      <w:pPr>
-        <w:spacing w:line="360" w:lineRule="auto"/>
-        <w:ind w:left="720"/>
-        <w:rPr>
-          <w:rFonts w:asciiTheme="majorHAnsi" w:hAnsiTheme="majorHAnsi" w:cstheme="majorHAnsi"/>
-          <w:b/>
-          <w:sz w:val="24"/>
-          <w:szCs w:val="24"/>
-        </w:rPr>
-      </w:pPr>
-    </w:p>
-    <w:p>
-      <w:pPr>
-        <w:spacing w:line="360" w:lineRule="auto"/>
-        <w:ind w:left="720"/>
-        <w:contextualSpacing/>
-        <w:rPr>
-          <w:rFonts w:asciiTheme="majorHAnsi" w:hAnsiTheme="majorHAnsi" w:cstheme="majorHAnsi"/>
-          <w:b/>
-          <w:sz w:val="24"/>
-          <w:szCs w:val="24"/>
-        </w:rPr>
-      </w:pPr>
-      <w:bookmarkStart w:id="0" w:name="_GoBack"/>
-      <w:bookmarkEnd w:id="0"/>
+          <w:i/>
+          <w:sz w:val="24"/>
+          <w:szCs w:val="24"/>
+        </w:rPr>
+      </w:pPr>
     </w:p>
     <w:p>
       <w:pPr>
@@ -3213,7 +3405,7 @@
           <w:sz w:val="24"/>
           <w:szCs w:val="24"/>
         </w:rPr>
-        <w:t xml:space="preserve">Installation of </w:t>
+        <w:t xml:space="preserve">Setting up </w:t>
       </w:r>
       <w:proofErr w:type="spellStart"/>
       <w:r>
@@ -3226,22 +3418,12 @@
         <w:t>wordpress</w:t>
       </w:r>
       <w:proofErr w:type="spellEnd"/>
-      <w:r>
-        <w:rPr>
-          <w:rFonts w:asciiTheme="majorHAnsi" w:hAnsiTheme="majorHAnsi" w:cstheme="majorHAnsi"/>
-          <w:b/>
-          <w:sz w:val="24"/>
-          <w:szCs w:val="24"/>
-        </w:rPr>
-        <w:t xml:space="preserve"> in ubuntu</w:t>
-      </w:r>
-    </w:p>
-    <w:p>
-      <w:pPr>
-        <w:spacing w:line="360" w:lineRule="auto"/>
-        <w:rPr>
-          <w:rFonts w:asciiTheme="majorHAnsi" w:hAnsiTheme="majorHAnsi" w:cstheme="majorHAnsi"/>
-          <w:b/>
+    </w:p>
+    <w:p>
+      <w:pPr>
+        <w:spacing w:line="360" w:lineRule="auto"/>
+        <w:rPr>
+          <w:rFonts w:asciiTheme="majorHAnsi" w:hAnsiTheme="majorHAnsi" w:cstheme="majorHAnsi"/>
           <w:sz w:val="24"/>
           <w:szCs w:val="24"/>
         </w:rPr>
@@ -3264,352 +3446,120 @@
         </w:rPr>
         <w:tab/>
       </w:r>
-      <w:r>
-        <w:rPr>
-          <w:rFonts w:asciiTheme="majorHAnsi" w:hAnsiTheme="majorHAnsi" w:cstheme="majorHAnsi"/>
-          <w:b/>
-          <w:color w:val="00FF00"/>
-          <w:sz w:val="24"/>
-          <w:szCs w:val="24"/>
-        </w:rPr>
-        <w:t>//</w:t>
-      </w:r>
-      <w:proofErr w:type="spellStart"/>
-      <w:r>
-        <w:rPr>
-          <w:rFonts w:asciiTheme="majorHAnsi" w:hAnsiTheme="majorHAnsi" w:cstheme="majorHAnsi"/>
-          <w:b/>
-          <w:color w:val="00FF00"/>
-          <w:sz w:val="24"/>
-          <w:szCs w:val="24"/>
-        </w:rPr>
-        <w:t>paano</w:t>
-      </w:r>
-      <w:proofErr w:type="spellEnd"/>
-      <w:r>
-        <w:rPr>
-          <w:rFonts w:asciiTheme="majorHAnsi" w:hAnsiTheme="majorHAnsi" w:cstheme="majorHAnsi"/>
-          <w:b/>
-          <w:color w:val="00FF00"/>
-          <w:sz w:val="24"/>
-          <w:szCs w:val="24"/>
-        </w:rPr>
-        <w:t xml:space="preserve"> </w:t>
-      </w:r>
-      <w:proofErr w:type="spellStart"/>
-      <w:r>
-        <w:rPr>
-          <w:rFonts w:asciiTheme="majorHAnsi" w:hAnsiTheme="majorHAnsi" w:cstheme="majorHAnsi"/>
-          <w:b/>
-          <w:color w:val="00FF00"/>
-          <w:sz w:val="24"/>
-          <w:szCs w:val="24"/>
-        </w:rPr>
-        <w:t>ilagay</w:t>
-      </w:r>
-      <w:proofErr w:type="spellEnd"/>
-      <w:r>
-        <w:rPr>
-          <w:rFonts w:asciiTheme="majorHAnsi" w:hAnsiTheme="majorHAnsi" w:cstheme="majorHAnsi"/>
-          <w:b/>
-          <w:color w:val="00FF00"/>
-          <w:sz w:val="24"/>
-          <w:szCs w:val="24"/>
-        </w:rPr>
-        <w:t xml:space="preserve"> </w:t>
-      </w:r>
-      <w:proofErr w:type="spellStart"/>
-      <w:r>
-        <w:rPr>
-          <w:rFonts w:asciiTheme="majorHAnsi" w:hAnsiTheme="majorHAnsi" w:cstheme="majorHAnsi"/>
-          <w:b/>
-          <w:color w:val="00FF00"/>
-          <w:sz w:val="24"/>
-          <w:szCs w:val="24"/>
-        </w:rPr>
-        <w:t>wordpress</w:t>
-      </w:r>
-      <w:proofErr w:type="spellEnd"/>
-      <w:r>
-        <w:rPr>
-          <w:rFonts w:asciiTheme="majorHAnsi" w:hAnsiTheme="majorHAnsi" w:cstheme="majorHAnsi"/>
-          <w:b/>
-          <w:color w:val="00FF00"/>
-          <w:sz w:val="24"/>
-          <w:szCs w:val="24"/>
-        </w:rPr>
-        <w:t xml:space="preserve"> </w:t>
-      </w:r>
-      <w:proofErr w:type="spellStart"/>
-      <w:r>
-        <w:rPr>
-          <w:rFonts w:asciiTheme="majorHAnsi" w:hAnsiTheme="majorHAnsi" w:cstheme="majorHAnsi"/>
-          <w:b/>
-          <w:color w:val="00FF00"/>
-          <w:sz w:val="24"/>
-          <w:szCs w:val="24"/>
-        </w:rPr>
-        <w:t>sa</w:t>
-      </w:r>
-      <w:proofErr w:type="spellEnd"/>
-      <w:r>
-        <w:rPr>
-          <w:rFonts w:asciiTheme="majorHAnsi" w:hAnsiTheme="majorHAnsi" w:cstheme="majorHAnsi"/>
-          <w:b/>
-          <w:color w:val="00FF00"/>
-          <w:sz w:val="24"/>
-          <w:szCs w:val="24"/>
-        </w:rPr>
-        <w:t xml:space="preserve"> ubuntu</w:t>
-      </w:r>
-    </w:p>
-    <w:p>
-      <w:pPr>
-        <w:numPr>
-          <w:ilvl w:val="0"/>
-          <w:numId w:val="1"/>
-        </w:numPr>
-        <w:spacing w:line="360" w:lineRule="auto"/>
-        <w:contextualSpacing/>
-        <w:rPr>
-          <w:rFonts w:asciiTheme="majorHAnsi" w:hAnsiTheme="majorHAnsi" w:cstheme="majorHAnsi"/>
-          <w:b/>
-          <w:sz w:val="24"/>
-          <w:szCs w:val="24"/>
-        </w:rPr>
-      </w:pPr>
-      <w:r>
-        <w:rPr>
-          <w:rFonts w:asciiTheme="majorHAnsi" w:hAnsiTheme="majorHAnsi" w:cstheme="majorHAnsi"/>
-          <w:b/>
-          <w:sz w:val="24"/>
-          <w:szCs w:val="24"/>
-        </w:rPr>
-        <w:t xml:space="preserve">Setting up </w:t>
-      </w:r>
-      <w:proofErr w:type="spellStart"/>
-      <w:r>
-        <w:rPr>
-          <w:rFonts w:asciiTheme="majorHAnsi" w:hAnsiTheme="majorHAnsi" w:cstheme="majorHAnsi"/>
-          <w:b/>
-          <w:sz w:val="24"/>
-          <w:szCs w:val="24"/>
-        </w:rPr>
-        <w:t>wordpress</w:t>
-      </w:r>
-      <w:proofErr w:type="spellEnd"/>
-    </w:p>
-    <w:p>
-      <w:pPr>
-        <w:numPr>
-          <w:ilvl w:val="0"/>
-          <w:numId w:val="1"/>
-        </w:numPr>
-        <w:spacing w:line="360" w:lineRule="auto"/>
-        <w:contextualSpacing/>
-        <w:rPr>
-          <w:rFonts w:asciiTheme="majorHAnsi" w:hAnsiTheme="majorHAnsi" w:cstheme="majorHAnsi"/>
-          <w:b/>
-          <w:sz w:val="24"/>
-          <w:szCs w:val="24"/>
-        </w:rPr>
-      </w:pPr>
-      <w:r>
-        <w:rPr>
-          <w:rFonts w:asciiTheme="majorHAnsi" w:hAnsiTheme="majorHAnsi" w:cstheme="majorHAnsi"/>
-          <w:b/>
-          <w:sz w:val="24"/>
-          <w:szCs w:val="24"/>
-        </w:rPr>
-        <w:t>Additional Setup Ubuntu Server 16.04 LTS</w:t>
-      </w:r>
-    </w:p>
-    <w:p>
-      <w:pPr>
-        <w:spacing w:line="360" w:lineRule="auto"/>
-        <w:rPr>
-          <w:rFonts w:asciiTheme="majorHAnsi" w:hAnsiTheme="majorHAnsi" w:cstheme="majorHAnsi"/>
-          <w:sz w:val="24"/>
-          <w:szCs w:val="24"/>
-        </w:rPr>
-      </w:pPr>
-      <w:r>
-        <w:rPr>
-          <w:rFonts w:asciiTheme="majorHAnsi" w:hAnsiTheme="majorHAnsi" w:cstheme="majorHAnsi"/>
-          <w:b/>
+    </w:p>
+    <w:p>
+      <w:pPr>
+        <w:spacing w:line="360" w:lineRule="auto"/>
+        <w:rPr>
+          <w:rFonts w:asciiTheme="majorHAnsi" w:hAnsiTheme="majorHAnsi" w:cstheme="majorHAnsi"/>
+          <w:sz w:val="24"/>
+          <w:szCs w:val="24"/>
+        </w:rPr>
+      </w:pPr>
+      <w:r>
+        <w:rPr>
+          <w:rFonts w:asciiTheme="majorHAnsi" w:hAnsiTheme="majorHAnsi" w:cstheme="majorHAnsi"/>
           <w:sz w:val="24"/>
           <w:szCs w:val="24"/>
         </w:rPr>
         <w:tab/>
       </w:r>
-      <w:r>
-        <w:rPr>
-          <w:rFonts w:asciiTheme="majorHAnsi" w:hAnsiTheme="majorHAnsi" w:cstheme="majorHAnsi"/>
-          <w:b/>
-          <w:sz w:val="24"/>
-          <w:szCs w:val="24"/>
-        </w:rPr>
-        <w:tab/>
-      </w:r>
-    </w:p>
-    <w:p>
-      <w:pPr>
-        <w:spacing w:line="360" w:lineRule="auto"/>
-        <w:rPr>
-          <w:rFonts w:asciiTheme="majorHAnsi" w:hAnsiTheme="majorHAnsi" w:cstheme="majorHAnsi"/>
-          <w:sz w:val="24"/>
-          <w:szCs w:val="24"/>
-        </w:rPr>
-      </w:pPr>
-      <w:r>
-        <w:rPr>
-          <w:rFonts w:asciiTheme="majorHAnsi" w:hAnsiTheme="majorHAnsi" w:cstheme="majorHAnsi"/>
-          <w:sz w:val="24"/>
-          <w:szCs w:val="24"/>
-        </w:rPr>
-        <w:tab/>
-      </w:r>
-    </w:p>
-    <w:p>
-      <w:pPr>
-        <w:spacing w:line="360" w:lineRule="auto"/>
-        <w:rPr>
-          <w:rFonts w:asciiTheme="majorHAnsi" w:hAnsiTheme="majorHAnsi" w:cstheme="majorHAnsi"/>
-          <w:sz w:val="24"/>
-          <w:szCs w:val="24"/>
-        </w:rPr>
-      </w:pPr>
-    </w:p>
-    <w:p>
-      <w:pPr>
-        <w:spacing w:line="360" w:lineRule="auto"/>
-        <w:rPr>
-          <w:rFonts w:asciiTheme="majorHAnsi" w:hAnsiTheme="majorHAnsi" w:cstheme="majorHAnsi"/>
-          <w:sz w:val="24"/>
-          <w:szCs w:val="24"/>
-        </w:rPr>
-      </w:pPr>
-    </w:p>
-    <w:p>
-      <w:pPr>
-        <w:spacing w:line="360" w:lineRule="auto"/>
-        <w:rPr>
-          <w:rFonts w:asciiTheme="majorHAnsi" w:hAnsiTheme="majorHAnsi" w:cstheme="majorHAnsi"/>
-          <w:sz w:val="24"/>
-          <w:szCs w:val="24"/>
-        </w:rPr>
-      </w:pPr>
-    </w:p>
-    <w:p>
-      <w:pPr>
-        <w:spacing w:line="360" w:lineRule="auto"/>
-        <w:rPr>
-          <w:rFonts w:asciiTheme="majorHAnsi" w:hAnsiTheme="majorHAnsi" w:cstheme="majorHAnsi"/>
-          <w:sz w:val="24"/>
-          <w:szCs w:val="24"/>
-        </w:rPr>
-      </w:pPr>
-    </w:p>
-    <w:p>
-      <w:pPr>
-        <w:spacing w:line="360" w:lineRule="auto"/>
-        <w:rPr>
-          <w:rFonts w:asciiTheme="majorHAnsi" w:hAnsiTheme="majorHAnsi" w:cstheme="majorHAnsi"/>
-          <w:sz w:val="24"/>
-          <w:szCs w:val="24"/>
-        </w:rPr>
-      </w:pPr>
-    </w:p>
-    <w:p>
-      <w:pPr>
-        <w:spacing w:line="360" w:lineRule="auto"/>
-        <w:rPr>
-          <w:rFonts w:asciiTheme="majorHAnsi" w:hAnsiTheme="majorHAnsi" w:cstheme="majorHAnsi"/>
-          <w:sz w:val="24"/>
-          <w:szCs w:val="24"/>
-        </w:rPr>
-      </w:pPr>
-    </w:p>
-    <w:p>
-      <w:pPr>
-        <w:spacing w:line="360" w:lineRule="auto"/>
-        <w:rPr>
-          <w:rFonts w:asciiTheme="majorHAnsi" w:hAnsiTheme="majorHAnsi" w:cstheme="majorHAnsi"/>
-          <w:sz w:val="24"/>
-          <w:szCs w:val="24"/>
-        </w:rPr>
-      </w:pPr>
-    </w:p>
-    <w:p>
-      <w:pPr>
-        <w:spacing w:line="360" w:lineRule="auto"/>
-        <w:rPr>
-          <w:rFonts w:asciiTheme="majorHAnsi" w:hAnsiTheme="majorHAnsi" w:cstheme="majorHAnsi"/>
-          <w:sz w:val="24"/>
-          <w:szCs w:val="24"/>
-        </w:rPr>
-      </w:pPr>
-    </w:p>
-    <w:p>
-      <w:pPr>
-        <w:spacing w:line="360" w:lineRule="auto"/>
-        <w:rPr>
-          <w:rFonts w:asciiTheme="majorHAnsi" w:hAnsiTheme="majorHAnsi" w:cstheme="majorHAnsi"/>
-          <w:sz w:val="24"/>
-          <w:szCs w:val="24"/>
-        </w:rPr>
-      </w:pPr>
-    </w:p>
-    <w:p>
-      <w:pPr>
-        <w:spacing w:line="360" w:lineRule="auto"/>
-        <w:rPr>
-          <w:rFonts w:asciiTheme="majorHAnsi" w:hAnsiTheme="majorHAnsi" w:cstheme="majorHAnsi"/>
-          <w:sz w:val="24"/>
-          <w:szCs w:val="24"/>
-        </w:rPr>
-      </w:pPr>
-    </w:p>
-    <w:p>
-      <w:pPr>
-        <w:spacing w:line="360" w:lineRule="auto"/>
-        <w:rPr>
-          <w:rFonts w:asciiTheme="majorHAnsi" w:hAnsiTheme="majorHAnsi" w:cstheme="majorHAnsi"/>
-          <w:sz w:val="24"/>
-          <w:szCs w:val="24"/>
-        </w:rPr>
-      </w:pPr>
-    </w:p>
-    <w:p>
-      <w:pPr>
-        <w:spacing w:line="360" w:lineRule="auto"/>
-        <w:rPr>
-          <w:rFonts w:asciiTheme="majorHAnsi" w:hAnsiTheme="majorHAnsi" w:cstheme="majorHAnsi"/>
-          <w:sz w:val="24"/>
-          <w:szCs w:val="24"/>
-        </w:rPr>
-      </w:pPr>
-      <w:r>
-        <w:rPr>
-          <w:rFonts w:asciiTheme="majorHAnsi" w:hAnsiTheme="majorHAnsi" w:cstheme="majorHAnsi"/>
-          <w:sz w:val="24"/>
-          <w:szCs w:val="24"/>
-        </w:rPr>
-        <w:tab/>
-        <w:t xml:space="preserve">*Note, the normal setup of Ubuntu doesn’t require the LAMP server option, but this time we need to check the LAMP server. </w:t>
-      </w:r>
-    </w:p>
-    <w:p>
-      <w:pPr>
-        <w:numPr>
-          <w:ilvl w:val="0"/>
-          <w:numId w:val="1"/>
-        </w:numPr>
-        <w:spacing w:line="360" w:lineRule="auto"/>
-        <w:contextualSpacing/>
-        <w:rPr>
-          <w:rFonts w:asciiTheme="majorHAnsi" w:hAnsiTheme="majorHAnsi" w:cstheme="majorHAnsi"/>
-          <w:b/>
+    </w:p>
+    <w:p>
+      <w:pPr>
+        <w:spacing w:line="360" w:lineRule="auto"/>
+        <w:rPr>
+          <w:rFonts w:asciiTheme="majorHAnsi" w:hAnsiTheme="majorHAnsi" w:cstheme="majorHAnsi"/>
+          <w:sz w:val="24"/>
+          <w:szCs w:val="24"/>
+        </w:rPr>
+      </w:pPr>
+    </w:p>
+    <w:p>
+      <w:pPr>
+        <w:spacing w:line="360" w:lineRule="auto"/>
+        <w:rPr>
+          <w:rFonts w:asciiTheme="majorHAnsi" w:hAnsiTheme="majorHAnsi" w:cstheme="majorHAnsi"/>
+          <w:sz w:val="24"/>
+          <w:szCs w:val="24"/>
+        </w:rPr>
+      </w:pPr>
+    </w:p>
+    <w:p>
+      <w:pPr>
+        <w:spacing w:line="360" w:lineRule="auto"/>
+        <w:rPr>
+          <w:rFonts w:asciiTheme="majorHAnsi" w:hAnsiTheme="majorHAnsi" w:cstheme="majorHAnsi"/>
+          <w:sz w:val="24"/>
+          <w:szCs w:val="24"/>
+        </w:rPr>
+      </w:pPr>
+    </w:p>
+    <w:p>
+      <w:pPr>
+        <w:spacing w:line="360" w:lineRule="auto"/>
+        <w:rPr>
+          <w:rFonts w:asciiTheme="majorHAnsi" w:hAnsiTheme="majorHAnsi" w:cstheme="majorHAnsi"/>
+          <w:sz w:val="24"/>
+          <w:szCs w:val="24"/>
+        </w:rPr>
+      </w:pPr>
+    </w:p>
+    <w:p>
+      <w:pPr>
+        <w:spacing w:line="360" w:lineRule="auto"/>
+        <w:rPr>
+          <w:rFonts w:asciiTheme="majorHAnsi" w:hAnsiTheme="majorHAnsi" w:cstheme="majorHAnsi"/>
+          <w:sz w:val="24"/>
+          <w:szCs w:val="24"/>
+        </w:rPr>
+      </w:pPr>
+    </w:p>
+    <w:p>
+      <w:pPr>
+        <w:spacing w:line="360" w:lineRule="auto"/>
+        <w:rPr>
+          <w:rFonts w:asciiTheme="majorHAnsi" w:hAnsiTheme="majorHAnsi" w:cstheme="majorHAnsi"/>
+          <w:sz w:val="24"/>
+          <w:szCs w:val="24"/>
+        </w:rPr>
+      </w:pPr>
+    </w:p>
+    <w:p>
+      <w:pPr>
+        <w:spacing w:line="360" w:lineRule="auto"/>
+        <w:rPr>
+          <w:rFonts w:asciiTheme="majorHAnsi" w:hAnsiTheme="majorHAnsi" w:cstheme="majorHAnsi"/>
+          <w:sz w:val="24"/>
+          <w:szCs w:val="24"/>
+        </w:rPr>
+      </w:pPr>
+    </w:p>
+    <w:p>
+      <w:pPr>
+        <w:spacing w:line="360" w:lineRule="auto"/>
+        <w:rPr>
+          <w:rFonts w:asciiTheme="majorHAnsi" w:hAnsiTheme="majorHAnsi" w:cstheme="majorHAnsi"/>
+          <w:sz w:val="24"/>
+          <w:szCs w:val="24"/>
+        </w:rPr>
+      </w:pPr>
+    </w:p>
+    <w:p>
+      <w:pPr>
+        <w:spacing w:line="360" w:lineRule="auto"/>
+        <w:rPr>
+          <w:rFonts w:asciiTheme="majorHAnsi" w:hAnsiTheme="majorHAnsi" w:cstheme="majorHAnsi"/>
+          <w:sz w:val="24"/>
+          <w:szCs w:val="24"/>
+        </w:rPr>
+      </w:pPr>
+    </w:p>
+    <w:p>
+      <w:pPr>
+        <w:spacing w:line="360" w:lineRule="auto"/>
+        <w:rPr>
+          <w:rFonts w:asciiTheme="majorHAnsi" w:hAnsiTheme="majorHAnsi" w:cstheme="majorHAnsi"/>
           <w:sz w:val="24"/>
           <w:szCs w:val="24"/>
         </w:rPr>
@@ -3631,6 +3581,19 @@
     <w:p>
       <w:pPr>
         <w:spacing w:line="360" w:lineRule="auto"/>
+        <w:ind w:left="720"/>
+        <w:contextualSpacing/>
+        <w:rPr>
+          <w:rFonts w:asciiTheme="majorHAnsi" w:hAnsiTheme="majorHAnsi" w:cstheme="majorHAnsi"/>
+          <w:b/>
+          <w:sz w:val="24"/>
+          <w:szCs w:val="24"/>
+        </w:rPr>
+      </w:pPr>
+    </w:p>
+    <w:p>
+      <w:pPr>
+        <w:spacing w:line="360" w:lineRule="auto"/>
         <w:rPr>
           <w:rFonts w:asciiTheme="majorHAnsi" w:hAnsiTheme="majorHAnsi" w:cstheme="majorHAnsi"/>
           <w:sz w:val="24"/>
@@ -3682,6 +3645,7 @@
           <w:sz w:val="24"/>
           <w:szCs w:val="24"/>
         </w:rPr>
+        <w:lastRenderedPageBreak/>
         <w:tab/>
       </w:r>
       <w:r>
@@ -4661,6 +4625,29 @@
       <w:szCs w:val="30"/>
     </w:rPr>
   </w:style>
+  <w:style w:type="character" w:styleId="Hyperlink">
+    <w:name w:val="Hyperlink"/>
+    <w:basedOn w:val="DefaultParagraphFont"/>
+    <w:uiPriority w:val="99"/>
+    <w:unhideWhenUsed/>
+    <w:rsid w:val="00F167D2"/>
+    <w:rPr>
+      <w:color w:val="0000FF" w:themeColor="hyperlink"/>
+      <w:u w:val="single"/>
+    </w:rPr>
+  </w:style>
+  <w:style w:type="character" w:styleId="UnresolvedMention">
+    <w:name w:val="Unresolved Mention"/>
+    <w:basedOn w:val="DefaultParagraphFont"/>
+    <w:uiPriority w:val="99"/>
+    <w:semiHidden/>
+    <w:unhideWhenUsed/>
+    <w:rsid w:val="00F167D2"/>
+    <w:rPr>
+      <w:color w:val="808080"/>
+      <w:shd w:val="clear" w:color="auto" w:fill="E6E6E6"/>
+    </w:rPr>
+  </w:style>
 </w:styles>
 </file>
 

</xml_diff>

<commit_message>
Finished cms installation manual
</commit_message>
<xml_diff>
--- a/Documentation/9364B-G1_cms_install_man.docx
+++ b/Documentation/9364B-G1_cms_install_man.docx
@@ -3117,8 +3117,6 @@
         </w:rPr>
         <w:t xml:space="preserve"> in ubuntu</w:t>
       </w:r>
-      <w:bookmarkStart w:id="0" w:name="_GoBack"/>
-      <w:bookmarkEnd w:id="0"/>
     </w:p>
     <w:p>
       <w:pPr>
@@ -3422,152 +3420,6 @@
     <w:p>
       <w:pPr>
         <w:spacing w:line="360" w:lineRule="auto"/>
-        <w:rPr>
-          <w:rFonts w:asciiTheme="majorHAnsi" w:hAnsiTheme="majorHAnsi" w:cstheme="majorHAnsi"/>
-          <w:sz w:val="24"/>
-          <w:szCs w:val="24"/>
-        </w:rPr>
-      </w:pPr>
-      <w:r>
-        <w:rPr>
-          <w:rFonts w:asciiTheme="majorHAnsi" w:hAnsiTheme="majorHAnsi" w:cstheme="majorHAnsi"/>
-          <w:b/>
-          <w:sz w:val="24"/>
-          <w:szCs w:val="24"/>
-        </w:rPr>
-        <w:tab/>
-      </w:r>
-      <w:r>
-        <w:rPr>
-          <w:rFonts w:asciiTheme="majorHAnsi" w:hAnsiTheme="majorHAnsi" w:cstheme="majorHAnsi"/>
-          <w:b/>
-          <w:sz w:val="24"/>
-          <w:szCs w:val="24"/>
-        </w:rPr>
-        <w:tab/>
-      </w:r>
-    </w:p>
-    <w:p>
-      <w:pPr>
-        <w:spacing w:line="360" w:lineRule="auto"/>
-        <w:rPr>
-          <w:rFonts w:asciiTheme="majorHAnsi" w:hAnsiTheme="majorHAnsi" w:cstheme="majorHAnsi"/>
-          <w:sz w:val="24"/>
-          <w:szCs w:val="24"/>
-        </w:rPr>
-      </w:pPr>
-      <w:r>
-        <w:rPr>
-          <w:rFonts w:asciiTheme="majorHAnsi" w:hAnsiTheme="majorHAnsi" w:cstheme="majorHAnsi"/>
-          <w:sz w:val="24"/>
-          <w:szCs w:val="24"/>
-        </w:rPr>
-        <w:tab/>
-      </w:r>
-    </w:p>
-    <w:p>
-      <w:pPr>
-        <w:spacing w:line="360" w:lineRule="auto"/>
-        <w:rPr>
-          <w:rFonts w:asciiTheme="majorHAnsi" w:hAnsiTheme="majorHAnsi" w:cstheme="majorHAnsi"/>
-          <w:sz w:val="24"/>
-          <w:szCs w:val="24"/>
-        </w:rPr>
-      </w:pPr>
-    </w:p>
-    <w:p>
-      <w:pPr>
-        <w:spacing w:line="360" w:lineRule="auto"/>
-        <w:rPr>
-          <w:rFonts w:asciiTheme="majorHAnsi" w:hAnsiTheme="majorHAnsi" w:cstheme="majorHAnsi"/>
-          <w:sz w:val="24"/>
-          <w:szCs w:val="24"/>
-        </w:rPr>
-      </w:pPr>
-    </w:p>
-    <w:p>
-      <w:pPr>
-        <w:spacing w:line="360" w:lineRule="auto"/>
-        <w:rPr>
-          <w:rFonts w:asciiTheme="majorHAnsi" w:hAnsiTheme="majorHAnsi" w:cstheme="majorHAnsi"/>
-          <w:sz w:val="24"/>
-          <w:szCs w:val="24"/>
-        </w:rPr>
-      </w:pPr>
-    </w:p>
-    <w:p>
-      <w:pPr>
-        <w:spacing w:line="360" w:lineRule="auto"/>
-        <w:rPr>
-          <w:rFonts w:asciiTheme="majorHAnsi" w:hAnsiTheme="majorHAnsi" w:cstheme="majorHAnsi"/>
-          <w:sz w:val="24"/>
-          <w:szCs w:val="24"/>
-        </w:rPr>
-      </w:pPr>
-    </w:p>
-    <w:p>
-      <w:pPr>
-        <w:spacing w:line="360" w:lineRule="auto"/>
-        <w:rPr>
-          <w:rFonts w:asciiTheme="majorHAnsi" w:hAnsiTheme="majorHAnsi" w:cstheme="majorHAnsi"/>
-          <w:sz w:val="24"/>
-          <w:szCs w:val="24"/>
-        </w:rPr>
-      </w:pPr>
-    </w:p>
-    <w:p>
-      <w:pPr>
-        <w:spacing w:line="360" w:lineRule="auto"/>
-        <w:rPr>
-          <w:rFonts w:asciiTheme="majorHAnsi" w:hAnsiTheme="majorHAnsi" w:cstheme="majorHAnsi"/>
-          <w:sz w:val="24"/>
-          <w:szCs w:val="24"/>
-        </w:rPr>
-      </w:pPr>
-    </w:p>
-    <w:p>
-      <w:pPr>
-        <w:spacing w:line="360" w:lineRule="auto"/>
-        <w:rPr>
-          <w:rFonts w:asciiTheme="majorHAnsi" w:hAnsiTheme="majorHAnsi" w:cstheme="majorHAnsi"/>
-          <w:sz w:val="24"/>
-          <w:szCs w:val="24"/>
-        </w:rPr>
-      </w:pPr>
-    </w:p>
-    <w:p>
-      <w:pPr>
-        <w:spacing w:line="360" w:lineRule="auto"/>
-        <w:rPr>
-          <w:rFonts w:asciiTheme="majorHAnsi" w:hAnsiTheme="majorHAnsi" w:cstheme="majorHAnsi"/>
-          <w:sz w:val="24"/>
-          <w:szCs w:val="24"/>
-        </w:rPr>
-      </w:pPr>
-    </w:p>
-    <w:p>
-      <w:pPr>
-        <w:spacing w:line="360" w:lineRule="auto"/>
-        <w:rPr>
-          <w:rFonts w:asciiTheme="majorHAnsi" w:hAnsiTheme="majorHAnsi" w:cstheme="majorHAnsi"/>
-          <w:sz w:val="24"/>
-          <w:szCs w:val="24"/>
-        </w:rPr>
-      </w:pPr>
-    </w:p>
-    <w:p>
-      <w:pPr>
-        <w:spacing w:line="360" w:lineRule="auto"/>
-        <w:rPr>
-          <w:rFonts w:asciiTheme="majorHAnsi" w:hAnsiTheme="majorHAnsi" w:cstheme="majorHAnsi"/>
-          <w:sz w:val="24"/>
-          <w:szCs w:val="24"/>
-        </w:rPr>
-      </w:pPr>
-    </w:p>
-    <w:p>
-      <w:pPr>
-        <w:spacing w:line="360" w:lineRule="auto"/>
         <w:ind w:left="720"/>
         <w:contextualSpacing/>
         <w:rPr>
@@ -3577,6 +3429,56 @@
           <w:szCs w:val="24"/>
         </w:rPr>
       </w:pPr>
+      <w:r>
+        <w:rPr>
+          <w:rFonts w:asciiTheme="majorHAnsi" w:hAnsiTheme="majorHAnsi" w:cstheme="majorHAnsi"/>
+          <w:b/>
+          <w:sz w:val="24"/>
+          <w:szCs w:val="24"/>
+        </w:rPr>
+        <w:t xml:space="preserve">1.Download </w:t>
+      </w:r>
+      <w:proofErr w:type="spellStart"/>
+      <w:r>
+        <w:rPr>
+          <w:rFonts w:asciiTheme="majorHAnsi" w:hAnsiTheme="majorHAnsi" w:cstheme="majorHAnsi"/>
+          <w:b/>
+          <w:sz w:val="24"/>
+          <w:szCs w:val="24"/>
+        </w:rPr>
+        <w:t>Wordpres</w:t>
+      </w:r>
+      <w:proofErr w:type="spellEnd"/>
+      <w:r>
+        <w:rPr>
+          <w:rFonts w:asciiTheme="majorHAnsi" w:hAnsiTheme="majorHAnsi" w:cstheme="majorHAnsi"/>
+          <w:b/>
+          <w:sz w:val="24"/>
+          <w:szCs w:val="24"/>
+        </w:rPr>
+        <w:t xml:space="preserve"> at: </w:t>
+      </w:r>
+      <w:hyperlink r:id="rId23" w:history="1">
+        <w:r>
+          <w:rPr>
+            <w:rStyle w:val="Hyperlink"/>
+            <w:rFonts w:asciiTheme="majorHAnsi" w:hAnsiTheme="majorHAnsi" w:cstheme="majorHAnsi"/>
+            <w:b/>
+            <w:sz w:val="24"/>
+            <w:szCs w:val="24"/>
+          </w:rPr>
+          <w:t>https://wordpress.org/</w:t>
+        </w:r>
+      </w:hyperlink>
+      <w:r>
+        <w:rPr>
+          <w:rFonts w:asciiTheme="majorHAnsi" w:hAnsiTheme="majorHAnsi" w:cstheme="majorHAnsi"/>
+          <w:b/>
+          <w:sz w:val="24"/>
+          <w:szCs w:val="24"/>
+        </w:rPr>
+        <w:t xml:space="preserve"> </w:t>
+      </w:r>
     </w:p>
     <w:p>
       <w:pPr>
@@ -3590,6 +3492,826 @@
           <w:szCs w:val="24"/>
         </w:rPr>
       </w:pPr>
+      <w:r>
+        <w:rPr>
+          <w:rFonts w:asciiTheme="majorHAnsi" w:hAnsiTheme="majorHAnsi" w:cstheme="majorHAnsi"/>
+          <w:b/>
+          <w:sz w:val="24"/>
+          <w:szCs w:val="24"/>
+        </w:rPr>
+        <w:t xml:space="preserve">2. Extract the downloaded file and put it inside </w:t>
+      </w:r>
+      <w:proofErr w:type="spellStart"/>
+      <w:r>
+        <w:rPr>
+          <w:rFonts w:asciiTheme="majorHAnsi" w:hAnsiTheme="majorHAnsi" w:cstheme="majorHAnsi"/>
+          <w:b/>
+          <w:sz w:val="24"/>
+          <w:szCs w:val="24"/>
+        </w:rPr>
+        <w:t>wamp</w:t>
+      </w:r>
+      <w:proofErr w:type="spellEnd"/>
+      <w:r>
+        <w:rPr>
+          <w:rFonts w:asciiTheme="majorHAnsi" w:hAnsiTheme="majorHAnsi" w:cstheme="majorHAnsi"/>
+          <w:b/>
+          <w:sz w:val="24"/>
+          <w:szCs w:val="24"/>
+        </w:rPr>
+        <w:t xml:space="preserve"> server at:</w:t>
+      </w:r>
+    </w:p>
+    <w:p>
+      <w:pPr>
+        <w:spacing w:line="360" w:lineRule="auto"/>
+        <w:ind w:left="720"/>
+        <w:contextualSpacing/>
+        <w:jc w:val="center"/>
+        <w:rPr>
+          <w:rFonts w:asciiTheme="majorHAnsi" w:hAnsiTheme="majorHAnsi" w:cstheme="majorHAnsi"/>
+          <w:b/>
+          <w:sz w:val="24"/>
+          <w:szCs w:val="24"/>
+        </w:rPr>
+      </w:pPr>
+      <w:r>
+        <w:rPr>
+          <w:rFonts w:asciiTheme="majorHAnsi" w:hAnsiTheme="majorHAnsi" w:cstheme="majorHAnsi"/>
+          <w:b/>
+          <w:sz w:val="24"/>
+          <w:szCs w:val="24"/>
+        </w:rPr>
+        <w:t>“</w:t>
+      </w:r>
+      <w:r>
+        <w:rPr>
+          <w:rFonts w:asciiTheme="majorHAnsi" w:hAnsiTheme="majorHAnsi" w:cstheme="majorHAnsi"/>
+          <w:b/>
+          <w:sz w:val="24"/>
+          <w:szCs w:val="24"/>
+        </w:rPr>
+        <w:t>C:\</w:t>
+      </w:r>
+      <w:proofErr w:type="spellStart"/>
+      <w:r>
+        <w:rPr>
+          <w:rFonts w:asciiTheme="majorHAnsi" w:hAnsiTheme="majorHAnsi" w:cstheme="majorHAnsi"/>
+          <w:b/>
+          <w:sz w:val="24"/>
+          <w:szCs w:val="24"/>
+        </w:rPr>
+        <w:t>wamp</w:t>
+      </w:r>
+      <w:proofErr w:type="spellEnd"/>
+      <w:r>
+        <w:rPr>
+          <w:rFonts w:asciiTheme="majorHAnsi" w:hAnsiTheme="majorHAnsi" w:cstheme="majorHAnsi"/>
+          <w:b/>
+          <w:sz w:val="24"/>
+          <w:szCs w:val="24"/>
+        </w:rPr>
+        <w:t>\www</w:t>
+      </w:r>
+      <w:r>
+        <w:rPr>
+          <w:rFonts w:asciiTheme="majorHAnsi" w:hAnsiTheme="majorHAnsi" w:cstheme="majorHAnsi"/>
+          <w:b/>
+          <w:sz w:val="24"/>
+          <w:szCs w:val="24"/>
+        </w:rPr>
+        <w:t>” just as seen in image 5.1</w:t>
+      </w:r>
+      <w:r>
+        <w:rPr>
+          <w:noProof/>
+        </w:rPr>
+        <w:drawing>
+          <wp:inline distT="0" distB="0" distL="0" distR="0" wp14:anchorId="195BD591" wp14:editId="1D4108A0">
+            <wp:extent cx="4476750" cy="2609850"/>
+            <wp:effectExtent l="0" t="0" r="0" b="0"/>
+            <wp:docPr id="18" name="Picture 18"/>
+            <wp:cNvGraphicFramePr>
+              <a:graphicFrameLocks xmlns:a="http://schemas.openxmlformats.org/drawingml/2006/main" noChangeAspect="1"/>
+            </wp:cNvGraphicFramePr>
+            <a:graphic xmlns:a="http://schemas.openxmlformats.org/drawingml/2006/main">
+              <a:graphicData uri="http://schemas.openxmlformats.org/drawingml/2006/picture">
+                <pic:pic xmlns:pic="http://schemas.openxmlformats.org/drawingml/2006/picture">
+                  <pic:nvPicPr>
+                    <pic:cNvPr id="1" name=""/>
+                    <pic:cNvPicPr/>
+                  </pic:nvPicPr>
+                  <pic:blipFill rotWithShape="1">
+                    <a:blip r:embed="rId24"/>
+                    <a:srcRect l="13943" t="11067" r="10737" b="11180"/>
+                    <a:stretch/>
+                  </pic:blipFill>
+                  <pic:spPr bwMode="auto">
+                    <a:xfrm>
+                      <a:off x="0" y="0"/>
+                      <a:ext cx="4476750" cy="2609850"/>
+                    </a:xfrm>
+                    <a:prstGeom prst="rect">
+                      <a:avLst/>
+                    </a:prstGeom>
+                    <a:ln>
+                      <a:noFill/>
+                    </a:ln>
+                    <a:extLst>
+                      <a:ext uri="{53640926-AAD7-44D8-BBD7-CCE9431645EC}">
+                        <a14:shadowObscured xmlns:a14="http://schemas.microsoft.com/office/drawing/2010/main"/>
+                      </a:ext>
+                    </a:extLst>
+                  </pic:spPr>
+                </pic:pic>
+              </a:graphicData>
+            </a:graphic>
+          </wp:inline>
+        </w:drawing>
+      </w:r>
+    </w:p>
+    <w:p>
+      <w:pPr>
+        <w:spacing w:line="360" w:lineRule="auto"/>
+        <w:ind w:left="720"/>
+        <w:contextualSpacing/>
+        <w:jc w:val="center"/>
+        <w:rPr>
+          <w:rFonts w:asciiTheme="majorHAnsi" w:hAnsiTheme="majorHAnsi" w:cstheme="majorHAnsi"/>
+          <w:b/>
+          <w:sz w:val="24"/>
+          <w:szCs w:val="24"/>
+        </w:rPr>
+      </w:pPr>
+      <w:r>
+        <w:rPr>
+          <w:rFonts w:asciiTheme="majorHAnsi" w:hAnsiTheme="majorHAnsi" w:cstheme="majorHAnsi"/>
+          <w:b/>
+          <w:sz w:val="24"/>
+          <w:szCs w:val="24"/>
+        </w:rPr>
+        <w:t>Image 5.1</w:t>
+      </w:r>
+    </w:p>
+    <w:p>
+      <w:pPr>
+        <w:spacing w:line="360" w:lineRule="auto"/>
+        <w:ind w:left="720"/>
+        <w:contextualSpacing/>
+        <w:rPr>
+          <w:rFonts w:asciiTheme="majorHAnsi" w:hAnsiTheme="majorHAnsi" w:cstheme="majorHAnsi"/>
+          <w:b/>
+          <w:sz w:val="24"/>
+          <w:szCs w:val="24"/>
+        </w:rPr>
+      </w:pPr>
+      <w:r>
+        <w:rPr>
+          <w:rFonts w:asciiTheme="majorHAnsi" w:hAnsiTheme="majorHAnsi" w:cstheme="majorHAnsi"/>
+          <w:b/>
+          <w:sz w:val="24"/>
+          <w:szCs w:val="24"/>
+        </w:rPr>
+        <w:t xml:space="preserve">3. Now run </w:t>
+      </w:r>
+      <w:proofErr w:type="spellStart"/>
+      <w:r>
+        <w:rPr>
+          <w:rFonts w:asciiTheme="majorHAnsi" w:hAnsiTheme="majorHAnsi" w:cstheme="majorHAnsi"/>
+          <w:b/>
+          <w:sz w:val="24"/>
+          <w:szCs w:val="24"/>
+        </w:rPr>
+        <w:t>wamp</w:t>
+      </w:r>
+      <w:proofErr w:type="spellEnd"/>
+      <w:r>
+        <w:rPr>
+          <w:rFonts w:asciiTheme="majorHAnsi" w:hAnsiTheme="majorHAnsi" w:cstheme="majorHAnsi"/>
+          <w:b/>
+          <w:sz w:val="24"/>
+          <w:szCs w:val="24"/>
+        </w:rPr>
+        <w:t xml:space="preserve"> server and open your browser and type “localhost” in your web browser and click </w:t>
+      </w:r>
+      <w:proofErr w:type="spellStart"/>
+      <w:r>
+        <w:rPr>
+          <w:rFonts w:asciiTheme="majorHAnsi" w:hAnsiTheme="majorHAnsi" w:cstheme="majorHAnsi"/>
+          <w:b/>
+          <w:sz w:val="24"/>
+          <w:szCs w:val="24"/>
+        </w:rPr>
+        <w:t>phpmyadmin</w:t>
+      </w:r>
+      <w:proofErr w:type="spellEnd"/>
+      <w:r>
+        <w:rPr>
+          <w:rFonts w:asciiTheme="majorHAnsi" w:hAnsiTheme="majorHAnsi" w:cstheme="majorHAnsi"/>
+          <w:b/>
+          <w:sz w:val="24"/>
+          <w:szCs w:val="24"/>
+        </w:rPr>
+        <w:t xml:space="preserve"> just as seen in image 5.2</w:t>
+      </w:r>
+    </w:p>
+    <w:p>
+      <w:pPr>
+        <w:spacing w:line="360" w:lineRule="auto"/>
+        <w:ind w:left="720"/>
+        <w:contextualSpacing/>
+        <w:jc w:val="center"/>
+        <w:rPr>
+          <w:rFonts w:asciiTheme="majorHAnsi" w:hAnsiTheme="majorHAnsi" w:cstheme="majorHAnsi"/>
+          <w:b/>
+          <w:sz w:val="24"/>
+          <w:szCs w:val="24"/>
+        </w:rPr>
+      </w:pPr>
+      <w:r>
+        <w:rPr>
+          <w:noProof/>
+        </w:rPr>
+        <w:lastRenderedPageBreak/>
+        <w:drawing>
+          <wp:inline distT="0" distB="0" distL="0" distR="0" wp14:anchorId="402E2003" wp14:editId="4A48004C">
+            <wp:extent cx="5953125" cy="3242310"/>
+            <wp:effectExtent l="0" t="0" r="9525" b="0"/>
+            <wp:docPr id="19" name="Picture 19"/>
+            <wp:cNvGraphicFramePr>
+              <a:graphicFrameLocks xmlns:a="http://schemas.openxmlformats.org/drawingml/2006/main" noChangeAspect="1"/>
+            </wp:cNvGraphicFramePr>
+            <a:graphic xmlns:a="http://schemas.openxmlformats.org/drawingml/2006/main">
+              <a:graphicData uri="http://schemas.openxmlformats.org/drawingml/2006/picture">
+                <pic:pic xmlns:pic="http://schemas.openxmlformats.org/drawingml/2006/picture">
+                  <pic:nvPicPr>
+                    <pic:cNvPr id="1" name=""/>
+                    <pic:cNvPicPr/>
+                  </pic:nvPicPr>
+                  <pic:blipFill rotWithShape="1">
+                    <a:blip r:embed="rId25"/>
+                    <a:srcRect l="-160" t="3405"/>
+                    <a:stretch/>
+                  </pic:blipFill>
+                  <pic:spPr bwMode="auto">
+                    <a:xfrm>
+                      <a:off x="0" y="0"/>
+                      <a:ext cx="5953125" cy="3242310"/>
+                    </a:xfrm>
+                    <a:prstGeom prst="rect">
+                      <a:avLst/>
+                    </a:prstGeom>
+                    <a:ln>
+                      <a:noFill/>
+                    </a:ln>
+                    <a:extLst>
+                      <a:ext uri="{53640926-AAD7-44D8-BBD7-CCE9431645EC}">
+                        <a14:shadowObscured xmlns:a14="http://schemas.microsoft.com/office/drawing/2010/main"/>
+                      </a:ext>
+                    </a:extLst>
+                  </pic:spPr>
+                </pic:pic>
+              </a:graphicData>
+            </a:graphic>
+          </wp:inline>
+        </w:drawing>
+      </w:r>
+    </w:p>
+    <w:p>
+      <w:pPr>
+        <w:spacing w:line="360" w:lineRule="auto"/>
+        <w:ind w:left="720"/>
+        <w:contextualSpacing/>
+        <w:jc w:val="center"/>
+        <w:rPr>
+          <w:rFonts w:asciiTheme="majorHAnsi" w:hAnsiTheme="majorHAnsi" w:cstheme="majorHAnsi"/>
+          <w:b/>
+          <w:sz w:val="24"/>
+          <w:szCs w:val="24"/>
+        </w:rPr>
+      </w:pPr>
+      <w:r>
+        <w:rPr>
+          <w:rFonts w:asciiTheme="majorHAnsi" w:hAnsiTheme="majorHAnsi" w:cstheme="majorHAnsi"/>
+          <w:b/>
+          <w:sz w:val="24"/>
+          <w:szCs w:val="24"/>
+        </w:rPr>
+        <w:t>Image 5.2</w:t>
+      </w:r>
+    </w:p>
+    <w:p>
+      <w:pPr>
+        <w:spacing w:line="360" w:lineRule="auto"/>
+        <w:ind w:left="720"/>
+        <w:contextualSpacing/>
+        <w:rPr>
+          <w:rFonts w:asciiTheme="majorHAnsi" w:hAnsiTheme="majorHAnsi" w:cstheme="majorHAnsi"/>
+          <w:b/>
+          <w:sz w:val="24"/>
+          <w:szCs w:val="24"/>
+        </w:rPr>
+      </w:pPr>
+      <w:r>
+        <w:rPr>
+          <w:rFonts w:asciiTheme="majorHAnsi" w:hAnsiTheme="majorHAnsi" w:cstheme="majorHAnsi"/>
+          <w:b/>
+          <w:sz w:val="24"/>
+          <w:szCs w:val="24"/>
+        </w:rPr>
+        <w:t>4. enter “root” as username and click go</w:t>
+      </w:r>
+    </w:p>
+    <w:p>
+      <w:pPr>
+        <w:spacing w:line="360" w:lineRule="auto"/>
+        <w:ind w:left="720"/>
+        <w:contextualSpacing/>
+        <w:rPr>
+          <w:rFonts w:asciiTheme="majorHAnsi" w:hAnsiTheme="majorHAnsi" w:cstheme="majorHAnsi"/>
+          <w:b/>
+          <w:sz w:val="24"/>
+          <w:szCs w:val="24"/>
+        </w:rPr>
+      </w:pPr>
+      <w:r>
+        <w:rPr>
+          <w:rFonts w:asciiTheme="majorHAnsi" w:hAnsiTheme="majorHAnsi" w:cstheme="majorHAnsi"/>
+          <w:b/>
+          <w:sz w:val="24"/>
+          <w:szCs w:val="24"/>
+        </w:rPr>
+        <w:t>5. click database and enter the name of the database you would like to create</w:t>
+      </w:r>
+      <w:r>
+        <w:rPr>
+          <w:rFonts w:asciiTheme="majorHAnsi" w:hAnsiTheme="majorHAnsi" w:cstheme="majorHAnsi"/>
+          <w:b/>
+          <w:sz w:val="24"/>
+          <w:szCs w:val="24"/>
+        </w:rPr>
+        <w:t xml:space="preserve"> and click create</w:t>
+      </w:r>
+      <w:r>
+        <w:rPr>
+          <w:rFonts w:asciiTheme="majorHAnsi" w:hAnsiTheme="majorHAnsi" w:cstheme="majorHAnsi"/>
+          <w:b/>
+          <w:sz w:val="24"/>
+          <w:szCs w:val="24"/>
+        </w:rPr>
+        <w:t xml:space="preserve"> just like in image 5.3</w:t>
+      </w:r>
+    </w:p>
+    <w:p>
+      <w:pPr>
+        <w:spacing w:line="360" w:lineRule="auto"/>
+        <w:ind w:left="720"/>
+        <w:contextualSpacing/>
+        <w:jc w:val="center"/>
+        <w:rPr>
+          <w:rFonts w:asciiTheme="majorHAnsi" w:hAnsiTheme="majorHAnsi" w:cstheme="majorHAnsi"/>
+          <w:b/>
+          <w:sz w:val="24"/>
+          <w:szCs w:val="24"/>
+        </w:rPr>
+      </w:pPr>
+      <w:r>
+        <w:rPr>
+          <w:noProof/>
+        </w:rPr>
+        <w:drawing>
+          <wp:inline distT="0" distB="0" distL="0" distR="0" wp14:anchorId="6776B3D7" wp14:editId="77DF5218">
+            <wp:extent cx="5943600" cy="3356610"/>
+            <wp:effectExtent l="0" t="0" r="0" b="0"/>
+            <wp:docPr id="20" name="Picture 20"/>
+            <wp:cNvGraphicFramePr>
+              <a:graphicFrameLocks xmlns:a="http://schemas.openxmlformats.org/drawingml/2006/main" noChangeAspect="1"/>
+            </wp:cNvGraphicFramePr>
+            <a:graphic xmlns:a="http://schemas.openxmlformats.org/drawingml/2006/main">
+              <a:graphicData uri="http://schemas.openxmlformats.org/drawingml/2006/picture">
+                <pic:pic xmlns:pic="http://schemas.openxmlformats.org/drawingml/2006/picture">
+                  <pic:nvPicPr>
+                    <pic:cNvPr id="1" name=""/>
+                    <pic:cNvPicPr/>
+                  </pic:nvPicPr>
+                  <pic:blipFill>
+                    <a:blip r:embed="rId26"/>
+                    <a:stretch>
+                      <a:fillRect/>
+                    </a:stretch>
+                  </pic:blipFill>
+                  <pic:spPr>
+                    <a:xfrm>
+                      <a:off x="0" y="0"/>
+                      <a:ext cx="5943600" cy="3356610"/>
+                    </a:xfrm>
+                    <a:prstGeom prst="rect">
+                      <a:avLst/>
+                    </a:prstGeom>
+                  </pic:spPr>
+                </pic:pic>
+              </a:graphicData>
+            </a:graphic>
+          </wp:inline>
+        </w:drawing>
+      </w:r>
+    </w:p>
+    <w:p>
+      <w:pPr>
+        <w:spacing w:line="360" w:lineRule="auto"/>
+        <w:ind w:left="720"/>
+        <w:contextualSpacing/>
+        <w:jc w:val="center"/>
+        <w:rPr>
+          <w:rFonts w:asciiTheme="majorHAnsi" w:hAnsiTheme="majorHAnsi" w:cstheme="majorHAnsi"/>
+          <w:b/>
+          <w:sz w:val="24"/>
+          <w:szCs w:val="24"/>
+        </w:rPr>
+      </w:pPr>
+      <w:r>
+        <w:rPr>
+          <w:rFonts w:asciiTheme="majorHAnsi" w:hAnsiTheme="majorHAnsi" w:cstheme="majorHAnsi"/>
+          <w:b/>
+          <w:sz w:val="24"/>
+          <w:szCs w:val="24"/>
+        </w:rPr>
+        <w:t>Image 5.3</w:t>
+      </w:r>
+    </w:p>
+    <w:p>
+      <w:pPr>
+        <w:spacing w:line="360" w:lineRule="auto"/>
+        <w:ind w:left="720"/>
+        <w:contextualSpacing/>
+        <w:rPr>
+          <w:rFonts w:asciiTheme="majorHAnsi" w:hAnsiTheme="majorHAnsi" w:cstheme="majorHAnsi"/>
+          <w:b/>
+          <w:sz w:val="24"/>
+          <w:szCs w:val="24"/>
+        </w:rPr>
+      </w:pPr>
+      <w:r>
+        <w:rPr>
+          <w:rFonts w:asciiTheme="majorHAnsi" w:hAnsiTheme="majorHAnsi" w:cstheme="majorHAnsi"/>
+          <w:b/>
+          <w:sz w:val="24"/>
+          <w:szCs w:val="24"/>
+        </w:rPr>
+        <w:lastRenderedPageBreak/>
+        <w:t>6. After creating enter in your browser “localhost/</w:t>
+      </w:r>
+      <w:proofErr w:type="spellStart"/>
+      <w:r>
+        <w:rPr>
+          <w:rFonts w:asciiTheme="majorHAnsi" w:hAnsiTheme="majorHAnsi" w:cstheme="majorHAnsi"/>
+          <w:b/>
+          <w:sz w:val="24"/>
+          <w:szCs w:val="24"/>
+        </w:rPr>
+        <w:t>wordpress</w:t>
+      </w:r>
+      <w:proofErr w:type="spellEnd"/>
+      <w:r>
+        <w:rPr>
+          <w:rFonts w:asciiTheme="majorHAnsi" w:hAnsiTheme="majorHAnsi" w:cstheme="majorHAnsi"/>
+          <w:b/>
+          <w:sz w:val="24"/>
+          <w:szCs w:val="24"/>
+        </w:rPr>
+        <w:t>”</w:t>
+      </w:r>
+    </w:p>
+    <w:p>
+      <w:pPr>
+        <w:spacing w:line="360" w:lineRule="auto"/>
+        <w:ind w:left="720"/>
+        <w:contextualSpacing/>
+        <w:rPr>
+          <w:rFonts w:asciiTheme="majorHAnsi" w:hAnsiTheme="majorHAnsi" w:cstheme="majorHAnsi"/>
+          <w:b/>
+          <w:sz w:val="24"/>
+          <w:szCs w:val="24"/>
+        </w:rPr>
+      </w:pPr>
+      <w:r>
+        <w:rPr>
+          <w:rFonts w:asciiTheme="majorHAnsi" w:hAnsiTheme="majorHAnsi" w:cstheme="majorHAnsi"/>
+          <w:b/>
+          <w:sz w:val="24"/>
+          <w:szCs w:val="24"/>
+        </w:rPr>
+        <w:t xml:space="preserve">7. Select the language of your </w:t>
+      </w:r>
+      <w:proofErr w:type="spellStart"/>
+      <w:r>
+        <w:rPr>
+          <w:rFonts w:asciiTheme="majorHAnsi" w:hAnsiTheme="majorHAnsi" w:cstheme="majorHAnsi"/>
+          <w:b/>
+          <w:sz w:val="24"/>
+          <w:szCs w:val="24"/>
+        </w:rPr>
+        <w:t>wordpress</w:t>
+      </w:r>
+      <w:proofErr w:type="spellEnd"/>
+      <w:r>
+        <w:rPr>
+          <w:rFonts w:asciiTheme="majorHAnsi" w:hAnsiTheme="majorHAnsi" w:cstheme="majorHAnsi"/>
+          <w:b/>
+          <w:sz w:val="24"/>
+          <w:szCs w:val="24"/>
+        </w:rPr>
+        <w:t xml:space="preserve"> and continue until you reach image 5.4</w:t>
+      </w:r>
+    </w:p>
+    <w:p>
+      <w:pPr>
+        <w:spacing w:line="360" w:lineRule="auto"/>
+        <w:ind w:left="720"/>
+        <w:contextualSpacing/>
+        <w:jc w:val="center"/>
+        <w:rPr>
+          <w:rFonts w:asciiTheme="majorHAnsi" w:hAnsiTheme="majorHAnsi" w:cstheme="majorHAnsi"/>
+          <w:b/>
+          <w:sz w:val="24"/>
+          <w:szCs w:val="24"/>
+        </w:rPr>
+      </w:pPr>
+      <w:r>
+        <w:rPr>
+          <w:noProof/>
+        </w:rPr>
+        <w:drawing>
+          <wp:inline distT="0" distB="0" distL="0" distR="0" wp14:anchorId="56C5F88E" wp14:editId="654E1B5B">
+            <wp:extent cx="3324225" cy="2324100"/>
+            <wp:effectExtent l="0" t="0" r="9525" b="0"/>
+            <wp:docPr id="22" name="Picture 22"/>
+            <wp:cNvGraphicFramePr>
+              <a:graphicFrameLocks xmlns:a="http://schemas.openxmlformats.org/drawingml/2006/main" noChangeAspect="1"/>
+            </wp:cNvGraphicFramePr>
+            <a:graphic xmlns:a="http://schemas.openxmlformats.org/drawingml/2006/main">
+              <a:graphicData uri="http://schemas.openxmlformats.org/drawingml/2006/picture">
+                <pic:pic xmlns:pic="http://schemas.openxmlformats.org/drawingml/2006/picture">
+                  <pic:nvPicPr>
+                    <pic:cNvPr id="1" name=""/>
+                    <pic:cNvPicPr/>
+                  </pic:nvPicPr>
+                  <pic:blipFill rotWithShape="1">
+                    <a:blip r:embed="rId27"/>
+                    <a:srcRect l="22917" t="12202" r="21154" b="18558"/>
+                    <a:stretch/>
+                  </pic:blipFill>
+                  <pic:spPr bwMode="auto">
+                    <a:xfrm>
+                      <a:off x="0" y="0"/>
+                      <a:ext cx="3324225" cy="2324100"/>
+                    </a:xfrm>
+                    <a:prstGeom prst="rect">
+                      <a:avLst/>
+                    </a:prstGeom>
+                    <a:ln>
+                      <a:noFill/>
+                    </a:ln>
+                    <a:extLst>
+                      <a:ext uri="{53640926-AAD7-44D8-BBD7-CCE9431645EC}">
+                        <a14:shadowObscured xmlns:a14="http://schemas.microsoft.com/office/drawing/2010/main"/>
+                      </a:ext>
+                    </a:extLst>
+                  </pic:spPr>
+                </pic:pic>
+              </a:graphicData>
+            </a:graphic>
+          </wp:inline>
+        </w:drawing>
+      </w:r>
+    </w:p>
+    <w:p>
+      <w:pPr>
+        <w:spacing w:line="360" w:lineRule="auto"/>
+        <w:ind w:left="720"/>
+        <w:contextualSpacing/>
+        <w:jc w:val="center"/>
+        <w:rPr>
+          <w:rFonts w:asciiTheme="majorHAnsi" w:hAnsiTheme="majorHAnsi" w:cstheme="majorHAnsi"/>
+          <w:b/>
+          <w:sz w:val="24"/>
+          <w:szCs w:val="24"/>
+        </w:rPr>
+      </w:pPr>
+      <w:proofErr w:type="spellStart"/>
+      <w:r>
+        <w:rPr>
+          <w:rFonts w:asciiTheme="majorHAnsi" w:hAnsiTheme="majorHAnsi" w:cstheme="majorHAnsi"/>
+          <w:b/>
+          <w:sz w:val="24"/>
+          <w:szCs w:val="24"/>
+        </w:rPr>
+        <w:t>Imgae</w:t>
+      </w:r>
+      <w:proofErr w:type="spellEnd"/>
+      <w:r>
+        <w:rPr>
+          <w:rFonts w:asciiTheme="majorHAnsi" w:hAnsiTheme="majorHAnsi" w:cstheme="majorHAnsi"/>
+          <w:b/>
+          <w:sz w:val="24"/>
+          <w:szCs w:val="24"/>
+        </w:rPr>
+        <w:t xml:space="preserve"> 5.4</w:t>
+      </w:r>
+    </w:p>
+    <w:p>
+      <w:pPr>
+        <w:spacing w:line="360" w:lineRule="auto"/>
+        <w:ind w:left="720"/>
+        <w:contextualSpacing/>
+        <w:rPr>
+          <w:rFonts w:asciiTheme="majorHAnsi" w:hAnsiTheme="majorHAnsi" w:cstheme="majorHAnsi"/>
+          <w:b/>
+          <w:sz w:val="24"/>
+          <w:szCs w:val="24"/>
+        </w:rPr>
+      </w:pPr>
+      <w:r>
+        <w:rPr>
+          <w:rFonts w:asciiTheme="majorHAnsi" w:hAnsiTheme="majorHAnsi" w:cstheme="majorHAnsi"/>
+          <w:b/>
+          <w:sz w:val="24"/>
+          <w:szCs w:val="24"/>
+        </w:rPr>
+        <w:t>8. Enter the database name you just created just like seen in image 5.4</w:t>
+      </w:r>
+    </w:p>
+    <w:p>
+      <w:pPr>
+        <w:spacing w:line="360" w:lineRule="auto"/>
+        <w:ind w:left="720"/>
+        <w:contextualSpacing/>
+        <w:rPr>
+          <w:rFonts w:asciiTheme="majorHAnsi" w:hAnsiTheme="majorHAnsi" w:cstheme="majorHAnsi"/>
+          <w:b/>
+          <w:sz w:val="24"/>
+          <w:szCs w:val="24"/>
+        </w:rPr>
+      </w:pPr>
+      <w:r>
+        <w:rPr>
+          <w:rFonts w:asciiTheme="majorHAnsi" w:hAnsiTheme="majorHAnsi" w:cstheme="majorHAnsi"/>
+          <w:b/>
+          <w:sz w:val="24"/>
+          <w:szCs w:val="24"/>
+        </w:rPr>
+        <w:t>9. And click run the installation.</w:t>
+      </w:r>
+    </w:p>
+    <w:p>
+      <w:pPr>
+        <w:spacing w:line="360" w:lineRule="auto"/>
+        <w:ind w:left="720"/>
+        <w:contextualSpacing/>
+        <w:rPr>
+          <w:rFonts w:asciiTheme="majorHAnsi" w:hAnsiTheme="majorHAnsi" w:cstheme="majorHAnsi"/>
+          <w:b/>
+          <w:sz w:val="24"/>
+          <w:szCs w:val="24"/>
+        </w:rPr>
+      </w:pPr>
+      <w:r>
+        <w:rPr>
+          <w:rFonts w:asciiTheme="majorHAnsi" w:hAnsiTheme="majorHAnsi" w:cstheme="majorHAnsi"/>
+          <w:b/>
+          <w:sz w:val="24"/>
+          <w:szCs w:val="24"/>
+        </w:rPr>
+        <w:t>10. Enter the information needed just as seen in image 5.5</w:t>
+      </w:r>
+    </w:p>
+    <w:p>
+      <w:pPr>
+        <w:spacing w:line="360" w:lineRule="auto"/>
+        <w:ind w:left="720"/>
+        <w:contextualSpacing/>
+        <w:jc w:val="center"/>
+        <w:rPr>
+          <w:rFonts w:asciiTheme="majorHAnsi" w:hAnsiTheme="majorHAnsi" w:cstheme="majorHAnsi"/>
+          <w:b/>
+          <w:sz w:val="24"/>
+          <w:szCs w:val="24"/>
+        </w:rPr>
+      </w:pPr>
+      <w:r>
+        <w:rPr>
+          <w:noProof/>
+        </w:rPr>
+        <w:drawing>
+          <wp:inline distT="0" distB="0" distL="0" distR="0" wp14:anchorId="2A17D1B2" wp14:editId="2FD0FB9E">
+            <wp:extent cx="3200400" cy="2867025"/>
+            <wp:effectExtent l="0" t="0" r="0" b="9525"/>
+            <wp:docPr id="23" name="Picture 23"/>
+            <wp:cNvGraphicFramePr>
+              <a:graphicFrameLocks xmlns:a="http://schemas.openxmlformats.org/drawingml/2006/main" noChangeAspect="1"/>
+            </wp:cNvGraphicFramePr>
+            <a:graphic xmlns:a="http://schemas.openxmlformats.org/drawingml/2006/main">
+              <a:graphicData uri="http://schemas.openxmlformats.org/drawingml/2006/picture">
+                <pic:pic xmlns:pic="http://schemas.openxmlformats.org/drawingml/2006/picture">
+                  <pic:nvPicPr>
+                    <pic:cNvPr id="1" name=""/>
+                    <pic:cNvPicPr/>
+                  </pic:nvPicPr>
+                  <pic:blipFill rotWithShape="1">
+                    <a:blip r:embed="rId28"/>
+                    <a:srcRect l="22756" t="8230" r="23398" b="6356"/>
+                    <a:stretch/>
+                  </pic:blipFill>
+                  <pic:spPr bwMode="auto">
+                    <a:xfrm>
+                      <a:off x="0" y="0"/>
+                      <a:ext cx="3200400" cy="2867025"/>
+                    </a:xfrm>
+                    <a:prstGeom prst="rect">
+                      <a:avLst/>
+                    </a:prstGeom>
+                    <a:ln>
+                      <a:noFill/>
+                    </a:ln>
+                    <a:extLst>
+                      <a:ext uri="{53640926-AAD7-44D8-BBD7-CCE9431645EC}">
+                        <a14:shadowObscured xmlns:a14="http://schemas.microsoft.com/office/drawing/2010/main"/>
+                      </a:ext>
+                    </a:extLst>
+                  </pic:spPr>
+                </pic:pic>
+              </a:graphicData>
+            </a:graphic>
+          </wp:inline>
+        </w:drawing>
+      </w:r>
+    </w:p>
+    <w:p>
+      <w:pPr>
+        <w:spacing w:line="360" w:lineRule="auto"/>
+        <w:ind w:left="720"/>
+        <w:contextualSpacing/>
+        <w:jc w:val="center"/>
+        <w:rPr>
+          <w:rFonts w:asciiTheme="majorHAnsi" w:hAnsiTheme="majorHAnsi" w:cstheme="majorHAnsi"/>
+          <w:b/>
+          <w:sz w:val="24"/>
+          <w:szCs w:val="24"/>
+        </w:rPr>
+      </w:pPr>
+      <w:r>
+        <w:rPr>
+          <w:rFonts w:asciiTheme="majorHAnsi" w:hAnsiTheme="majorHAnsi" w:cstheme="majorHAnsi"/>
+          <w:b/>
+          <w:sz w:val="24"/>
+          <w:szCs w:val="24"/>
+        </w:rPr>
+        <w:t>Image 5.5</w:t>
+      </w:r>
+    </w:p>
+    <w:p>
+      <w:pPr>
+        <w:spacing w:line="360" w:lineRule="auto"/>
+        <w:ind w:left="720"/>
+        <w:contextualSpacing/>
+        <w:rPr>
+          <w:rFonts w:asciiTheme="majorHAnsi" w:hAnsiTheme="majorHAnsi" w:cstheme="majorHAnsi"/>
+          <w:b/>
+          <w:sz w:val="24"/>
+          <w:szCs w:val="24"/>
+        </w:rPr>
+      </w:pPr>
+      <w:r>
+        <w:rPr>
+          <w:rFonts w:asciiTheme="majorHAnsi" w:hAnsiTheme="majorHAnsi" w:cstheme="majorHAnsi"/>
+          <w:b/>
+          <w:sz w:val="24"/>
+          <w:szCs w:val="24"/>
+        </w:rPr>
+        <w:t xml:space="preserve">11. Click Install </w:t>
+      </w:r>
+      <w:proofErr w:type="spellStart"/>
+      <w:r>
+        <w:rPr>
+          <w:rFonts w:asciiTheme="majorHAnsi" w:hAnsiTheme="majorHAnsi" w:cstheme="majorHAnsi"/>
+          <w:b/>
+          <w:sz w:val="24"/>
+          <w:szCs w:val="24"/>
+        </w:rPr>
+        <w:t>Wordpress</w:t>
+      </w:r>
+      <w:proofErr w:type="spellEnd"/>
+      <w:r>
+        <w:rPr>
+          <w:rFonts w:asciiTheme="majorHAnsi" w:hAnsiTheme="majorHAnsi" w:cstheme="majorHAnsi"/>
+          <w:b/>
+          <w:sz w:val="24"/>
+          <w:szCs w:val="24"/>
+        </w:rPr>
+        <w:t xml:space="preserve"> and you have successfully installed wordpress</w:t>
+      </w:r>
+      <w:bookmarkStart w:id="0" w:name="_GoBack"/>
+      <w:bookmarkEnd w:id="0"/>
     </w:p>
     <w:p>
       <w:pPr>
@@ -3609,45 +4331,25 @@
         </w:rPr>
         <w:tab/>
       </w:r>
-    </w:p>
-    <w:p>
-      <w:pPr>
-        <w:spacing w:line="360" w:lineRule="auto"/>
-        <w:rPr>
-          <w:rFonts w:asciiTheme="majorHAnsi" w:hAnsiTheme="majorHAnsi" w:cstheme="majorHAnsi"/>
-          <w:sz w:val="24"/>
-          <w:szCs w:val="24"/>
-        </w:rPr>
-      </w:pPr>
-    </w:p>
-    <w:p>
-      <w:pPr>
-        <w:spacing w:line="360" w:lineRule="auto"/>
-        <w:rPr>
-          <w:rFonts w:asciiTheme="majorHAnsi" w:hAnsiTheme="majorHAnsi" w:cstheme="majorHAnsi"/>
-          <w:sz w:val="24"/>
-          <w:szCs w:val="24"/>
-        </w:rPr>
-      </w:pPr>
-    </w:p>
-    <w:p>
-      <w:pPr>
-        <w:spacing w:line="360" w:lineRule="auto"/>
-        <w:rPr>
-          <w:rFonts w:asciiTheme="majorHAnsi" w:hAnsiTheme="majorHAnsi" w:cstheme="majorHAnsi"/>
-          <w:sz w:val="24"/>
-          <w:szCs w:val="24"/>
-        </w:rPr>
-      </w:pPr>
-      <w:r>
-        <w:rPr>
-          <w:rFonts w:asciiTheme="majorHAnsi" w:hAnsiTheme="majorHAnsi" w:cstheme="majorHAnsi"/>
-          <w:sz w:val="24"/>
-          <w:szCs w:val="24"/>
-        </w:rPr>
-        <w:lastRenderedPageBreak/>
+      <w:r>
+        <w:rPr>
+          <w:rFonts w:asciiTheme="majorHAnsi" w:hAnsiTheme="majorHAnsi" w:cstheme="majorHAnsi"/>
+          <w:b/>
+          <w:sz w:val="24"/>
+          <w:szCs w:val="24"/>
+        </w:rPr>
         <w:tab/>
       </w:r>
+    </w:p>
+    <w:p>
+      <w:pPr>
+        <w:spacing w:line="360" w:lineRule="auto"/>
+        <w:rPr>
+          <w:rFonts w:asciiTheme="majorHAnsi" w:hAnsiTheme="majorHAnsi" w:cstheme="majorHAnsi"/>
+          <w:sz w:val="24"/>
+          <w:szCs w:val="24"/>
+        </w:rPr>
+      </w:pPr>
       <w:r>
         <w:rPr>
           <w:rFonts w:asciiTheme="majorHAnsi" w:hAnsiTheme="majorHAnsi" w:cstheme="majorHAnsi"/>
@@ -3657,10 +4359,201 @@
         <w:tab/>
       </w:r>
     </w:p>
+    <w:p>
+      <w:pPr>
+        <w:spacing w:line="360" w:lineRule="auto"/>
+        <w:rPr>
+          <w:rFonts w:asciiTheme="majorHAnsi" w:hAnsiTheme="majorHAnsi" w:cstheme="majorHAnsi"/>
+          <w:sz w:val="24"/>
+          <w:szCs w:val="24"/>
+        </w:rPr>
+      </w:pPr>
+    </w:p>
+    <w:p>
+      <w:pPr>
+        <w:spacing w:line="360" w:lineRule="auto"/>
+        <w:rPr>
+          <w:rFonts w:asciiTheme="majorHAnsi" w:hAnsiTheme="majorHAnsi" w:cstheme="majorHAnsi"/>
+          <w:sz w:val="24"/>
+          <w:szCs w:val="24"/>
+        </w:rPr>
+      </w:pPr>
+    </w:p>
+    <w:p>
+      <w:pPr>
+        <w:spacing w:line="360" w:lineRule="auto"/>
+        <w:rPr>
+          <w:rFonts w:asciiTheme="majorHAnsi" w:hAnsiTheme="majorHAnsi" w:cstheme="majorHAnsi"/>
+          <w:sz w:val="24"/>
+          <w:szCs w:val="24"/>
+        </w:rPr>
+      </w:pPr>
+    </w:p>
+    <w:p>
+      <w:pPr>
+        <w:spacing w:line="360" w:lineRule="auto"/>
+        <w:rPr>
+          <w:rFonts w:asciiTheme="majorHAnsi" w:hAnsiTheme="majorHAnsi" w:cstheme="majorHAnsi"/>
+          <w:sz w:val="24"/>
+          <w:szCs w:val="24"/>
+        </w:rPr>
+      </w:pPr>
+    </w:p>
+    <w:p>
+      <w:pPr>
+        <w:spacing w:line="360" w:lineRule="auto"/>
+        <w:rPr>
+          <w:rFonts w:asciiTheme="majorHAnsi" w:hAnsiTheme="majorHAnsi" w:cstheme="majorHAnsi"/>
+          <w:sz w:val="24"/>
+          <w:szCs w:val="24"/>
+        </w:rPr>
+      </w:pPr>
+    </w:p>
+    <w:p>
+      <w:pPr>
+        <w:spacing w:line="360" w:lineRule="auto"/>
+        <w:rPr>
+          <w:rFonts w:asciiTheme="majorHAnsi" w:hAnsiTheme="majorHAnsi" w:cstheme="majorHAnsi"/>
+          <w:sz w:val="24"/>
+          <w:szCs w:val="24"/>
+        </w:rPr>
+      </w:pPr>
+    </w:p>
+    <w:p>
+      <w:pPr>
+        <w:spacing w:line="360" w:lineRule="auto"/>
+        <w:rPr>
+          <w:rFonts w:asciiTheme="majorHAnsi" w:hAnsiTheme="majorHAnsi" w:cstheme="majorHAnsi"/>
+          <w:sz w:val="24"/>
+          <w:szCs w:val="24"/>
+        </w:rPr>
+      </w:pPr>
+    </w:p>
+    <w:p>
+      <w:pPr>
+        <w:spacing w:line="360" w:lineRule="auto"/>
+        <w:rPr>
+          <w:rFonts w:asciiTheme="majorHAnsi" w:hAnsiTheme="majorHAnsi" w:cstheme="majorHAnsi"/>
+          <w:sz w:val="24"/>
+          <w:szCs w:val="24"/>
+        </w:rPr>
+      </w:pPr>
+    </w:p>
+    <w:p>
+      <w:pPr>
+        <w:spacing w:line="360" w:lineRule="auto"/>
+        <w:rPr>
+          <w:rFonts w:asciiTheme="majorHAnsi" w:hAnsiTheme="majorHAnsi" w:cstheme="majorHAnsi"/>
+          <w:sz w:val="24"/>
+          <w:szCs w:val="24"/>
+        </w:rPr>
+      </w:pPr>
+    </w:p>
+    <w:p>
+      <w:pPr>
+        <w:spacing w:line="360" w:lineRule="auto"/>
+        <w:rPr>
+          <w:rFonts w:asciiTheme="majorHAnsi" w:hAnsiTheme="majorHAnsi" w:cstheme="majorHAnsi"/>
+          <w:sz w:val="24"/>
+          <w:szCs w:val="24"/>
+        </w:rPr>
+      </w:pPr>
+    </w:p>
+    <w:p>
+      <w:pPr>
+        <w:spacing w:line="360" w:lineRule="auto"/>
+        <w:ind w:left="720"/>
+        <w:contextualSpacing/>
+        <w:rPr>
+          <w:rFonts w:asciiTheme="majorHAnsi" w:hAnsiTheme="majorHAnsi" w:cstheme="majorHAnsi"/>
+          <w:b/>
+          <w:sz w:val="24"/>
+          <w:szCs w:val="24"/>
+        </w:rPr>
+      </w:pPr>
+    </w:p>
+    <w:p>
+      <w:pPr>
+        <w:spacing w:line="360" w:lineRule="auto"/>
+        <w:ind w:left="720"/>
+        <w:contextualSpacing/>
+        <w:rPr>
+          <w:rFonts w:asciiTheme="majorHAnsi" w:hAnsiTheme="majorHAnsi" w:cstheme="majorHAnsi"/>
+          <w:b/>
+          <w:sz w:val="24"/>
+          <w:szCs w:val="24"/>
+        </w:rPr>
+      </w:pPr>
+    </w:p>
+    <w:p>
+      <w:pPr>
+        <w:spacing w:line="360" w:lineRule="auto"/>
+        <w:rPr>
+          <w:rFonts w:asciiTheme="majorHAnsi" w:hAnsiTheme="majorHAnsi" w:cstheme="majorHAnsi"/>
+          <w:sz w:val="24"/>
+          <w:szCs w:val="24"/>
+        </w:rPr>
+      </w:pPr>
+      <w:r>
+        <w:rPr>
+          <w:rFonts w:asciiTheme="majorHAnsi" w:hAnsiTheme="majorHAnsi" w:cstheme="majorHAnsi"/>
+          <w:b/>
+          <w:sz w:val="24"/>
+          <w:szCs w:val="24"/>
+        </w:rPr>
+        <w:tab/>
+      </w:r>
+    </w:p>
+    <w:p>
+      <w:pPr>
+        <w:spacing w:line="360" w:lineRule="auto"/>
+        <w:rPr>
+          <w:rFonts w:asciiTheme="majorHAnsi" w:hAnsiTheme="majorHAnsi" w:cstheme="majorHAnsi"/>
+          <w:sz w:val="24"/>
+          <w:szCs w:val="24"/>
+        </w:rPr>
+      </w:pPr>
+    </w:p>
+    <w:p>
+      <w:pPr>
+        <w:spacing w:line="360" w:lineRule="auto"/>
+        <w:rPr>
+          <w:rFonts w:asciiTheme="majorHAnsi" w:hAnsiTheme="majorHAnsi" w:cstheme="majorHAnsi"/>
+          <w:sz w:val="24"/>
+          <w:szCs w:val="24"/>
+        </w:rPr>
+      </w:pPr>
+    </w:p>
+    <w:p>
+      <w:pPr>
+        <w:spacing w:line="360" w:lineRule="auto"/>
+        <w:rPr>
+          <w:rFonts w:asciiTheme="majorHAnsi" w:hAnsiTheme="majorHAnsi" w:cstheme="majorHAnsi"/>
+          <w:sz w:val="24"/>
+          <w:szCs w:val="24"/>
+        </w:rPr>
+      </w:pPr>
+      <w:r>
+        <w:rPr>
+          <w:rFonts w:asciiTheme="majorHAnsi" w:hAnsiTheme="majorHAnsi" w:cstheme="majorHAnsi"/>
+          <w:sz w:val="24"/>
+          <w:szCs w:val="24"/>
+        </w:rPr>
+        <w:tab/>
+      </w:r>
+      <w:r>
+        <w:rPr>
+          <w:rFonts w:asciiTheme="majorHAnsi" w:hAnsiTheme="majorHAnsi" w:cstheme="majorHAnsi"/>
+          <w:sz w:val="24"/>
+          <w:szCs w:val="24"/>
+        </w:rPr>
+        <w:tab/>
+      </w:r>
+    </w:p>
     <w:sectPr>
-      <w:headerReference w:type="default" r:id="rId23"/>
-      <w:headerReference w:type="first" r:id="rId24"/>
-      <w:footerReference w:type="first" r:id="rId25"/>
+      <w:headerReference w:type="default" r:id="rId29"/>
+      <w:headerReference w:type="first" r:id="rId30"/>
+      <w:footerReference w:type="first" r:id="rId31"/>
       <w:pgSz w:w="12240" w:h="15840"/>
       <w:pgMar w:top="1440" w:right="1440" w:bottom="1440" w:left="1440" w:header="0" w:footer="720" w:gutter="0"/>
       <w:pgNumType w:start="1"/>

</xml_diff>

<commit_message>
added table of contents in cms installation manual
</commit_message>
<xml_diff>
--- a/Documentation/9364B-G1_cms_install_man.docx
+++ b/Documentation/9364B-G1_cms_install_man.docx
@@ -440,202 +440,412 @@
         </w:rPr>
       </w:pPr>
     </w:p>
-    <w:p>
-      <w:pPr>
-        <w:spacing w:line="360" w:lineRule="auto"/>
-        <w:jc w:val="center"/>
-        <w:rPr>
-          <w:rFonts w:asciiTheme="majorHAnsi" w:hAnsiTheme="majorHAnsi" w:cstheme="majorHAnsi"/>
-          <w:sz w:val="24"/>
-          <w:szCs w:val="24"/>
-        </w:rPr>
-      </w:pPr>
-      <w:r>
-        <w:rPr>
-          <w:rFonts w:asciiTheme="majorHAnsi" w:hAnsiTheme="majorHAnsi" w:cstheme="majorHAnsi"/>
-          <w:sz w:val="24"/>
-          <w:szCs w:val="24"/>
-        </w:rPr>
-        <w:lastRenderedPageBreak/>
-        <w:t>Title Page</w:t>
-      </w:r>
-    </w:p>
-    <w:p>
-      <w:pPr>
-        <w:spacing w:line="360" w:lineRule="auto"/>
-        <w:jc w:val="center"/>
-        <w:rPr>
-          <w:rFonts w:asciiTheme="majorHAnsi" w:hAnsiTheme="majorHAnsi" w:cstheme="majorHAnsi"/>
-          <w:sz w:val="24"/>
-          <w:szCs w:val="24"/>
-        </w:rPr>
-      </w:pPr>
-    </w:p>
-    <w:p>
-      <w:pPr>
-        <w:spacing w:line="360" w:lineRule="auto"/>
-        <w:jc w:val="center"/>
-        <w:rPr>
-          <w:rFonts w:asciiTheme="majorHAnsi" w:hAnsiTheme="majorHAnsi" w:cstheme="majorHAnsi"/>
-          <w:sz w:val="24"/>
-          <w:szCs w:val="24"/>
-        </w:rPr>
-      </w:pPr>
-    </w:p>
-    <w:p>
-      <w:pPr>
-        <w:spacing w:line="360" w:lineRule="auto"/>
-        <w:jc w:val="center"/>
-        <w:rPr>
-          <w:rFonts w:asciiTheme="majorHAnsi" w:hAnsiTheme="majorHAnsi" w:cstheme="majorHAnsi"/>
-          <w:sz w:val="24"/>
-          <w:szCs w:val="24"/>
-        </w:rPr>
-      </w:pPr>
-    </w:p>
-    <w:p>
-      <w:pPr>
-        <w:spacing w:line="360" w:lineRule="auto"/>
-        <w:jc w:val="center"/>
-        <w:rPr>
-          <w:rFonts w:asciiTheme="majorHAnsi" w:hAnsiTheme="majorHAnsi" w:cstheme="majorHAnsi"/>
-          <w:sz w:val="24"/>
-          <w:szCs w:val="24"/>
-        </w:rPr>
-      </w:pPr>
-    </w:p>
-    <w:p>
-      <w:pPr>
-        <w:spacing w:line="360" w:lineRule="auto"/>
-        <w:jc w:val="center"/>
-        <w:rPr>
-          <w:rFonts w:asciiTheme="majorHAnsi" w:hAnsiTheme="majorHAnsi" w:cstheme="majorHAnsi"/>
-          <w:sz w:val="24"/>
-          <w:szCs w:val="24"/>
-        </w:rPr>
-      </w:pPr>
-    </w:p>
-    <w:p>
-      <w:pPr>
-        <w:spacing w:line="360" w:lineRule="auto"/>
-        <w:jc w:val="center"/>
-        <w:rPr>
-          <w:rFonts w:asciiTheme="majorHAnsi" w:hAnsiTheme="majorHAnsi" w:cstheme="majorHAnsi"/>
-          <w:sz w:val="24"/>
-          <w:szCs w:val="24"/>
-        </w:rPr>
-      </w:pPr>
-    </w:p>
-    <w:p>
-      <w:pPr>
-        <w:spacing w:line="360" w:lineRule="auto"/>
-        <w:jc w:val="center"/>
-        <w:rPr>
-          <w:rFonts w:asciiTheme="majorHAnsi" w:hAnsiTheme="majorHAnsi" w:cstheme="majorHAnsi"/>
-          <w:sz w:val="24"/>
-          <w:szCs w:val="24"/>
-        </w:rPr>
-      </w:pPr>
-    </w:p>
-    <w:p>
-      <w:pPr>
-        <w:spacing w:line="360" w:lineRule="auto"/>
-        <w:jc w:val="center"/>
-        <w:rPr>
-          <w:rFonts w:asciiTheme="majorHAnsi" w:hAnsiTheme="majorHAnsi" w:cstheme="majorHAnsi"/>
-          <w:sz w:val="24"/>
-          <w:szCs w:val="24"/>
-        </w:rPr>
-      </w:pPr>
-    </w:p>
-    <w:p>
-      <w:pPr>
-        <w:spacing w:line="360" w:lineRule="auto"/>
-        <w:jc w:val="center"/>
-        <w:rPr>
-          <w:rFonts w:asciiTheme="majorHAnsi" w:hAnsiTheme="majorHAnsi" w:cstheme="majorHAnsi"/>
-          <w:sz w:val="24"/>
-          <w:szCs w:val="24"/>
-        </w:rPr>
-      </w:pPr>
-    </w:p>
-    <w:p>
-      <w:pPr>
-        <w:spacing w:line="360" w:lineRule="auto"/>
-        <w:jc w:val="center"/>
-        <w:rPr>
-          <w:rFonts w:asciiTheme="majorHAnsi" w:hAnsiTheme="majorHAnsi" w:cstheme="majorHAnsi"/>
-          <w:sz w:val="24"/>
-          <w:szCs w:val="24"/>
-        </w:rPr>
-      </w:pPr>
-    </w:p>
-    <w:p>
-      <w:pPr>
-        <w:spacing w:line="360" w:lineRule="auto"/>
-        <w:jc w:val="center"/>
-        <w:rPr>
-          <w:rFonts w:asciiTheme="majorHAnsi" w:hAnsiTheme="majorHAnsi" w:cstheme="majorHAnsi"/>
-          <w:sz w:val="24"/>
-          <w:szCs w:val="24"/>
-        </w:rPr>
-      </w:pPr>
-    </w:p>
-    <w:p>
-      <w:pPr>
-        <w:spacing w:line="360" w:lineRule="auto"/>
-        <w:jc w:val="center"/>
-        <w:rPr>
-          <w:rFonts w:asciiTheme="majorHAnsi" w:hAnsiTheme="majorHAnsi" w:cstheme="majorHAnsi"/>
-          <w:sz w:val="24"/>
-          <w:szCs w:val="24"/>
-        </w:rPr>
-      </w:pPr>
-    </w:p>
-    <w:p>
-      <w:pPr>
-        <w:spacing w:line="360" w:lineRule="auto"/>
-        <w:jc w:val="center"/>
-        <w:rPr>
-          <w:rFonts w:asciiTheme="majorHAnsi" w:hAnsiTheme="majorHAnsi" w:cstheme="majorHAnsi"/>
-          <w:sz w:val="24"/>
-          <w:szCs w:val="24"/>
-        </w:rPr>
-      </w:pPr>
-    </w:p>
-    <w:p>
-      <w:pPr>
-        <w:spacing w:line="360" w:lineRule="auto"/>
-        <w:jc w:val="center"/>
-        <w:rPr>
-          <w:rFonts w:asciiTheme="majorHAnsi" w:hAnsiTheme="majorHAnsi" w:cstheme="majorHAnsi"/>
-          <w:sz w:val="24"/>
-          <w:szCs w:val="24"/>
-        </w:rPr>
-      </w:pPr>
-    </w:p>
-    <w:p>
-      <w:pPr>
-        <w:spacing w:line="360" w:lineRule="auto"/>
-        <w:jc w:val="center"/>
-        <w:rPr>
-          <w:rFonts w:asciiTheme="majorHAnsi" w:hAnsiTheme="majorHAnsi" w:cstheme="majorHAnsi"/>
-          <w:sz w:val="24"/>
-          <w:szCs w:val="24"/>
-        </w:rPr>
-      </w:pPr>
-    </w:p>
-    <w:p>
-      <w:pPr>
-        <w:spacing w:line="360" w:lineRule="auto"/>
-        <w:jc w:val="center"/>
-        <w:rPr>
-          <w:rFonts w:asciiTheme="majorHAnsi" w:hAnsiTheme="majorHAnsi" w:cstheme="majorHAnsi"/>
-          <w:sz w:val="24"/>
-          <w:szCs w:val="24"/>
-        </w:rPr>
-      </w:pPr>
-    </w:p>
+    <w:sdt>
+      <w:sdtPr>
+        <w:id w:val="-444157819"/>
+        <w:docPartObj>
+          <w:docPartGallery w:val="Table of Contents"/>
+          <w:docPartUnique/>
+        </w:docPartObj>
+      </w:sdtPr>
+      <w:sdtEndPr>
+        <w:rPr>
+          <w:rFonts w:ascii="Arial" w:eastAsia="Arial" w:hAnsi="Arial" w:cs="Arial"/>
+          <w:color w:val="000000"/>
+          <w:sz w:val="22"/>
+          <w:szCs w:val="22"/>
+          <w:lang w:val="en" w:eastAsia="en-PH"/>
+        </w:rPr>
+      </w:sdtEndPr>
+      <w:sdtContent>
+        <w:p>
+          <w:pPr>
+            <w:pStyle w:val="TOCHeading"/>
+            <w:rPr>
+              <w:sz w:val="40"/>
+            </w:rPr>
+          </w:pPr>
+          <w:r>
+            <w:rPr>
+              <w:sz w:val="40"/>
+            </w:rPr>
+            <w:t>Table of Contents</w:t>
+          </w:r>
+        </w:p>
+        <w:p>
+          <w:pPr>
+            <w:pStyle w:val="TOC1"/>
+            <w:rPr>
+              <w:sz w:val="28"/>
+            </w:rPr>
+          </w:pPr>
+          <w:r>
+            <w:rPr>
+              <w:b/>
+              <w:bCs/>
+              <w:sz w:val="28"/>
+            </w:rPr>
+            <w:t xml:space="preserve">I. </w:t>
+          </w:r>
+          <w:r>
+            <w:rPr>
+              <w:b/>
+              <w:bCs/>
+              <w:sz w:val="28"/>
+            </w:rPr>
+            <w:t xml:space="preserve"> </w:t>
+          </w:r>
+          <w:r>
+            <w:rPr>
+              <w:b/>
+              <w:bCs/>
+              <w:sz w:val="28"/>
+            </w:rPr>
+            <w:t>Word</w:t>
+          </w:r>
+          <w:r>
+            <w:rPr>
+              <w:b/>
+              <w:bCs/>
+              <w:sz w:val="28"/>
+            </w:rPr>
+            <w:t>P</w:t>
+          </w:r>
+          <w:r>
+            <w:rPr>
+              <w:b/>
+              <w:bCs/>
+              <w:sz w:val="28"/>
+            </w:rPr>
+            <w:t>ress</w:t>
+          </w:r>
+          <w:r>
+            <w:rPr>
+              <w:sz w:val="28"/>
+            </w:rPr>
+            <w:ptab w:relativeTo="margin" w:alignment="right" w:leader="dot"/>
+          </w:r>
+          <w:r>
+            <w:rPr>
+              <w:bCs/>
+              <w:sz w:val="28"/>
+            </w:rPr>
+            <w:t>1</w:t>
+          </w:r>
+          <w:bookmarkStart w:id="0" w:name="_GoBack"/>
+          <w:bookmarkEnd w:id="0"/>
+        </w:p>
+        <w:p>
+          <w:pPr>
+            <w:spacing w:line="360" w:lineRule="auto"/>
+            <w:ind w:firstLine="720"/>
+            <w:contextualSpacing/>
+            <w:rPr>
+              <w:sz w:val="28"/>
+            </w:rPr>
+          </w:pPr>
+          <w:r>
+            <w:rPr>
+              <w:sz w:val="28"/>
+            </w:rPr>
+            <w:t>II.</w:t>
+          </w:r>
+          <w:r>
+            <w:rPr>
+              <w:rFonts w:asciiTheme="majorHAnsi" w:hAnsiTheme="majorHAnsi" w:cstheme="majorHAnsi"/>
+              <w:b/>
+              <w:sz w:val="32"/>
+              <w:szCs w:val="24"/>
+            </w:rPr>
+            <w:t xml:space="preserve"> Features/Plugins that was used in our website</w:t>
+          </w:r>
+          <w:r>
+            <w:rPr>
+              <w:sz w:val="28"/>
+            </w:rPr>
+            <w:ptab w:relativeTo="margin" w:alignment="right" w:leader="dot"/>
+          </w:r>
+          <w:r>
+            <w:rPr>
+              <w:sz w:val="28"/>
+            </w:rPr>
+            <w:t>1</w:t>
+          </w:r>
+        </w:p>
+        <w:p>
+          <w:pPr>
+            <w:spacing w:line="360" w:lineRule="auto"/>
+            <w:ind w:left="720"/>
+            <w:contextualSpacing/>
+            <w:rPr>
+              <w:sz w:val="28"/>
+            </w:rPr>
+          </w:pPr>
+          <w:proofErr w:type="spellStart"/>
+          <w:r>
+            <w:rPr>
+              <w:rFonts w:asciiTheme="majorHAnsi" w:hAnsiTheme="majorHAnsi" w:cstheme="majorHAnsi"/>
+              <w:b/>
+              <w:sz w:val="32"/>
+              <w:szCs w:val="24"/>
+            </w:rPr>
+            <w:t>III.</w:t>
+          </w:r>
+          <w:r>
+            <w:rPr>
+              <w:rFonts w:asciiTheme="majorHAnsi" w:hAnsiTheme="majorHAnsi" w:cstheme="majorHAnsi"/>
+              <w:b/>
+              <w:sz w:val="32"/>
+              <w:szCs w:val="24"/>
+            </w:rPr>
+            <w:t>Goal</w:t>
+          </w:r>
+          <w:proofErr w:type="spellEnd"/>
+          <w:r>
+            <w:rPr>
+              <w:rFonts w:asciiTheme="majorHAnsi" w:hAnsiTheme="majorHAnsi" w:cstheme="majorHAnsi"/>
+              <w:b/>
+              <w:sz w:val="32"/>
+              <w:szCs w:val="24"/>
+            </w:rPr>
+            <w:t xml:space="preserve"> of our website</w:t>
+          </w:r>
+          <w:r>
+            <w:rPr>
+              <w:sz w:val="28"/>
+            </w:rPr>
+            <w:ptab w:relativeTo="margin" w:alignment="right" w:leader="dot"/>
+          </w:r>
+          <w:r>
+            <w:rPr>
+              <w:sz w:val="28"/>
+            </w:rPr>
+            <w:t>1</w:t>
+          </w:r>
+        </w:p>
+        <w:p>
+          <w:pPr>
+            <w:pStyle w:val="TOC1"/>
+            <w:rPr>
+              <w:sz w:val="28"/>
+            </w:rPr>
+          </w:pPr>
+          <w:r>
+            <w:rPr>
+              <w:rFonts w:asciiTheme="majorHAnsi" w:hAnsiTheme="majorHAnsi" w:cstheme="majorHAnsi"/>
+              <w:b/>
+              <w:sz w:val="32"/>
+              <w:szCs w:val="24"/>
+            </w:rPr>
+            <w:t xml:space="preserve">IV. </w:t>
+          </w:r>
+          <w:r>
+            <w:rPr>
+              <w:rFonts w:asciiTheme="majorHAnsi" w:hAnsiTheme="majorHAnsi" w:cstheme="majorHAnsi"/>
+              <w:b/>
+              <w:sz w:val="32"/>
+              <w:szCs w:val="24"/>
+            </w:rPr>
+            <w:t>Downloading and installing VirtualBox</w:t>
+          </w:r>
+          <w:r>
+            <w:rPr>
+              <w:rFonts w:asciiTheme="majorHAnsi" w:hAnsiTheme="majorHAnsi" w:cstheme="majorHAnsi"/>
+              <w:b/>
+              <w:sz w:val="32"/>
+              <w:szCs w:val="24"/>
+            </w:rPr>
+            <w:t xml:space="preserve"> </w:t>
+          </w:r>
+          <w:r>
+            <w:rPr>
+              <w:sz w:val="28"/>
+            </w:rPr>
+            <w:ptab w:relativeTo="margin" w:alignment="right" w:leader="dot"/>
+          </w:r>
+          <w:r>
+            <w:rPr>
+              <w:bCs/>
+              <w:sz w:val="28"/>
+            </w:rPr>
+            <w:t>1</w:t>
+          </w:r>
+        </w:p>
+        <w:p>
+          <w:pPr>
+            <w:pStyle w:val="TOC2"/>
+            <w:ind w:left="0"/>
+            <w:rPr>
+              <w:sz w:val="28"/>
+            </w:rPr>
+          </w:pPr>
+          <w:r>
+            <w:rPr>
+              <w:rFonts w:asciiTheme="majorHAnsi" w:hAnsiTheme="majorHAnsi" w:cstheme="majorHAnsi"/>
+              <w:b/>
+              <w:sz w:val="32"/>
+              <w:szCs w:val="24"/>
+            </w:rPr>
+            <w:t xml:space="preserve">V. </w:t>
+          </w:r>
+          <w:r>
+            <w:rPr>
+              <w:rFonts w:asciiTheme="majorHAnsi" w:hAnsiTheme="majorHAnsi" w:cstheme="majorHAnsi"/>
+              <w:b/>
+              <w:sz w:val="32"/>
+              <w:szCs w:val="24"/>
+            </w:rPr>
+            <w:t xml:space="preserve">Importing the ubuntu server in </w:t>
+          </w:r>
+          <w:proofErr w:type="spellStart"/>
+          <w:r>
+            <w:rPr>
+              <w:rFonts w:asciiTheme="majorHAnsi" w:hAnsiTheme="majorHAnsi" w:cstheme="majorHAnsi"/>
+              <w:b/>
+              <w:sz w:val="32"/>
+              <w:szCs w:val="24"/>
+            </w:rPr>
+            <w:t>Virtualbox</w:t>
+          </w:r>
+          <w:proofErr w:type="spellEnd"/>
+          <w:r>
+            <w:rPr>
+              <w:sz w:val="28"/>
+            </w:rPr>
+            <w:ptab w:relativeTo="margin" w:alignment="right" w:leader="dot"/>
+          </w:r>
+          <w:r>
+            <w:rPr>
+              <w:sz w:val="28"/>
+            </w:rPr>
+            <w:t>7</w:t>
+          </w:r>
+        </w:p>
+        <w:p>
+          <w:pPr>
+            <w:pStyle w:val="TOC3"/>
+            <w:ind w:left="0"/>
+            <w:rPr>
+              <w:sz w:val="28"/>
+            </w:rPr>
+          </w:pPr>
+          <w:r>
+            <w:rPr>
+              <w:rFonts w:asciiTheme="majorHAnsi" w:hAnsiTheme="majorHAnsi" w:cstheme="majorHAnsi"/>
+              <w:b/>
+              <w:sz w:val="32"/>
+              <w:szCs w:val="24"/>
+            </w:rPr>
+            <w:t xml:space="preserve">VI. </w:t>
+          </w:r>
+          <w:r>
+            <w:rPr>
+              <w:rFonts w:asciiTheme="majorHAnsi" w:hAnsiTheme="majorHAnsi" w:cstheme="majorHAnsi"/>
+              <w:b/>
+              <w:sz w:val="32"/>
+              <w:szCs w:val="24"/>
+            </w:rPr>
+            <w:t>Setting up the ubuntu server</w:t>
+          </w:r>
+          <w:r>
+            <w:rPr>
+              <w:rFonts w:asciiTheme="majorHAnsi" w:hAnsiTheme="majorHAnsi" w:cstheme="majorHAnsi"/>
+              <w:b/>
+              <w:sz w:val="32"/>
+              <w:szCs w:val="24"/>
+            </w:rPr>
+            <w:t xml:space="preserve"> </w:t>
+          </w:r>
+          <w:r>
+            <w:rPr>
+              <w:sz w:val="28"/>
+            </w:rPr>
+            <w:ptab w:relativeTo="margin" w:alignment="right" w:leader="dot"/>
+          </w:r>
+          <w:r>
+            <w:rPr>
+              <w:sz w:val="28"/>
+            </w:rPr>
+            <w:t>8</w:t>
+          </w:r>
+        </w:p>
+        <w:p>
+          <w:pPr>
+            <w:pStyle w:val="TOC3"/>
+            <w:ind w:left="0"/>
+            <w:rPr>
+              <w:sz w:val="28"/>
+            </w:rPr>
+          </w:pPr>
+          <w:r>
+            <w:rPr>
+              <w:rFonts w:asciiTheme="majorHAnsi" w:hAnsiTheme="majorHAnsi" w:cstheme="majorHAnsi"/>
+              <w:b/>
+              <w:sz w:val="32"/>
+              <w:szCs w:val="24"/>
+            </w:rPr>
+            <w:t>V</w:t>
+          </w:r>
+          <w:r>
+            <w:rPr>
+              <w:rFonts w:asciiTheme="majorHAnsi" w:hAnsiTheme="majorHAnsi" w:cstheme="majorHAnsi"/>
+              <w:b/>
+              <w:sz w:val="32"/>
+              <w:szCs w:val="24"/>
+            </w:rPr>
+            <w:t>I</w:t>
+          </w:r>
+          <w:r>
+            <w:rPr>
+              <w:rFonts w:asciiTheme="majorHAnsi" w:hAnsiTheme="majorHAnsi" w:cstheme="majorHAnsi"/>
+              <w:b/>
+              <w:sz w:val="32"/>
+              <w:szCs w:val="24"/>
+            </w:rPr>
+            <w:t xml:space="preserve">I. </w:t>
+          </w:r>
+          <w:r>
+            <w:rPr>
+              <w:rFonts w:asciiTheme="majorHAnsi" w:hAnsiTheme="majorHAnsi" w:cstheme="majorHAnsi"/>
+              <w:b/>
+              <w:sz w:val="32"/>
+              <w:szCs w:val="24"/>
+            </w:rPr>
+            <w:t xml:space="preserve">Setting up </w:t>
+          </w:r>
+          <w:proofErr w:type="spellStart"/>
+          <w:r>
+            <w:rPr>
+              <w:rFonts w:asciiTheme="majorHAnsi" w:hAnsiTheme="majorHAnsi" w:cstheme="majorHAnsi"/>
+              <w:b/>
+              <w:sz w:val="32"/>
+              <w:szCs w:val="24"/>
+            </w:rPr>
+            <w:t>wordpress</w:t>
+          </w:r>
+          <w:proofErr w:type="spellEnd"/>
+          <w:r>
+            <w:rPr>
+              <w:sz w:val="28"/>
+            </w:rPr>
+            <w:ptab w:relativeTo="margin" w:alignment="right" w:leader="dot"/>
+          </w:r>
+          <w:r>
+            <w:rPr>
+              <w:sz w:val="28"/>
+            </w:rPr>
+            <w:t>8</w:t>
+          </w:r>
+        </w:p>
+        <w:p>
+          <w:pPr>
+            <w:rPr>
+              <w:lang w:val="en-US" w:eastAsia="en-US"/>
+            </w:rPr>
+          </w:pPr>
+        </w:p>
+      </w:sdtContent>
+    </w:sdt>
     <w:p>
       <w:pPr>
         <w:spacing w:line="360" w:lineRule="auto"/>
@@ -782,78 +992,15 @@
           <w:sz w:val="24"/>
           <w:szCs w:val="24"/>
         </w:rPr>
-      </w:pPr>
-      <w:r>
-        <w:rPr>
-          <w:rFonts w:asciiTheme="majorHAnsi" w:hAnsiTheme="majorHAnsi" w:cstheme="majorHAnsi"/>
-          <w:b/>
-          <w:sz w:val="24"/>
-          <w:szCs w:val="24"/>
-        </w:rPr>
-        <w:lastRenderedPageBreak/>
-        <w:t>WORDPRESS</w:t>
-      </w:r>
-    </w:p>
-    <w:p>
-      <w:pPr>
-        <w:spacing w:line="360" w:lineRule="auto"/>
-        <w:ind w:firstLine="720"/>
-        <w:rPr>
-          <w:rFonts w:asciiTheme="majorHAnsi" w:hAnsiTheme="majorHAnsi" w:cstheme="majorHAnsi"/>
-          <w:sz w:val="24"/>
-          <w:szCs w:val="24"/>
-        </w:rPr>
-      </w:pPr>
-      <w:r>
-        <w:rPr>
-          <w:rFonts w:asciiTheme="majorHAnsi" w:hAnsiTheme="majorHAnsi" w:cstheme="majorHAnsi"/>
-          <w:sz w:val="24"/>
-          <w:szCs w:val="24"/>
-        </w:rPr>
-        <w:t xml:space="preserve">We used </w:t>
-      </w:r>
-      <w:r>
-        <w:rPr>
-          <w:rFonts w:asciiTheme="majorHAnsi" w:hAnsiTheme="majorHAnsi" w:cstheme="majorHAnsi"/>
-          <w:sz w:val="24"/>
-          <w:szCs w:val="24"/>
-        </w:rPr>
-        <w:t>WordPress</w:t>
-      </w:r>
-      <w:r>
-        <w:rPr>
-          <w:rFonts w:asciiTheme="majorHAnsi" w:hAnsiTheme="majorHAnsi" w:cstheme="majorHAnsi"/>
-          <w:sz w:val="24"/>
-          <w:szCs w:val="24"/>
-        </w:rPr>
-        <w:t xml:space="preserve"> because it is a versatile software that can be used in the category of all the control management system out there, one of the reasons for picking </w:t>
-      </w:r>
-      <w:r>
-        <w:rPr>
-          <w:rFonts w:asciiTheme="majorHAnsi" w:hAnsiTheme="majorHAnsi" w:cstheme="majorHAnsi"/>
-          <w:sz w:val="24"/>
-          <w:szCs w:val="24"/>
-        </w:rPr>
-        <w:t>WordPress</w:t>
-      </w:r>
-      <w:r>
-        <w:rPr>
-          <w:rFonts w:asciiTheme="majorHAnsi" w:hAnsiTheme="majorHAnsi" w:cstheme="majorHAnsi"/>
-          <w:sz w:val="24"/>
-          <w:szCs w:val="24"/>
-        </w:rPr>
-        <w:t xml:space="preserve"> is the ability of to choose and download plugins/themes while editing your website which would save the trouble of starting from the very beginning.</w:t>
-      </w:r>
-    </w:p>
-    <w:p>
-      <w:pPr>
-        <w:spacing w:line="360" w:lineRule="auto"/>
-        <w:ind w:firstLine="720"/>
-        <w:rPr>
-          <w:rFonts w:asciiTheme="majorHAnsi" w:hAnsiTheme="majorHAnsi" w:cstheme="majorHAnsi"/>
-          <w:sz w:val="24"/>
-          <w:szCs w:val="24"/>
-        </w:rPr>
+        <w:sectPr>
+          <w:footerReference w:type="default" r:id="rId8"/>
+          <w:headerReference w:type="first" r:id="rId9"/>
+          <w:pgSz w:w="12240" w:h="15840"/>
+          <w:pgMar w:top="1440" w:right="1440" w:bottom="1440" w:left="1440" w:header="0" w:footer="720" w:gutter="0"/>
+          <w:pgNumType w:start="1"/>
+          <w:cols w:space="720"/>
+          <w:titlePg/>
+        </w:sectPr>
       </w:pPr>
     </w:p>
     <w:p>
@@ -878,6 +1025,94 @@
           <w:sz w:val="24"/>
           <w:szCs w:val="24"/>
         </w:rPr>
+        <w:lastRenderedPageBreak/>
+        <w:t>WORDPRESS</w:t>
+      </w:r>
+    </w:p>
+    <w:p>
+      <w:pPr>
+        <w:spacing w:line="360" w:lineRule="auto"/>
+        <w:ind w:firstLine="720"/>
+        <w:rPr>
+          <w:rFonts w:asciiTheme="majorHAnsi" w:hAnsiTheme="majorHAnsi" w:cstheme="majorHAnsi"/>
+          <w:sz w:val="24"/>
+          <w:szCs w:val="24"/>
+        </w:rPr>
+      </w:pPr>
+      <w:r>
+        <w:rPr>
+          <w:rFonts w:asciiTheme="majorHAnsi" w:hAnsiTheme="majorHAnsi" w:cstheme="majorHAnsi"/>
+          <w:sz w:val="24"/>
+          <w:szCs w:val="24"/>
+        </w:rPr>
+        <w:t xml:space="preserve">We used </w:t>
+      </w:r>
+      <w:r>
+        <w:rPr>
+          <w:rFonts w:asciiTheme="majorHAnsi" w:hAnsiTheme="majorHAnsi" w:cstheme="majorHAnsi"/>
+          <w:sz w:val="24"/>
+          <w:szCs w:val="24"/>
+        </w:rPr>
+        <w:t>WordPress</w:t>
+      </w:r>
+      <w:r>
+        <w:rPr>
+          <w:rFonts w:asciiTheme="majorHAnsi" w:hAnsiTheme="majorHAnsi" w:cstheme="majorHAnsi"/>
+          <w:sz w:val="24"/>
+          <w:szCs w:val="24"/>
+        </w:rPr>
+        <w:t xml:space="preserve"> because it is a versatile software that can be used in the category of all the control management system out there, one of the reasons for picking </w:t>
+      </w:r>
+      <w:r>
+        <w:rPr>
+          <w:rFonts w:asciiTheme="majorHAnsi" w:hAnsiTheme="majorHAnsi" w:cstheme="majorHAnsi"/>
+          <w:sz w:val="24"/>
+          <w:szCs w:val="24"/>
+        </w:rPr>
+        <w:t>WordPress</w:t>
+      </w:r>
+      <w:r>
+        <w:rPr>
+          <w:rFonts w:asciiTheme="majorHAnsi" w:hAnsiTheme="majorHAnsi" w:cstheme="majorHAnsi"/>
+          <w:sz w:val="24"/>
+          <w:szCs w:val="24"/>
+        </w:rPr>
+        <w:t xml:space="preserve"> is the ability of to choose and download plugins/themes while editing your website which would save the trouble of starting from the very beginning.</w:t>
+      </w:r>
+    </w:p>
+    <w:p>
+      <w:pPr>
+        <w:spacing w:line="360" w:lineRule="auto"/>
+        <w:ind w:firstLine="720"/>
+        <w:rPr>
+          <w:rFonts w:asciiTheme="majorHAnsi" w:hAnsiTheme="majorHAnsi" w:cstheme="majorHAnsi"/>
+          <w:sz w:val="24"/>
+          <w:szCs w:val="24"/>
+        </w:rPr>
+      </w:pPr>
+    </w:p>
+    <w:p>
+      <w:pPr>
+        <w:numPr>
+          <w:ilvl w:val="0"/>
+          <w:numId w:val="1"/>
+        </w:numPr>
+        <w:spacing w:line="360" w:lineRule="auto"/>
+        <w:contextualSpacing/>
+        <w:rPr>
+          <w:rFonts w:asciiTheme="majorHAnsi" w:hAnsiTheme="majorHAnsi" w:cstheme="majorHAnsi"/>
+          <w:b/>
+          <w:sz w:val="24"/>
+          <w:szCs w:val="24"/>
+        </w:rPr>
+      </w:pPr>
+      <w:r>
+        <w:rPr>
+          <w:rFonts w:asciiTheme="majorHAnsi" w:hAnsiTheme="majorHAnsi" w:cstheme="majorHAnsi"/>
+          <w:b/>
+          <w:sz w:val="24"/>
+          <w:szCs w:val="24"/>
+        </w:rPr>
         <w:t xml:space="preserve"> Features/Plugins that was used in our website</w:t>
       </w:r>
     </w:p>
@@ -916,11 +1151,8 @@
     </w:p>
     <w:p>
       <w:pPr>
-        <w:numPr>
-          <w:ilvl w:val="0"/>
-          <w:numId w:val="2"/>
-        </w:numPr>
-        <w:spacing w:line="360" w:lineRule="auto"/>
+        <w:spacing w:line="360" w:lineRule="auto"/>
+        <w:ind w:left="1440"/>
         <w:contextualSpacing/>
         <w:rPr>
           <w:rFonts w:asciiTheme="majorHAnsi" w:hAnsiTheme="majorHAnsi" w:cstheme="majorHAnsi"/>
@@ -1104,7 +1336,7 @@
         <w:tab/>
         <w:t>Download the VirtualBox in this url:</w:t>
       </w:r>
-      <w:hyperlink r:id="rId7">
+      <w:hyperlink r:id="rId10">
         <w:r>
           <w:rPr>
             <w:rFonts w:asciiTheme="majorHAnsi" w:hAnsiTheme="majorHAnsi" w:cstheme="majorHAnsi"/>
@@ -1243,7 +1475,7 @@
                     <pic:cNvPicPr preferRelativeResize="0"/>
                   </pic:nvPicPr>
                   <pic:blipFill>
-                    <a:blip r:embed="rId8"/>
+                    <a:blip r:embed="rId11"/>
                     <a:srcRect/>
                     <a:stretch>
                       <a:fillRect/>
@@ -1321,7 +1553,7 @@
                     <pic:cNvPicPr preferRelativeResize="0"/>
                   </pic:nvPicPr>
                   <pic:blipFill>
-                    <a:blip r:embed="rId9"/>
+                    <a:blip r:embed="rId12"/>
                     <a:srcRect/>
                     <a:stretch>
                       <a:fillRect/>
@@ -1437,7 +1669,7 @@
                     <pic:cNvPicPr preferRelativeResize="0"/>
                   </pic:nvPicPr>
                   <pic:blipFill>
-                    <a:blip r:embed="rId10"/>
+                    <a:blip r:embed="rId13"/>
                     <a:srcRect/>
                     <a:stretch>
                       <a:fillRect/>
@@ -1566,7 +1798,7 @@
                     <pic:cNvPicPr preferRelativeResize="0"/>
                   </pic:nvPicPr>
                   <pic:blipFill>
-                    <a:blip r:embed="rId11"/>
+                    <a:blip r:embed="rId14"/>
                     <a:srcRect/>
                     <a:stretch>
                       <a:fillRect/>
@@ -1734,7 +1966,7 @@
                     <pic:cNvPicPr preferRelativeResize="0"/>
                   </pic:nvPicPr>
                   <pic:blipFill>
-                    <a:blip r:embed="rId12"/>
+                    <a:blip r:embed="rId15"/>
                     <a:srcRect/>
                     <a:stretch>
                       <a:fillRect/>
@@ -1812,7 +2044,7 @@
                     <pic:cNvPicPr preferRelativeResize="0"/>
                   </pic:nvPicPr>
                   <pic:blipFill>
-                    <a:blip r:embed="rId13"/>
+                    <a:blip r:embed="rId16"/>
                     <a:srcRect/>
                     <a:stretch>
                       <a:fillRect/>
@@ -1919,7 +2151,7 @@
                     <pic:cNvPicPr preferRelativeResize="0"/>
                   </pic:nvPicPr>
                   <pic:blipFill>
-                    <a:blip r:embed="rId14"/>
+                    <a:blip r:embed="rId17"/>
                     <a:srcRect/>
                     <a:stretch>
                       <a:fillRect/>
@@ -1998,7 +2230,7 @@
                     <pic:cNvPicPr preferRelativeResize="0"/>
                   </pic:nvPicPr>
                   <pic:blipFill>
-                    <a:blip r:embed="rId15"/>
+                    <a:blip r:embed="rId18"/>
                     <a:srcRect/>
                     <a:stretch>
                       <a:fillRect/>
@@ -2105,7 +2337,7 @@
                     <pic:cNvPicPr preferRelativeResize="0"/>
                   </pic:nvPicPr>
                   <pic:blipFill>
-                    <a:blip r:embed="rId16"/>
+                    <a:blip r:embed="rId19"/>
                     <a:srcRect/>
                     <a:stretch>
                       <a:fillRect/>
@@ -2213,7 +2445,7 @@
                     <pic:cNvPicPr preferRelativeResize="0"/>
                   </pic:nvPicPr>
                   <pic:blipFill>
-                    <a:blip r:embed="rId17"/>
+                    <a:blip r:embed="rId20"/>
                     <a:srcRect/>
                     <a:stretch>
                       <a:fillRect/>
@@ -2320,7 +2552,7 @@
                     <pic:cNvPicPr preferRelativeResize="0"/>
                   </pic:nvPicPr>
                   <pic:blipFill>
-                    <a:blip r:embed="rId18"/>
+                    <a:blip r:embed="rId21"/>
                     <a:srcRect/>
                     <a:stretch>
                       <a:fillRect/>
@@ -2579,7 +2811,7 @@
                     <pic:cNvPicPr/>
                   </pic:nvPicPr>
                   <pic:blipFill rotWithShape="1">
-                    <a:blip r:embed="rId19"/>
+                    <a:blip r:embed="rId22"/>
                     <a:srcRect l="37179" t="23269" r="36858" b="25369"/>
                     <a:stretch/>
                   </pic:blipFill>
@@ -2710,7 +2942,7 @@
                     <pic:cNvPicPr/>
                   </pic:nvPicPr>
                   <pic:blipFill>
-                    <a:blip r:embed="rId20"/>
+                    <a:blip r:embed="rId23"/>
                     <a:stretch>
                       <a:fillRect/>
                     </a:stretch>
@@ -2920,7 +3152,7 @@
                     <pic:cNvPicPr preferRelativeResize="0"/>
                   </pic:nvPicPr>
                   <pic:blipFill>
-                    <a:blip r:embed="rId21">
+                    <a:blip r:embed="rId24">
                       <a:extLst>
                         <a:ext uri="{28A0092B-C50C-407E-A947-70E740481C1C}">
                           <a14:useLocalDpi xmlns:a14="http://schemas.microsoft.com/office/drawing/2010/main" val="0"/>
@@ -3066,6 +3298,41 @@
     </w:p>
     <w:p>
       <w:pPr>
+        <w:spacing w:line="360" w:lineRule="auto"/>
+        <w:ind w:left="720"/>
+        <w:jc w:val="center"/>
+        <w:rPr>
+          <w:rFonts w:asciiTheme="majorHAnsi" w:hAnsiTheme="majorHAnsi" w:cstheme="majorHAnsi"/>
+          <w:b/>
+          <w:sz w:val="24"/>
+          <w:szCs w:val="24"/>
+        </w:rPr>
+      </w:pPr>
+      <w:r>
+        <w:rPr>
+          <w:rFonts w:asciiTheme="majorHAnsi" w:hAnsiTheme="majorHAnsi" w:cstheme="majorHAnsi"/>
+          <w:b/>
+          <w:sz w:val="24"/>
+          <w:szCs w:val="24"/>
+        </w:rPr>
+        <w:t>Image 4.1</w:t>
+      </w:r>
+    </w:p>
+    <w:p>
+      <w:pPr>
+        <w:spacing w:line="360" w:lineRule="auto"/>
+        <w:ind w:left="720"/>
+        <w:rPr>
+          <w:rFonts w:asciiTheme="majorHAnsi" w:hAnsiTheme="majorHAnsi" w:cstheme="majorHAnsi"/>
+          <w:b/>
+          <w:i/>
+          <w:sz w:val="24"/>
+          <w:szCs w:val="24"/>
+        </w:rPr>
+      </w:pPr>
+    </w:p>
+    <w:p>
+      <w:pPr>
         <w:numPr>
           <w:ilvl w:val="0"/>
           <w:numId w:val="1"/>
@@ -3086,323 +3353,6 @@
           <w:sz w:val="24"/>
           <w:szCs w:val="24"/>
         </w:rPr>
-        <w:t>Download</w:t>
-      </w:r>
-      <w:r>
-        <w:rPr>
-          <w:rFonts w:asciiTheme="majorHAnsi" w:hAnsiTheme="majorHAnsi" w:cstheme="majorHAnsi"/>
-          <w:b/>
-          <w:sz w:val="24"/>
-          <w:szCs w:val="24"/>
-        </w:rPr>
-        <w:t xml:space="preserve"> </w:t>
-      </w:r>
-      <w:proofErr w:type="spellStart"/>
-      <w:r>
-        <w:rPr>
-          <w:rFonts w:asciiTheme="majorHAnsi" w:hAnsiTheme="majorHAnsi" w:cstheme="majorHAnsi"/>
-          <w:b/>
-          <w:sz w:val="24"/>
-          <w:szCs w:val="24"/>
-        </w:rPr>
-        <w:t>wordpress</w:t>
-      </w:r>
-      <w:proofErr w:type="spellEnd"/>
-      <w:r>
-        <w:rPr>
-          <w:rFonts w:asciiTheme="majorHAnsi" w:hAnsiTheme="majorHAnsi" w:cstheme="majorHAnsi"/>
-          <w:b/>
-          <w:sz w:val="24"/>
-          <w:szCs w:val="24"/>
-        </w:rPr>
-        <w:t xml:space="preserve"> in ubuntu</w:t>
-      </w:r>
-    </w:p>
-    <w:p>
-      <w:pPr>
-        <w:spacing w:line="360" w:lineRule="auto"/>
-        <w:ind w:left="720"/>
-        <w:rPr>
-          <w:rFonts w:asciiTheme="majorHAnsi" w:hAnsiTheme="majorHAnsi" w:cstheme="majorHAnsi"/>
-          <w:b/>
-          <w:sz w:val="24"/>
-          <w:szCs w:val="24"/>
-        </w:rPr>
-      </w:pPr>
-      <w:r>
-        <w:rPr>
-          <w:rFonts w:asciiTheme="majorHAnsi" w:hAnsiTheme="majorHAnsi" w:cstheme="majorHAnsi"/>
-          <w:b/>
-          <w:sz w:val="24"/>
-          <w:szCs w:val="24"/>
-        </w:rPr>
-        <w:t>1. Install apache web server enter the command “</w:t>
-      </w:r>
-      <w:proofErr w:type="spellStart"/>
-      <w:r>
-        <w:rPr>
-          <w:rFonts w:asciiTheme="majorHAnsi" w:hAnsiTheme="majorHAnsi" w:cstheme="majorHAnsi"/>
-          <w:b/>
-          <w:i/>
-          <w:sz w:val="24"/>
-          <w:szCs w:val="24"/>
-        </w:rPr>
-        <w:t>sudo</w:t>
-      </w:r>
-      <w:proofErr w:type="spellEnd"/>
-      <w:r>
-        <w:rPr>
-          <w:rFonts w:asciiTheme="majorHAnsi" w:hAnsiTheme="majorHAnsi" w:cstheme="majorHAnsi"/>
-          <w:b/>
-          <w:i/>
-          <w:sz w:val="24"/>
-          <w:szCs w:val="24"/>
-        </w:rPr>
-        <w:t xml:space="preserve"> apt-get install apache2 apache2-utils</w:t>
-      </w:r>
-      <w:r>
-        <w:rPr>
-          <w:rFonts w:asciiTheme="majorHAnsi" w:hAnsiTheme="majorHAnsi" w:cstheme="majorHAnsi"/>
-          <w:b/>
-          <w:sz w:val="24"/>
-          <w:szCs w:val="24"/>
-        </w:rPr>
-        <w:t xml:space="preserve">” </w:t>
-      </w:r>
-    </w:p>
-    <w:p>
-      <w:pPr>
-        <w:spacing w:line="360" w:lineRule="auto"/>
-        <w:ind w:left="720"/>
-        <w:rPr>
-          <w:rFonts w:asciiTheme="majorHAnsi" w:hAnsiTheme="majorHAnsi" w:cstheme="majorHAnsi"/>
-          <w:b/>
-          <w:sz w:val="24"/>
-          <w:szCs w:val="24"/>
-        </w:rPr>
-      </w:pPr>
-      <w:r>
-        <w:rPr>
-          <w:rFonts w:asciiTheme="majorHAnsi" w:hAnsiTheme="majorHAnsi" w:cstheme="majorHAnsi"/>
-          <w:b/>
-          <w:sz w:val="24"/>
-          <w:szCs w:val="24"/>
-        </w:rPr>
-        <w:t>2. Install MySQL Database Server enter the command “</w:t>
-      </w:r>
-      <w:proofErr w:type="spellStart"/>
-      <w:r>
-        <w:rPr>
-          <w:rFonts w:asciiTheme="majorHAnsi" w:hAnsiTheme="majorHAnsi" w:cstheme="majorHAnsi"/>
-          <w:b/>
-          <w:i/>
-          <w:sz w:val="24"/>
-          <w:szCs w:val="24"/>
-        </w:rPr>
-        <w:t>sudo</w:t>
-      </w:r>
-      <w:proofErr w:type="spellEnd"/>
-      <w:r>
-        <w:rPr>
-          <w:rFonts w:asciiTheme="majorHAnsi" w:hAnsiTheme="majorHAnsi" w:cstheme="majorHAnsi"/>
-          <w:b/>
-          <w:i/>
-          <w:sz w:val="24"/>
-          <w:szCs w:val="24"/>
-        </w:rPr>
-        <w:t xml:space="preserve"> apt-get install </w:t>
-      </w:r>
-      <w:proofErr w:type="spellStart"/>
-      <w:r>
-        <w:rPr>
-          <w:rFonts w:asciiTheme="majorHAnsi" w:hAnsiTheme="majorHAnsi" w:cstheme="majorHAnsi"/>
-          <w:b/>
-          <w:i/>
-          <w:sz w:val="24"/>
-          <w:szCs w:val="24"/>
-        </w:rPr>
-        <w:t>mysql</w:t>
-      </w:r>
-      <w:proofErr w:type="spellEnd"/>
-      <w:r>
-        <w:rPr>
-          <w:rFonts w:asciiTheme="majorHAnsi" w:hAnsiTheme="majorHAnsi" w:cstheme="majorHAnsi"/>
-          <w:b/>
-          <w:i/>
-          <w:sz w:val="24"/>
-          <w:szCs w:val="24"/>
-        </w:rPr>
-        <w:t xml:space="preserve">-client </w:t>
-      </w:r>
-      <w:proofErr w:type="spellStart"/>
-      <w:r>
-        <w:rPr>
-          <w:rFonts w:asciiTheme="majorHAnsi" w:hAnsiTheme="majorHAnsi" w:cstheme="majorHAnsi"/>
-          <w:b/>
-          <w:i/>
-          <w:sz w:val="24"/>
-          <w:szCs w:val="24"/>
-        </w:rPr>
-        <w:t>mysql</w:t>
-      </w:r>
-      <w:proofErr w:type="spellEnd"/>
-      <w:r>
-        <w:rPr>
-          <w:rFonts w:asciiTheme="majorHAnsi" w:hAnsiTheme="majorHAnsi" w:cstheme="majorHAnsi"/>
-          <w:b/>
-          <w:i/>
-          <w:sz w:val="24"/>
-          <w:szCs w:val="24"/>
-        </w:rPr>
-        <w:t>-server”</w:t>
-      </w:r>
-      <w:r>
-        <w:rPr>
-          <w:rFonts w:asciiTheme="majorHAnsi" w:hAnsiTheme="majorHAnsi" w:cstheme="majorHAnsi"/>
-          <w:b/>
-          <w:sz w:val="24"/>
-          <w:szCs w:val="24"/>
-        </w:rPr>
-        <w:t xml:space="preserve"> note: During the installation of this package you will be prompted to set the user password set it as “</w:t>
-      </w:r>
-      <w:r>
-        <w:rPr>
-          <w:rFonts w:asciiTheme="majorHAnsi" w:hAnsiTheme="majorHAnsi" w:cstheme="majorHAnsi"/>
-          <w:b/>
-          <w:i/>
-          <w:sz w:val="24"/>
-          <w:szCs w:val="24"/>
-        </w:rPr>
-        <w:t xml:space="preserve">root” </w:t>
-      </w:r>
-      <w:r>
-        <w:rPr>
-          <w:rFonts w:asciiTheme="majorHAnsi" w:hAnsiTheme="majorHAnsi" w:cstheme="majorHAnsi"/>
-          <w:b/>
-          <w:sz w:val="24"/>
-          <w:szCs w:val="24"/>
-        </w:rPr>
-        <w:t>just as seen in image 4.1</w:t>
-      </w:r>
-    </w:p>
-    <w:p>
-      <w:pPr>
-        <w:spacing w:line="360" w:lineRule="auto"/>
-        <w:ind w:left="720"/>
-        <w:jc w:val="center"/>
-        <w:rPr>
-          <w:rFonts w:asciiTheme="majorHAnsi" w:hAnsiTheme="majorHAnsi" w:cstheme="majorHAnsi"/>
-          <w:b/>
-          <w:sz w:val="24"/>
-          <w:szCs w:val="24"/>
-        </w:rPr>
-      </w:pPr>
-      <w:r>
-        <w:rPr>
-          <w:noProof/>
-        </w:rPr>
-        <w:lastRenderedPageBreak/>
-        <w:drawing>
-          <wp:inline distT="0" distB="0" distL="0" distR="0" wp14:anchorId="743E4ABC" wp14:editId="14C6001E">
-            <wp:extent cx="3505200" cy="2609850"/>
-            <wp:effectExtent l="0" t="0" r="0" b="0"/>
-            <wp:docPr id="17" name="Picture 17"/>
-            <wp:cNvGraphicFramePr>
-              <a:graphicFrameLocks xmlns:a="http://schemas.openxmlformats.org/drawingml/2006/main" noChangeAspect="1"/>
-            </wp:cNvGraphicFramePr>
-            <a:graphic xmlns:a="http://schemas.openxmlformats.org/drawingml/2006/main">
-              <a:graphicData uri="http://schemas.openxmlformats.org/drawingml/2006/picture">
-                <pic:pic xmlns:pic="http://schemas.openxmlformats.org/drawingml/2006/picture">
-                  <pic:nvPicPr>
-                    <pic:cNvPr id="1" name=""/>
-                    <pic:cNvPicPr/>
-                  </pic:nvPicPr>
-                  <pic:blipFill rotWithShape="1">
-                    <a:blip r:embed="rId22"/>
-                    <a:srcRect l="20672" t="5391" r="20353" b="16856"/>
-                    <a:stretch/>
-                  </pic:blipFill>
-                  <pic:spPr bwMode="auto">
-                    <a:xfrm>
-                      <a:off x="0" y="0"/>
-                      <a:ext cx="3505200" cy="2609850"/>
-                    </a:xfrm>
-                    <a:prstGeom prst="rect">
-                      <a:avLst/>
-                    </a:prstGeom>
-                    <a:ln>
-                      <a:noFill/>
-                    </a:ln>
-                    <a:extLst>
-                      <a:ext uri="{53640926-AAD7-44D8-BBD7-CCE9431645EC}">
-                        <a14:shadowObscured xmlns:a14="http://schemas.microsoft.com/office/drawing/2010/main"/>
-                      </a:ext>
-                    </a:extLst>
-                  </pic:spPr>
-                </pic:pic>
-              </a:graphicData>
-            </a:graphic>
-          </wp:inline>
-        </w:drawing>
-      </w:r>
-    </w:p>
-    <w:p>
-      <w:pPr>
-        <w:spacing w:line="360" w:lineRule="auto"/>
-        <w:ind w:left="720"/>
-        <w:jc w:val="center"/>
-        <w:rPr>
-          <w:rFonts w:asciiTheme="majorHAnsi" w:hAnsiTheme="majorHAnsi" w:cstheme="majorHAnsi"/>
-          <w:b/>
-          <w:sz w:val="24"/>
-          <w:szCs w:val="24"/>
-        </w:rPr>
-      </w:pPr>
-      <w:r>
-        <w:rPr>
-          <w:rFonts w:asciiTheme="majorHAnsi" w:hAnsiTheme="majorHAnsi" w:cstheme="majorHAnsi"/>
-          <w:b/>
-          <w:sz w:val="24"/>
-          <w:szCs w:val="24"/>
-        </w:rPr>
-        <w:t>Image 4.1</w:t>
-      </w:r>
-    </w:p>
-    <w:p>
-      <w:pPr>
-        <w:spacing w:line="360" w:lineRule="auto"/>
-        <w:ind w:left="720"/>
-        <w:rPr>
-          <w:rFonts w:asciiTheme="majorHAnsi" w:hAnsiTheme="majorHAnsi" w:cstheme="majorHAnsi"/>
-          <w:b/>
-          <w:i/>
-          <w:sz w:val="24"/>
-          <w:szCs w:val="24"/>
-        </w:rPr>
-      </w:pPr>
-    </w:p>
-    <w:p>
-      <w:pPr>
-        <w:numPr>
-          <w:ilvl w:val="0"/>
-          <w:numId w:val="1"/>
-        </w:numPr>
-        <w:spacing w:line="360" w:lineRule="auto"/>
-        <w:contextualSpacing/>
-        <w:rPr>
-          <w:rFonts w:asciiTheme="majorHAnsi" w:hAnsiTheme="majorHAnsi" w:cstheme="majorHAnsi"/>
-          <w:b/>
-          <w:sz w:val="24"/>
-          <w:szCs w:val="24"/>
-        </w:rPr>
-      </w:pPr>
-      <w:r>
-        <w:rPr>
-          <w:rFonts w:asciiTheme="majorHAnsi" w:hAnsiTheme="majorHAnsi" w:cstheme="majorHAnsi"/>
-          <w:b/>
-          <w:sz w:val="24"/>
-          <w:szCs w:val="24"/>
-        </w:rPr>
         <w:t xml:space="preserve">Setting up </w:t>
       </w:r>
       <w:proofErr w:type="spellStart"/>
@@ -3458,7 +3408,7 @@
         </w:rPr>
         <w:t xml:space="preserve"> at: </w:t>
       </w:r>
-      <w:hyperlink r:id="rId23" w:history="1">
+      <w:hyperlink r:id="rId25" w:history="1">
         <w:r>
           <w:rPr>
             <w:rStyle w:val="Hyperlink"/>
@@ -3542,6 +3492,7 @@
           <w:sz w:val="24"/>
           <w:szCs w:val="24"/>
         </w:rPr>
+        <w:lastRenderedPageBreak/>
         <w:t>“</w:t>
       </w:r>
       <w:r>
@@ -3602,7 +3553,7 @@
                     <pic:cNvPicPr/>
                   </pic:nvPicPr>
                   <pic:blipFill rotWithShape="1">
-                    <a:blip r:embed="rId24"/>
+                    <a:blip r:embed="rId26"/>
                     <a:srcRect l="13943" t="11067" r="10737" b="11180"/>
                     <a:stretch/>
                   </pic:blipFill>
@@ -3732,7 +3683,6 @@
         <w:rPr>
           <w:noProof/>
         </w:rPr>
-        <w:lastRenderedPageBreak/>
         <w:drawing>
           <wp:inline distT="0" distB="0" distL="0" distR="0" wp14:anchorId="402E2003" wp14:editId="4A48004C">
             <wp:extent cx="5953125" cy="3242310"/>
@@ -3749,7 +3699,7 @@
                     <pic:cNvPicPr/>
                   </pic:nvPicPr>
                   <pic:blipFill rotWithShape="1">
-                    <a:blip r:embed="rId25"/>
+                    <a:blip r:embed="rId27"/>
                     <a:srcRect l="-160" t="3405"/>
                     <a:stretch/>
                   </pic:blipFill>
@@ -3879,6 +3829,7 @@
         <w:rPr>
           <w:noProof/>
         </w:rPr>
+        <w:lastRenderedPageBreak/>
         <w:drawing>
           <wp:inline distT="0" distB="0" distL="0" distR="0" wp14:anchorId="6776B3D7" wp14:editId="77DF5218">
             <wp:extent cx="5943600" cy="3356610"/>
@@ -3895,7 +3846,7 @@
                     <pic:cNvPicPr/>
                   </pic:nvPicPr>
                   <pic:blipFill>
-                    <a:blip r:embed="rId26"/>
+                    <a:blip r:embed="rId28"/>
                     <a:stretch>
                       <a:fillRect/>
                     </a:stretch>
@@ -3958,7 +3909,6 @@
           <w:sz w:val="24"/>
           <w:szCs w:val="24"/>
         </w:rPr>
-        <w:lastRenderedPageBreak/>
         <w:t>6. After creating enter in your browser “localhost/</w:t>
       </w:r>
       <w:proofErr w:type="spellStart"/>
@@ -4057,7 +4007,7 @@
                     <pic:cNvPicPr/>
                   </pic:nvPicPr>
                   <pic:blipFill rotWithShape="1">
-                    <a:blip r:embed="rId27"/>
+                    <a:blip r:embed="rId29"/>
                     <a:srcRect l="22917" t="12202" r="21154" b="18558"/>
                     <a:stretch/>
                   </pic:blipFill>
@@ -4202,6 +4152,7 @@
         <w:rPr>
           <w:noProof/>
         </w:rPr>
+        <w:lastRenderedPageBreak/>
         <w:drawing>
           <wp:inline distT="0" distB="0" distL="0" distR="0" wp14:anchorId="2A17D1B2" wp14:editId="2FD0FB9E">
             <wp:extent cx="3200400" cy="2867025"/>
@@ -4218,7 +4169,7 @@
                     <pic:cNvPicPr/>
                   </pic:nvPicPr>
                   <pic:blipFill rotWithShape="1">
-                    <a:blip r:embed="rId28"/>
+                    <a:blip r:embed="rId30"/>
                     <a:srcRect l="22756" t="8230" r="23398" b="6356"/>
                     <a:stretch/>
                   </pic:blipFill>
@@ -4276,7 +4227,6 @@
         <w:contextualSpacing/>
         <w:rPr>
           <w:rFonts w:asciiTheme="majorHAnsi" w:hAnsiTheme="majorHAnsi" w:cstheme="majorHAnsi"/>
-          <w:b/>
           <w:sz w:val="24"/>
           <w:szCs w:val="24"/>
         </w:rPr>
@@ -4308,20 +4258,19 @@
           <w:sz w:val="24"/>
           <w:szCs w:val="24"/>
         </w:rPr>
-        <w:t xml:space="preserve"> and you have successfully installed wordpress</w:t>
-      </w:r>
-      <w:bookmarkStart w:id="0" w:name="_GoBack"/>
-      <w:bookmarkEnd w:id="0"/>
-    </w:p>
-    <w:p>
-      <w:pPr>
-        <w:spacing w:line="360" w:lineRule="auto"/>
-        <w:rPr>
-          <w:rFonts w:asciiTheme="majorHAnsi" w:hAnsiTheme="majorHAnsi" w:cstheme="majorHAnsi"/>
-          <w:sz w:val="24"/>
-          <w:szCs w:val="24"/>
-        </w:rPr>
-      </w:pPr>
+        <w:t xml:space="preserve"> and you have successfully installed </w:t>
+      </w:r>
+      <w:proofErr w:type="spellStart"/>
+      <w:r>
+        <w:rPr>
+          <w:rFonts w:asciiTheme="majorHAnsi" w:hAnsiTheme="majorHAnsi" w:cstheme="majorHAnsi"/>
+          <w:b/>
+          <w:sz w:val="24"/>
+          <w:szCs w:val="24"/>
+        </w:rPr>
+        <w:t>wordpress</w:t>
+      </w:r>
+      <w:proofErr w:type="spellEnd"/>
       <w:r>
         <w:rPr>
           <w:rFonts w:asciiTheme="majorHAnsi" w:hAnsiTheme="majorHAnsi" w:cstheme="majorHAnsi"/>
@@ -4551,9 +4500,9 @@
       </w:r>
     </w:p>
     <w:sectPr>
-      <w:headerReference w:type="default" r:id="rId29"/>
-      <w:headerReference w:type="first" r:id="rId30"/>
-      <w:footerReference w:type="first" r:id="rId31"/>
+      <w:footerReference w:type="default" r:id="rId31"/>
+      <w:headerReference w:type="first" r:id="rId32"/>
+      <w:footerReference w:type="first" r:id="rId33"/>
       <w:pgSz w:w="12240" w:h="15840"/>
       <w:pgMar w:top="1440" w:right="1440" w:bottom="1440" w:left="1440" w:header="0" w:footer="720" w:gutter="0"/>
       <w:pgNumType w:start="1"/>
@@ -4591,7 +4540,125 @@
 
 <file path=word/footer1.xml><?xml version="1.0" encoding="utf-8"?>
 <w:ftr xmlns:wpc="http://schemas.microsoft.com/office/word/2010/wordprocessingCanvas" xmlns:cx="http://schemas.microsoft.com/office/drawing/2014/chartex" xmlns:cx1="http://schemas.microsoft.com/office/drawing/2015/9/8/chartex" xmlns:cx2="http://schemas.microsoft.com/office/drawing/2015/10/21/chartex" xmlns:cx3="http://schemas.microsoft.com/office/drawing/2016/5/9/chartex" xmlns:cx4="http://schemas.microsoft.com/office/drawing/2016/5/10/chartex" xmlns:cx5="http://schemas.microsoft.com/office/drawing/2016/5/11/chartex" xmlns:cx6="http://schemas.microsoft.com/office/drawing/2016/5/12/chartex" xmlns:cx7="http://schemas.microsoft.com/office/drawing/2016/5/13/chartex" xmlns:cx8="http://schemas.microsoft.com/office/drawing/2016/5/14/chartex" xmlns:mc="http://schemas.openxmlformats.org/markup-compatibility/2006" xmlns:aink="http://schemas.microsoft.com/office/drawing/2016/ink" xmlns:am3d="http://schemas.microsoft.com/office/drawing/2017/model3d" xmlns:o="urn:schemas-microsoft-com:office:office" xmlns:r="http://schemas.openxmlformats.org/officeDocument/2006/relationships" xmlns:m="http://schemas.openxmlformats.org/officeDocument/2006/math" xmlns:v="urn:schemas-microsoft-com:vml" xmlns:wp14="http://schemas.microsoft.com/office/word/2010/wordprocessingDrawing" xmlns:wp="http://schemas.openxmlformats.org/drawingml/2006/wordprocessingDrawing" xmlns:w10="urn:schemas-microsoft-com:office:word" xmlns:w="http://schemas.openxmlformats.org/wordprocessingml/2006/main" xmlns:w14="http://schemas.microsoft.com/office/word/2010/wordml" xmlns:w15="http://schemas.microsoft.com/office/word/2012/wordml" xmlns:w16cid="http://schemas.microsoft.com/office/word/2016/wordml/cid" xmlns:w16se="http://schemas.microsoft.com/office/word/2015/wordml/symex" xmlns:wpg="http://schemas.microsoft.com/office/word/2010/wordprocessingGroup" xmlns:wpi="http://schemas.microsoft.com/office/word/2010/wordprocessingInk" xmlns:wne="http://schemas.microsoft.com/office/word/2006/wordml" xmlns:wps="http://schemas.microsoft.com/office/word/2010/wordprocessingShape" mc:Ignorable="w14 w15 w16se w16cid wp14">
-  <w:p/>
+  <w:p>
+    <w:pPr>
+      <w:pStyle w:val="Footer"/>
+      <w:jc w:val="right"/>
+    </w:pPr>
+  </w:p>
+  <w:p>
+    <w:pPr>
+      <w:pStyle w:val="Footer"/>
+    </w:pPr>
+  </w:p>
+</w:ftr>
+</file>
+
+<file path=word/footer2.xml><?xml version="1.0" encoding="utf-8"?>
+<w:ftr xmlns:wpc="http://schemas.microsoft.com/office/word/2010/wordprocessingCanvas" xmlns:cx="http://schemas.microsoft.com/office/drawing/2014/chartex" xmlns:cx1="http://schemas.microsoft.com/office/drawing/2015/9/8/chartex" xmlns:cx2="http://schemas.microsoft.com/office/drawing/2015/10/21/chartex" xmlns:cx3="http://schemas.microsoft.com/office/drawing/2016/5/9/chartex" xmlns:cx4="http://schemas.microsoft.com/office/drawing/2016/5/10/chartex" xmlns:cx5="http://schemas.microsoft.com/office/drawing/2016/5/11/chartex" xmlns:cx6="http://schemas.microsoft.com/office/drawing/2016/5/12/chartex" xmlns:cx7="http://schemas.microsoft.com/office/drawing/2016/5/13/chartex" xmlns:cx8="http://schemas.microsoft.com/office/drawing/2016/5/14/chartex" xmlns:mc="http://schemas.openxmlformats.org/markup-compatibility/2006" xmlns:aink="http://schemas.microsoft.com/office/drawing/2016/ink" xmlns:am3d="http://schemas.microsoft.com/office/drawing/2017/model3d" xmlns:o="urn:schemas-microsoft-com:office:office" xmlns:r="http://schemas.openxmlformats.org/officeDocument/2006/relationships" xmlns:m="http://schemas.openxmlformats.org/officeDocument/2006/math" xmlns:v="urn:schemas-microsoft-com:vml" xmlns:wp14="http://schemas.microsoft.com/office/word/2010/wordprocessingDrawing" xmlns:wp="http://schemas.openxmlformats.org/drawingml/2006/wordprocessingDrawing" xmlns:w10="urn:schemas-microsoft-com:office:word" xmlns:w="http://schemas.openxmlformats.org/wordprocessingml/2006/main" xmlns:w14="http://schemas.microsoft.com/office/word/2010/wordml" xmlns:w15="http://schemas.microsoft.com/office/word/2012/wordml" xmlns:w16cid="http://schemas.microsoft.com/office/word/2016/wordml/cid" xmlns:w16se="http://schemas.microsoft.com/office/word/2015/wordml/symex" xmlns:wpg="http://schemas.microsoft.com/office/word/2010/wordprocessingGroup" xmlns:wpi="http://schemas.microsoft.com/office/word/2010/wordprocessingInk" xmlns:wne="http://schemas.microsoft.com/office/word/2006/wordml" xmlns:wps="http://schemas.microsoft.com/office/word/2010/wordprocessingShape" mc:Ignorable="w14 w15 w16se w16cid wp14">
+  <w:sdt>
+    <w:sdtPr>
+      <w:id w:val="1792469545"/>
+      <w:docPartObj>
+        <w:docPartGallery w:val="Page Numbers (Bottom of Page)"/>
+        <w:docPartUnique/>
+      </w:docPartObj>
+    </w:sdtPr>
+    <w:sdtContent>
+      <w:p>
+        <w:pPr>
+          <w:pStyle w:val="Footer"/>
+          <w:jc w:val="right"/>
+        </w:pPr>
+        <w:r>
+          <w:t xml:space="preserve">Page | </w:t>
+        </w:r>
+        <w:r>
+          <w:fldChar w:fldCharType="begin"/>
+        </w:r>
+        <w:r>
+          <w:instrText xml:space="preserve"> PAGE   \* MERGEFORMAT </w:instrText>
+        </w:r>
+        <w:r>
+          <w:fldChar w:fldCharType="separate"/>
+        </w:r>
+        <w:r>
+          <w:rPr>
+            <w:noProof/>
+          </w:rPr>
+          <w:t>2</w:t>
+        </w:r>
+        <w:r>
+          <w:rPr>
+            <w:noProof/>
+          </w:rPr>
+          <w:fldChar w:fldCharType="end"/>
+        </w:r>
+        <w:r>
+          <w:t xml:space="preserve"> </w:t>
+        </w:r>
+      </w:p>
+    </w:sdtContent>
+  </w:sdt>
+  <w:p>
+    <w:pPr>
+      <w:pStyle w:val="Footer"/>
+    </w:pPr>
+  </w:p>
+</w:ftr>
+</file>
+
+<file path=word/footer3.xml><?xml version="1.0" encoding="utf-8"?>
+<w:ftr xmlns:wpc="http://schemas.microsoft.com/office/word/2010/wordprocessingCanvas" xmlns:cx="http://schemas.microsoft.com/office/drawing/2014/chartex" xmlns:cx1="http://schemas.microsoft.com/office/drawing/2015/9/8/chartex" xmlns:cx2="http://schemas.microsoft.com/office/drawing/2015/10/21/chartex" xmlns:cx3="http://schemas.microsoft.com/office/drawing/2016/5/9/chartex" xmlns:cx4="http://schemas.microsoft.com/office/drawing/2016/5/10/chartex" xmlns:cx5="http://schemas.microsoft.com/office/drawing/2016/5/11/chartex" xmlns:cx6="http://schemas.microsoft.com/office/drawing/2016/5/12/chartex" xmlns:cx7="http://schemas.microsoft.com/office/drawing/2016/5/13/chartex" xmlns:cx8="http://schemas.microsoft.com/office/drawing/2016/5/14/chartex" xmlns:mc="http://schemas.openxmlformats.org/markup-compatibility/2006" xmlns:aink="http://schemas.microsoft.com/office/drawing/2016/ink" xmlns:am3d="http://schemas.microsoft.com/office/drawing/2017/model3d" xmlns:o="urn:schemas-microsoft-com:office:office" xmlns:r="http://schemas.openxmlformats.org/officeDocument/2006/relationships" xmlns:m="http://schemas.openxmlformats.org/officeDocument/2006/math" xmlns:v="urn:schemas-microsoft-com:vml" xmlns:wp14="http://schemas.microsoft.com/office/word/2010/wordprocessingDrawing" xmlns:wp="http://schemas.openxmlformats.org/drawingml/2006/wordprocessingDrawing" xmlns:w10="urn:schemas-microsoft-com:office:word" xmlns:w="http://schemas.openxmlformats.org/wordprocessingml/2006/main" xmlns:w14="http://schemas.microsoft.com/office/word/2010/wordml" xmlns:w15="http://schemas.microsoft.com/office/word/2012/wordml" xmlns:w16cid="http://schemas.microsoft.com/office/word/2016/wordml/cid" xmlns:w16se="http://schemas.microsoft.com/office/word/2015/wordml/symex" xmlns:wpg="http://schemas.microsoft.com/office/word/2010/wordprocessingGroup" xmlns:wpi="http://schemas.microsoft.com/office/word/2010/wordprocessingInk" xmlns:wne="http://schemas.microsoft.com/office/word/2006/wordml" xmlns:wps="http://schemas.microsoft.com/office/word/2010/wordprocessingShape" mc:Ignorable="w14 w15 w16se w16cid wp14">
+  <w:sdt>
+    <w:sdtPr>
+      <w:id w:val="1490517219"/>
+      <w:docPartObj>
+        <w:docPartGallery w:val="Page Numbers (Bottom of Page)"/>
+        <w:docPartUnique/>
+      </w:docPartObj>
+    </w:sdtPr>
+    <w:sdtContent>
+      <w:p>
+        <w:pPr>
+          <w:pStyle w:val="Footer"/>
+          <w:jc w:val="right"/>
+        </w:pPr>
+        <w:r>
+          <w:t xml:space="preserve">Page | </w:t>
+        </w:r>
+        <w:r>
+          <w:fldChar w:fldCharType="begin"/>
+        </w:r>
+        <w:r>
+          <w:instrText xml:space="preserve"> PAGE   \* MERGEFORMAT </w:instrText>
+        </w:r>
+        <w:r>
+          <w:fldChar w:fldCharType="separate"/>
+        </w:r>
+        <w:r>
+          <w:rPr>
+            <w:noProof/>
+          </w:rPr>
+          <w:t>2</w:t>
+        </w:r>
+        <w:r>
+          <w:rPr>
+            <w:noProof/>
+          </w:rPr>
+          <w:fldChar w:fldCharType="end"/>
+        </w:r>
+        <w:r>
+          <w:t xml:space="preserve"> </w:t>
+        </w:r>
+      </w:p>
+    </w:sdtContent>
+  </w:sdt>
+  <w:p>
+    <w:pPr>
+      <w:pStyle w:val="Footer"/>
+    </w:pPr>
+  </w:p>
 </w:ftr>
 </file>
 
@@ -4621,12 +4688,6 @@
 </file>
 
 <file path=word/header1.xml><?xml version="1.0" encoding="utf-8"?>
-<w:hdr xmlns:wpc="http://schemas.microsoft.com/office/word/2010/wordprocessingCanvas" xmlns:cx="http://schemas.microsoft.com/office/drawing/2014/chartex" xmlns:cx1="http://schemas.microsoft.com/office/drawing/2015/9/8/chartex" xmlns:cx2="http://schemas.microsoft.com/office/drawing/2015/10/21/chartex" xmlns:cx3="http://schemas.microsoft.com/office/drawing/2016/5/9/chartex" xmlns:cx4="http://schemas.microsoft.com/office/drawing/2016/5/10/chartex" xmlns:cx5="http://schemas.microsoft.com/office/drawing/2016/5/11/chartex" xmlns:cx6="http://schemas.microsoft.com/office/drawing/2016/5/12/chartex" xmlns:cx7="http://schemas.microsoft.com/office/drawing/2016/5/13/chartex" xmlns:cx8="http://schemas.microsoft.com/office/drawing/2016/5/14/chartex" xmlns:mc="http://schemas.openxmlformats.org/markup-compatibility/2006" xmlns:aink="http://schemas.microsoft.com/office/drawing/2016/ink" xmlns:am3d="http://schemas.microsoft.com/office/drawing/2017/model3d" xmlns:o="urn:schemas-microsoft-com:office:office" xmlns:r="http://schemas.openxmlformats.org/officeDocument/2006/relationships" xmlns:m="http://schemas.openxmlformats.org/officeDocument/2006/math" xmlns:v="urn:schemas-microsoft-com:vml" xmlns:wp14="http://schemas.microsoft.com/office/word/2010/wordprocessingDrawing" xmlns:wp="http://schemas.openxmlformats.org/drawingml/2006/wordprocessingDrawing" xmlns:w10="urn:schemas-microsoft-com:office:word" xmlns:w="http://schemas.openxmlformats.org/wordprocessingml/2006/main" xmlns:w14="http://schemas.microsoft.com/office/word/2010/wordml" xmlns:w15="http://schemas.microsoft.com/office/word/2012/wordml" xmlns:w16cid="http://schemas.microsoft.com/office/word/2016/wordml/cid" xmlns:w16se="http://schemas.microsoft.com/office/word/2015/wordml/symex" xmlns:wpg="http://schemas.microsoft.com/office/word/2010/wordprocessingGroup" xmlns:wpi="http://schemas.microsoft.com/office/word/2010/wordprocessingInk" xmlns:wne="http://schemas.microsoft.com/office/word/2006/wordml" xmlns:wps="http://schemas.microsoft.com/office/word/2010/wordprocessingShape" mc:Ignorable="w14 w15 w16se w16cid wp14">
-  <w:p/>
-</w:hdr>
-</file>
-
-<file path=word/header2.xml><?xml version="1.0" encoding="utf-8"?>
 <w:hdr xmlns:wpc="http://schemas.microsoft.com/office/word/2010/wordprocessingCanvas" xmlns:cx="http://schemas.microsoft.com/office/drawing/2014/chartex" xmlns:cx1="http://schemas.microsoft.com/office/drawing/2015/9/8/chartex" xmlns:cx2="http://schemas.microsoft.com/office/drawing/2015/10/21/chartex" xmlns:cx3="http://schemas.microsoft.com/office/drawing/2016/5/9/chartex" xmlns:cx4="http://schemas.microsoft.com/office/drawing/2016/5/10/chartex" xmlns:cx5="http://schemas.microsoft.com/office/drawing/2016/5/11/chartex" xmlns:cx6="http://schemas.microsoft.com/office/drawing/2016/5/12/chartex" xmlns:cx7="http://schemas.microsoft.com/office/drawing/2016/5/13/chartex" xmlns:cx8="http://schemas.microsoft.com/office/drawing/2016/5/14/chartex" xmlns:mc="http://schemas.openxmlformats.org/markup-compatibility/2006" xmlns:aink="http://schemas.microsoft.com/office/drawing/2016/ink" xmlns:am3d="http://schemas.microsoft.com/office/drawing/2017/model3d" xmlns:o="urn:schemas-microsoft-com:office:office" xmlns:r="http://schemas.openxmlformats.org/officeDocument/2006/relationships" xmlns:m="http://schemas.openxmlformats.org/officeDocument/2006/math" xmlns:v="urn:schemas-microsoft-com:vml" xmlns:wp14="http://schemas.microsoft.com/office/word/2010/wordprocessingDrawing" xmlns:wp="http://schemas.openxmlformats.org/drawingml/2006/wordprocessingDrawing" xmlns:w10="urn:schemas-microsoft-com:office:word" xmlns:w="http://schemas.openxmlformats.org/wordprocessingml/2006/main" xmlns:w14="http://schemas.microsoft.com/office/word/2010/wordml" xmlns:w15="http://schemas.microsoft.com/office/word/2012/wordml" xmlns:w16cid="http://schemas.microsoft.com/office/word/2016/wordml/cid" xmlns:w16se="http://schemas.microsoft.com/office/word/2015/wordml/symex" xmlns:wpg="http://schemas.microsoft.com/office/word/2010/wordprocessingGroup" xmlns:wpi="http://schemas.microsoft.com/office/word/2010/wordprocessingInk" xmlns:wne="http://schemas.microsoft.com/office/word/2006/wordml" xmlns:wps="http://schemas.microsoft.com/office/word/2010/wordprocessingShape" mc:Ignorable="w14 w15 w16se w16cid wp14">
   <w:p>
     <w:r>
@@ -4634,7 +4695,7 @@
         <w:noProof/>
       </w:rPr>
       <w:drawing>
-        <wp:anchor distT="0" distB="0" distL="0" distR="0" simplePos="0" relativeHeight="251658240" behindDoc="0" locked="0" layoutInCell="1" hidden="0" allowOverlap="1" wp14:anchorId="3B3A3CAF" wp14:editId="4436DFCA">
+        <wp:anchor distT="0" distB="0" distL="0" distR="0" simplePos="0" relativeHeight="251658240" behindDoc="0" locked="0" layoutInCell="1" hidden="0" allowOverlap="1" wp14:anchorId="3B3A3CAF" wp14:editId="7F8B0B1A">
           <wp:simplePos x="0" y="0"/>
           <wp:positionH relativeFrom="margin">
             <wp:posOffset>4867275</wp:posOffset>
@@ -4645,7 +4706,7 @@
           <wp:extent cx="1080901" cy="995363"/>
           <wp:effectExtent l="0" t="0" r="0" b="0"/>
           <wp:wrapSquare wrapText="bothSides" distT="0" distB="0" distL="0" distR="0"/>
-          <wp:docPr id="10" name="image22.png"/>
+          <wp:docPr id="25" name="image22.png"/>
           <wp:cNvGraphicFramePr/>
           <a:graphic xmlns:a="http://schemas.openxmlformats.org/drawingml/2006/main">
             <a:graphicData uri="http://schemas.openxmlformats.org/drawingml/2006/picture">
@@ -4682,7 +4743,7 @@
         <w:noProof/>
       </w:rPr>
       <w:drawing>
-        <wp:anchor distT="114300" distB="114300" distL="114300" distR="114300" simplePos="0" relativeHeight="251659264" behindDoc="0" locked="0" layoutInCell="1" hidden="0" allowOverlap="1" wp14:anchorId="08341689" wp14:editId="51514A8E">
+        <wp:anchor distT="114300" distB="114300" distL="114300" distR="114300" simplePos="0" relativeHeight="251659264" behindDoc="0" locked="0" layoutInCell="1" hidden="0" allowOverlap="1" wp14:anchorId="08341689" wp14:editId="541DC972">
           <wp:simplePos x="0" y="0"/>
           <wp:positionH relativeFrom="margin">
             <wp:posOffset>-171449</wp:posOffset>
@@ -4693,7 +4754,7 @@
           <wp:extent cx="1023938" cy="1576422"/>
           <wp:effectExtent l="0" t="0" r="0" b="0"/>
           <wp:wrapSquare wrapText="bothSides" distT="114300" distB="114300" distL="114300" distR="114300"/>
-          <wp:docPr id="3" name="image11.png"/>
+          <wp:docPr id="26" name="image11.png"/>
           <wp:cNvGraphicFramePr/>
           <a:graphic xmlns:a="http://schemas.openxmlformats.org/drawingml/2006/main">
             <a:graphicData uri="http://schemas.openxmlformats.org/drawingml/2006/picture">
@@ -4726,6 +4787,12 @@
       </w:drawing>
     </w:r>
   </w:p>
+</w:hdr>
+</file>
+
+<file path=word/header2.xml><?xml version="1.0" encoding="utf-8"?>
+<w:hdr xmlns:wpc="http://schemas.microsoft.com/office/word/2010/wordprocessingCanvas" xmlns:cx="http://schemas.microsoft.com/office/drawing/2014/chartex" xmlns:cx1="http://schemas.microsoft.com/office/drawing/2015/9/8/chartex" xmlns:cx2="http://schemas.microsoft.com/office/drawing/2015/10/21/chartex" xmlns:cx3="http://schemas.microsoft.com/office/drawing/2016/5/9/chartex" xmlns:cx4="http://schemas.microsoft.com/office/drawing/2016/5/10/chartex" xmlns:cx5="http://schemas.microsoft.com/office/drawing/2016/5/11/chartex" xmlns:cx6="http://schemas.microsoft.com/office/drawing/2016/5/12/chartex" xmlns:cx7="http://schemas.microsoft.com/office/drawing/2016/5/13/chartex" xmlns:cx8="http://schemas.microsoft.com/office/drawing/2016/5/14/chartex" xmlns:mc="http://schemas.openxmlformats.org/markup-compatibility/2006" xmlns:aink="http://schemas.microsoft.com/office/drawing/2016/ink" xmlns:am3d="http://schemas.microsoft.com/office/drawing/2017/model3d" xmlns:o="urn:schemas-microsoft-com:office:office" xmlns:r="http://schemas.openxmlformats.org/officeDocument/2006/relationships" xmlns:m="http://schemas.openxmlformats.org/officeDocument/2006/math" xmlns:v="urn:schemas-microsoft-com:vml" xmlns:wp14="http://schemas.microsoft.com/office/word/2010/wordprocessingDrawing" xmlns:wp="http://schemas.openxmlformats.org/drawingml/2006/wordprocessingDrawing" xmlns:w10="urn:schemas-microsoft-com:office:word" xmlns:w="http://schemas.openxmlformats.org/wordprocessingml/2006/main" xmlns:w14="http://schemas.microsoft.com/office/word/2010/wordml" xmlns:w15="http://schemas.microsoft.com/office/word/2012/wordml" xmlns:w16cid="http://schemas.microsoft.com/office/word/2016/wordml/cid" xmlns:w16se="http://schemas.microsoft.com/office/word/2015/wordml/symex" xmlns:wpg="http://schemas.microsoft.com/office/word/2010/wordprocessingGroup" xmlns:wpi="http://schemas.microsoft.com/office/word/2010/wordprocessingInk" xmlns:wne="http://schemas.microsoft.com/office/word/2006/wordml" xmlns:wps="http://schemas.microsoft.com/office/word/2010/wordprocessingShape" mc:Ignorable="w14 w15 w16se w16cid wp14">
+  <w:p/>
 </w:hdr>
 </file>
 
@@ -5541,7 +5608,683 @@
       <w:shd w:val="clear" w:color="auto" w:fill="E6E6E6"/>
     </w:rPr>
   </w:style>
+  <w:style w:type="paragraph" w:styleId="Header">
+    <w:name w:val="header"/>
+    <w:basedOn w:val="Normal"/>
+    <w:link w:val="HeaderChar"/>
+    <w:uiPriority w:val="99"/>
+    <w:unhideWhenUsed/>
+    <w:rsid w:val="00EB573A"/>
+    <w:pPr>
+      <w:tabs>
+        <w:tab w:val="center" w:pos="4680"/>
+        <w:tab w:val="right" w:pos="9360"/>
+      </w:tabs>
+      <w:spacing w:line="240" w:lineRule="auto"/>
+    </w:pPr>
+  </w:style>
+  <w:style w:type="character" w:customStyle="1" w:styleId="HeaderChar">
+    <w:name w:val="Header Char"/>
+    <w:basedOn w:val="DefaultParagraphFont"/>
+    <w:link w:val="Header"/>
+    <w:uiPriority w:val="99"/>
+    <w:rsid w:val="00EB573A"/>
+  </w:style>
+  <w:style w:type="paragraph" w:styleId="Footer">
+    <w:name w:val="footer"/>
+    <w:basedOn w:val="Normal"/>
+    <w:link w:val="FooterChar"/>
+    <w:uiPriority w:val="99"/>
+    <w:unhideWhenUsed/>
+    <w:rsid w:val="00EB573A"/>
+    <w:pPr>
+      <w:tabs>
+        <w:tab w:val="center" w:pos="4680"/>
+        <w:tab w:val="right" w:pos="9360"/>
+      </w:tabs>
+      <w:spacing w:line="240" w:lineRule="auto"/>
+    </w:pPr>
+  </w:style>
+  <w:style w:type="character" w:customStyle="1" w:styleId="FooterChar">
+    <w:name w:val="Footer Char"/>
+    <w:basedOn w:val="DefaultParagraphFont"/>
+    <w:link w:val="Footer"/>
+    <w:uiPriority w:val="99"/>
+    <w:rsid w:val="00EB573A"/>
+  </w:style>
+  <w:style w:type="paragraph" w:styleId="TOCHeading">
+    <w:name w:val="TOC Heading"/>
+    <w:basedOn w:val="Heading1"/>
+    <w:next w:val="Normal"/>
+    <w:uiPriority w:val="39"/>
+    <w:unhideWhenUsed/>
+    <w:qFormat/>
+    <w:rsid w:val="00F24E89"/>
+    <w:pPr>
+      <w:pBdr>
+        <w:top w:val="none" w:sz="0" w:space="0" w:color="auto"/>
+        <w:left w:val="none" w:sz="0" w:space="0" w:color="auto"/>
+        <w:bottom w:val="none" w:sz="0" w:space="0" w:color="auto"/>
+        <w:right w:val="none" w:sz="0" w:space="0" w:color="auto"/>
+        <w:between w:val="none" w:sz="0" w:space="0" w:color="auto"/>
+      </w:pBdr>
+      <w:spacing w:before="240" w:after="0" w:line="259" w:lineRule="auto"/>
+      <w:outlineLvl w:val="9"/>
+    </w:pPr>
+    <w:rPr>
+      <w:rFonts w:asciiTheme="majorHAnsi" w:eastAsiaTheme="majorEastAsia" w:hAnsiTheme="majorHAnsi" w:cstheme="majorBidi"/>
+      <w:color w:val="365F91" w:themeColor="accent1" w:themeShade="BF"/>
+      <w:sz w:val="32"/>
+      <w:szCs w:val="32"/>
+      <w:lang w:val="en-US" w:eastAsia="en-US"/>
+    </w:rPr>
+  </w:style>
+  <w:style w:type="paragraph" w:styleId="TOC2">
+    <w:name w:val="toc 2"/>
+    <w:basedOn w:val="Normal"/>
+    <w:next w:val="Normal"/>
+    <w:autoRedefine/>
+    <w:uiPriority w:val="39"/>
+    <w:unhideWhenUsed/>
+    <w:rsid w:val="00F24E89"/>
+    <w:pPr>
+      <w:pBdr>
+        <w:top w:val="none" w:sz="0" w:space="0" w:color="auto"/>
+        <w:left w:val="none" w:sz="0" w:space="0" w:color="auto"/>
+        <w:bottom w:val="none" w:sz="0" w:space="0" w:color="auto"/>
+        <w:right w:val="none" w:sz="0" w:space="0" w:color="auto"/>
+        <w:between w:val="none" w:sz="0" w:space="0" w:color="auto"/>
+      </w:pBdr>
+      <w:spacing w:after="100" w:line="259" w:lineRule="auto"/>
+      <w:ind w:left="220"/>
+    </w:pPr>
+    <w:rPr>
+      <w:rFonts w:asciiTheme="minorHAnsi" w:eastAsiaTheme="minorEastAsia" w:hAnsiTheme="minorHAnsi" w:cs="Times New Roman"/>
+      <w:color w:val="auto"/>
+      <w:lang w:val="en-US" w:eastAsia="en-US"/>
+    </w:rPr>
+  </w:style>
+  <w:style w:type="paragraph" w:styleId="TOC1">
+    <w:name w:val="toc 1"/>
+    <w:basedOn w:val="Normal"/>
+    <w:next w:val="Normal"/>
+    <w:autoRedefine/>
+    <w:uiPriority w:val="39"/>
+    <w:unhideWhenUsed/>
+    <w:rsid w:val="00F24E89"/>
+    <w:pPr>
+      <w:pBdr>
+        <w:top w:val="none" w:sz="0" w:space="0" w:color="auto"/>
+        <w:left w:val="none" w:sz="0" w:space="0" w:color="auto"/>
+        <w:bottom w:val="none" w:sz="0" w:space="0" w:color="auto"/>
+        <w:right w:val="none" w:sz="0" w:space="0" w:color="auto"/>
+        <w:between w:val="none" w:sz="0" w:space="0" w:color="auto"/>
+      </w:pBdr>
+      <w:spacing w:after="100" w:line="259" w:lineRule="auto"/>
+    </w:pPr>
+    <w:rPr>
+      <w:rFonts w:asciiTheme="minorHAnsi" w:eastAsiaTheme="minorEastAsia" w:hAnsiTheme="minorHAnsi" w:cs="Times New Roman"/>
+      <w:color w:val="auto"/>
+      <w:lang w:val="en-US" w:eastAsia="en-US"/>
+    </w:rPr>
+  </w:style>
+  <w:style w:type="paragraph" w:styleId="TOC3">
+    <w:name w:val="toc 3"/>
+    <w:basedOn w:val="Normal"/>
+    <w:next w:val="Normal"/>
+    <w:autoRedefine/>
+    <w:uiPriority w:val="39"/>
+    <w:unhideWhenUsed/>
+    <w:rsid w:val="00F24E89"/>
+    <w:pPr>
+      <w:pBdr>
+        <w:top w:val="none" w:sz="0" w:space="0" w:color="auto"/>
+        <w:left w:val="none" w:sz="0" w:space="0" w:color="auto"/>
+        <w:bottom w:val="none" w:sz="0" w:space="0" w:color="auto"/>
+        <w:right w:val="none" w:sz="0" w:space="0" w:color="auto"/>
+        <w:between w:val="none" w:sz="0" w:space="0" w:color="auto"/>
+      </w:pBdr>
+      <w:spacing w:after="100" w:line="259" w:lineRule="auto"/>
+      <w:ind w:left="440"/>
+    </w:pPr>
+    <w:rPr>
+      <w:rFonts w:asciiTheme="minorHAnsi" w:eastAsiaTheme="minorEastAsia" w:hAnsiTheme="minorHAnsi" w:cs="Times New Roman"/>
+      <w:color w:val="auto"/>
+      <w:lang w:val="en-US" w:eastAsia="en-US"/>
+    </w:rPr>
+  </w:style>
 </w:styles>
+</file>
+
+<file path=word/glossary/document.xml><?xml version="1.0" encoding="utf-8"?>
+<w:glossaryDocument xmlns:wpc="http://schemas.microsoft.com/office/word/2010/wordprocessingCanvas" xmlns:cx="http://schemas.microsoft.com/office/drawing/2014/chartex" xmlns:cx1="http://schemas.microsoft.com/office/drawing/2015/9/8/chartex" xmlns:cx2="http://schemas.microsoft.com/office/drawing/2015/10/21/chartex" xmlns:cx3="http://schemas.microsoft.com/office/drawing/2016/5/9/chartex" xmlns:cx4="http://schemas.microsoft.com/office/drawing/2016/5/10/chartex" xmlns:cx5="http://schemas.microsoft.com/office/drawing/2016/5/11/chartex" xmlns:cx6="http://schemas.microsoft.com/office/drawing/2016/5/12/chartex" xmlns:cx7="http://schemas.microsoft.com/office/drawing/2016/5/13/chartex" xmlns:cx8="http://schemas.microsoft.com/office/drawing/2016/5/14/chartex" xmlns:mc="http://schemas.openxmlformats.org/markup-compatibility/2006" xmlns:aink="http://schemas.microsoft.com/office/drawing/2016/ink" xmlns:am3d="http://schemas.microsoft.com/office/drawing/2017/model3d" xmlns:o="urn:schemas-microsoft-com:office:office" xmlns:r="http://schemas.openxmlformats.org/officeDocument/2006/relationships" xmlns:m="http://schemas.openxmlformats.org/officeDocument/2006/math" xmlns:v="urn:schemas-microsoft-com:vml" xmlns:wp14="http://schemas.microsoft.com/office/word/2010/wordprocessingDrawing" xmlns:wp="http://schemas.openxmlformats.org/drawingml/2006/wordprocessingDrawing" xmlns:w10="urn:schemas-microsoft-com:office:word" xmlns:w="http://schemas.openxmlformats.org/wordprocessingml/2006/main" xmlns:w14="http://schemas.microsoft.com/office/word/2010/wordml" xmlns:w15="http://schemas.microsoft.com/office/word/2012/wordml" xmlns:w16cid="http://schemas.microsoft.com/office/word/2016/wordml/cid" xmlns:w16se="http://schemas.microsoft.com/office/word/2015/wordml/symex" xmlns:wpg="http://schemas.microsoft.com/office/word/2010/wordprocessingGroup" xmlns:wpi="http://schemas.microsoft.com/office/word/2010/wordprocessingInk" xmlns:wne="http://schemas.microsoft.com/office/word/2006/wordml" xmlns:wps="http://schemas.microsoft.com/office/word/2010/wordprocessingShape" mc:Ignorable="w14 w15 w16se w16cid wp14"/>
+</file>
+
+<file path=word/glossary/fontTable.xml><?xml version="1.0" encoding="utf-8"?>
+<w:fonts xmlns:mc="http://schemas.openxmlformats.org/markup-compatibility/2006" xmlns:r="http://schemas.openxmlformats.org/officeDocument/2006/relationships" xmlns:w="http://schemas.openxmlformats.org/wordprocessingml/2006/main" xmlns:w14="http://schemas.microsoft.com/office/word/2010/wordml" xmlns:w15="http://schemas.microsoft.com/office/word/2012/wordml" xmlns:w16cid="http://schemas.microsoft.com/office/word/2016/wordml/cid" xmlns:w16se="http://schemas.microsoft.com/office/word/2015/wordml/symex" mc:Ignorable="w14 w15 w16se w16cid">
+  <w:font w:name="Times New Roman">
+    <w:panose1 w:val="02020603050405020304"/>
+    <w:charset w:val="00"/>
+    <w:family w:val="roman"/>
+    <w:pitch w:val="variable"/>
+    <w:sig w:usb0="E0002AFF" w:usb1="C0007841" w:usb2="00000009" w:usb3="00000000" w:csb0="000001FF" w:csb1="00000000"/>
+  </w:font>
+  <w:font w:name="Arial">
+    <w:panose1 w:val="020B0604020202020204"/>
+    <w:charset w:val="00"/>
+    <w:family w:val="swiss"/>
+    <w:pitch w:val="variable"/>
+    <w:sig w:usb0="E0002AFF" w:usb1="C0007843" w:usb2="00000009" w:usb3="00000000" w:csb0="000001FF" w:csb1="00000000"/>
+  </w:font>
+  <w:font w:name="Calibri">
+    <w:panose1 w:val="020F0502020204030204"/>
+    <w:charset w:val="00"/>
+    <w:family w:val="swiss"/>
+    <w:pitch w:val="variable"/>
+    <w:sig w:usb0="E00002FF" w:usb1="4000ACFF" w:usb2="00000001" w:usb3="00000000" w:csb0="0000019F" w:csb1="00000000"/>
+  </w:font>
+  <w:font w:name="Cambria">
+    <w:panose1 w:val="02040503050406030204"/>
+    <w:charset w:val="00"/>
+    <w:family w:val="roman"/>
+    <w:pitch w:val="variable"/>
+    <w:sig w:usb0="E00006FF" w:usb1="400004FF" w:usb2="00000000" w:usb3="00000000" w:csb0="0000019F" w:csb1="00000000"/>
+  </w:font>
+  <w:font w:name="Calibri Light">
+    <w:panose1 w:val="020F0302020204030204"/>
+    <w:charset w:val="00"/>
+    <w:family w:val="swiss"/>
+    <w:pitch w:val="variable"/>
+    <w:sig w:usb0="A00002EF" w:usb1="4000207B" w:usb2="00000000" w:usb3="00000000" w:csb0="0000009F" w:csb1="00000000"/>
+  </w:font>
+</w:fonts>
+</file>
+
+<file path=word/glossary/settings.xml><?xml version="1.0" encoding="utf-8"?>
+<w:settings xmlns:mc="http://schemas.openxmlformats.org/markup-compatibility/2006" xmlns:o="urn:schemas-microsoft-com:office:office" xmlns:r="http://schemas.openxmlformats.org/officeDocument/2006/relationships" xmlns:m="http://schemas.openxmlformats.org/officeDocument/2006/math" xmlns:v="urn:schemas-microsoft-com:vml" xmlns:w10="urn:schemas-microsoft-com:office:word" xmlns:w="http://schemas.openxmlformats.org/wordprocessingml/2006/main" xmlns:w14="http://schemas.microsoft.com/office/word/2010/wordml" xmlns:w15="http://schemas.microsoft.com/office/word/2012/wordml" xmlns:w16cid="http://schemas.microsoft.com/office/word/2016/wordml/cid" xmlns:w16se="http://schemas.microsoft.com/office/word/2015/wordml/symex" xmlns:sl="http://schemas.openxmlformats.org/schemaLibrary/2006/main" mc:Ignorable="w14 w15 w16se w16cid">
+  <w:view w:val="normal"/>
+  <w:defaultTabStop w:val="720"/>
+  <w:characterSpacingControl w:val="doNotCompress"/>
+  <w:compat>
+    <w:useFELayout/>
+    <w:compatSetting w:name="compatibilityMode" w:uri="http://schemas.microsoft.com/office/word" w:val="15"/>
+    <w:compatSetting w:name="overrideTableStyleFontSizeAndJustification" w:uri="http://schemas.microsoft.com/office/word" w:val="1"/>
+    <w:compatSetting w:name="enableOpenTypeFeatures" w:uri="http://schemas.microsoft.com/office/word" w:val="1"/>
+    <w:compatSetting w:name="doNotFlipMirrorIndents" w:uri="http://schemas.microsoft.com/office/word" w:val="1"/>
+    <w:compatSetting w:name="differentiateMultirowTableHeaders" w:uri="http://schemas.microsoft.com/office/word" w:val="1"/>
+    <w:compatSetting w:name="useWord2013TrackBottomHyphenation" w:uri="http://schemas.microsoft.com/office/word" w:val="0"/>
+  </w:compat>
+  <w:rsids>
+    <w:rsidRoot w:val="0022134D"/>
+    <w:rsid w:val="000A2C81"/>
+    <w:rsid w:val="0022134D"/>
+  </w:rsids>
+  <m:mathPr>
+    <m:mathFont m:val="Cambria Math"/>
+    <m:brkBin m:val="before"/>
+    <m:brkBinSub m:val="--"/>
+    <m:smallFrac m:val="0"/>
+    <m:dispDef/>
+    <m:lMargin m:val="0"/>
+    <m:rMargin m:val="0"/>
+    <m:defJc m:val="centerGroup"/>
+    <m:wrapIndent m:val="1440"/>
+    <m:intLim m:val="subSup"/>
+    <m:naryLim m:val="undOvr"/>
+  </m:mathPr>
+  <w:themeFontLang w:val="en-US"/>
+  <w:clrSchemeMapping w:bg1="light1" w:t1="dark1" w:bg2="light2" w:t2="dark2" w:accent1="accent1" w:accent2="accent2" w:accent3="accent3" w:accent4="accent4" w:accent5="accent5" w:accent6="accent6" w:hyperlink="hyperlink" w:followedHyperlink="followedHyperlink"/>
+  <w:decimalSymbol w:val="."/>
+  <w:listSeparator w:val=","/>
+  <w15:chartTrackingRefBased/>
+</w:settings>
+</file>
+
+<file path=word/glossary/styles.xml><?xml version="1.0" encoding="utf-8"?>
+<w:styles xmlns:mc="http://schemas.openxmlformats.org/markup-compatibility/2006" xmlns:r="http://schemas.openxmlformats.org/officeDocument/2006/relationships" xmlns:w="http://schemas.openxmlformats.org/wordprocessingml/2006/main" xmlns:w14="http://schemas.microsoft.com/office/word/2010/wordml" xmlns:w15="http://schemas.microsoft.com/office/word/2012/wordml" xmlns:w16cid="http://schemas.microsoft.com/office/word/2016/wordml/cid" xmlns:w16se="http://schemas.microsoft.com/office/word/2015/wordml/symex" mc:Ignorable="w14 w15 w16se w16cid">
+  <w:docDefaults>
+    <w:rPrDefault>
+      <w:rPr>
+        <w:rFonts w:asciiTheme="minorHAnsi" w:eastAsiaTheme="minorEastAsia" w:hAnsiTheme="minorHAnsi" w:cstheme="minorBidi"/>
+        <w:sz w:val="22"/>
+        <w:szCs w:val="22"/>
+        <w:lang w:val="en-US" w:eastAsia="en-US" w:bidi="ar-SA"/>
+      </w:rPr>
+    </w:rPrDefault>
+    <w:pPrDefault>
+      <w:pPr>
+        <w:spacing w:after="160" w:line="259" w:lineRule="auto"/>
+      </w:pPr>
+    </w:pPrDefault>
+  </w:docDefaults>
+  <w:latentStyles w:defLockedState="0" w:defUIPriority="99" w:defSemiHidden="0" w:defUnhideWhenUsed="0" w:defQFormat="0" w:count="375">
+    <w:lsdException w:name="Normal" w:uiPriority="0" w:qFormat="1"/>
+    <w:lsdException w:name="heading 1" w:uiPriority="9" w:qFormat="1"/>
+    <w:lsdException w:name="heading 2" w:semiHidden="1" w:uiPriority="9" w:unhideWhenUsed="1" w:qFormat="1"/>
+    <w:lsdException w:name="heading 3" w:semiHidden="1" w:uiPriority="9" w:unhideWhenUsed="1" w:qFormat="1"/>
+    <w:lsdException w:name="heading 4" w:semiHidden="1" w:uiPriority="9" w:unhideWhenUsed="1" w:qFormat="1"/>
+    <w:lsdException w:name="heading 5" w:semiHidden="1" w:uiPriority="9" w:unhideWhenUsed="1" w:qFormat="1"/>
+    <w:lsdException w:name="heading 6" w:semiHidden="1" w:uiPriority="9" w:unhideWhenUsed="1" w:qFormat="1"/>
+    <w:lsdException w:name="heading 7" w:semiHidden="1" w:uiPriority="9" w:unhideWhenUsed="1" w:qFormat="1"/>
+    <w:lsdException w:name="heading 8" w:semiHidden="1" w:uiPriority="9" w:unhideWhenUsed="1" w:qFormat="1"/>
+    <w:lsdException w:name="heading 9" w:semiHidden="1" w:uiPriority="9" w:unhideWhenUsed="1" w:qFormat="1"/>
+    <w:lsdException w:name="index 1" w:semiHidden="1" w:unhideWhenUsed="1"/>
+    <w:lsdException w:name="index 2" w:semiHidden="1" w:unhideWhenUsed="1"/>
+    <w:lsdException w:name="index 3" w:semiHidden="1" w:unhideWhenUsed="1"/>
+    <w:lsdException w:name="index 4" w:semiHidden="1" w:unhideWhenUsed="1"/>
+    <w:lsdException w:name="index 5" w:semiHidden="1" w:unhideWhenUsed="1"/>
+    <w:lsdException w:name="index 6" w:semiHidden="1" w:unhideWhenUsed="1"/>
+    <w:lsdException w:name="index 7" w:semiHidden="1" w:unhideWhenUsed="1"/>
+    <w:lsdException w:name="index 8" w:semiHidden="1" w:unhideWhenUsed="1"/>
+    <w:lsdException w:name="index 9" w:semiHidden="1" w:unhideWhenUsed="1"/>
+    <w:lsdException w:name="toc 1" w:semiHidden="1" w:uiPriority="39" w:unhideWhenUsed="1"/>
+    <w:lsdException w:name="toc 2" w:semiHidden="1" w:uiPriority="39" w:unhideWhenUsed="1"/>
+    <w:lsdException w:name="toc 3" w:semiHidden="1" w:uiPriority="39" w:unhideWhenUsed="1"/>
+    <w:lsdException w:name="toc 4" w:semiHidden="1" w:uiPriority="39" w:unhideWhenUsed="1"/>
+    <w:lsdException w:name="toc 5" w:semiHidden="1" w:uiPriority="39" w:unhideWhenUsed="1"/>
+    <w:lsdException w:name="toc 6" w:semiHidden="1" w:uiPriority="39" w:unhideWhenUsed="1"/>
+    <w:lsdException w:name="toc 7" w:semiHidden="1" w:uiPriority="39" w:unhideWhenUsed="1"/>
+    <w:lsdException w:name="toc 8" w:semiHidden="1" w:uiPriority="39" w:unhideWhenUsed="1"/>
+    <w:lsdException w:name="toc 9" w:semiHidden="1" w:uiPriority="39" w:unhideWhenUsed="1"/>
+    <w:lsdException w:name="Normal Indent" w:semiHidden="1" w:unhideWhenUsed="1"/>
+    <w:lsdException w:name="footnote text" w:semiHidden="1" w:unhideWhenUsed="1"/>
+    <w:lsdException w:name="annotation text" w:semiHidden="1" w:unhideWhenUsed="1"/>
+    <w:lsdException w:name="header" w:semiHidden="1" w:unhideWhenUsed="1"/>
+    <w:lsdException w:name="footer" w:semiHidden="1" w:unhideWhenUsed="1"/>
+    <w:lsdException w:name="index heading" w:semiHidden="1" w:unhideWhenUsed="1"/>
+    <w:lsdException w:name="caption" w:semiHidden="1" w:uiPriority="35" w:unhideWhenUsed="1" w:qFormat="1"/>
+    <w:lsdException w:name="table of figures" w:semiHidden="1" w:unhideWhenUsed="1"/>
+    <w:lsdException w:name="envelope address" w:semiHidden="1" w:unhideWhenUsed="1"/>
+    <w:lsdException w:name="envelope return" w:semiHidden="1" w:unhideWhenUsed="1"/>
+    <w:lsdException w:name="footnote reference" w:semiHidden="1" w:unhideWhenUsed="1"/>
+    <w:lsdException w:name="annotation reference" w:semiHidden="1" w:unhideWhenUsed="1"/>
+    <w:lsdException w:name="line number" w:semiHidden="1" w:unhideWhenUsed="1"/>
+    <w:lsdException w:name="page number" w:semiHidden="1" w:unhideWhenUsed="1"/>
+    <w:lsdException w:name="endnote reference" w:semiHidden="1" w:unhideWhenUsed="1"/>
+    <w:lsdException w:name="endnote text" w:semiHidden="1" w:unhideWhenUsed="1"/>
+    <w:lsdException w:name="table of authorities" w:semiHidden="1" w:unhideWhenUsed="1"/>
+    <w:lsdException w:name="macro" w:semiHidden="1" w:unhideWhenUsed="1"/>
+    <w:lsdException w:name="toa heading" w:semiHidden="1" w:unhideWhenUsed="1"/>
+    <w:lsdException w:name="List" w:semiHidden="1" w:unhideWhenUsed="1"/>
+    <w:lsdException w:name="List Bullet" w:semiHidden="1" w:unhideWhenUsed="1"/>
+    <w:lsdException w:name="List Number" w:semiHidden="1" w:unhideWhenUsed="1"/>
+    <w:lsdException w:name="List 2" w:semiHidden="1" w:unhideWhenUsed="1"/>
+    <w:lsdException w:name="List 3" w:semiHidden="1" w:unhideWhenUsed="1"/>
+    <w:lsdException w:name="List 4" w:semiHidden="1" w:unhideWhenUsed="1"/>
+    <w:lsdException w:name="List 5" w:semiHidden="1" w:unhideWhenUsed="1"/>
+    <w:lsdException w:name="List Bullet 2" w:semiHidden="1" w:unhideWhenUsed="1"/>
+    <w:lsdException w:name="List Bullet 3" w:semiHidden="1" w:unhideWhenUsed="1"/>
+    <w:lsdException w:name="List Bullet 4" w:semiHidden="1" w:unhideWhenUsed="1"/>
+    <w:lsdException w:name="List Bullet 5" w:semiHidden="1" w:unhideWhenUsed="1"/>
+    <w:lsdException w:name="List Number 2" w:semiHidden="1" w:unhideWhenUsed="1"/>
+    <w:lsdException w:name="List Number 3" w:semiHidden="1" w:unhideWhenUsed="1"/>
+    <w:lsdException w:name="List Number 4" w:semiHidden="1" w:unhideWhenUsed="1"/>
+    <w:lsdException w:name="List Number 5" w:semiHidden="1" w:unhideWhenUsed="1"/>
+    <w:lsdException w:name="Title" w:uiPriority="10" w:qFormat="1"/>
+    <w:lsdException w:name="Closing" w:semiHidden="1" w:unhideWhenUsed="1"/>
+    <w:lsdException w:name="Signature" w:semiHidden="1" w:unhideWhenUsed="1"/>
+    <w:lsdException w:name="Default Paragraph Font" w:semiHidden="1" w:uiPriority="1" w:unhideWhenUsed="1"/>
+    <w:lsdException w:name="Body Text" w:semiHidden="1" w:unhideWhenUsed="1"/>
+    <w:lsdException w:name="Body Text Indent" w:semiHidden="1" w:unhideWhenUsed="1"/>
+    <w:lsdException w:name="List Continue" w:semiHidden="1" w:unhideWhenUsed="1"/>
+    <w:lsdException w:name="List Continue 2" w:semiHidden="1" w:unhideWhenUsed="1"/>
+    <w:lsdException w:name="List Continue 3" w:semiHidden="1" w:unhideWhenUsed="1"/>
+    <w:lsdException w:name="List Continue 4" w:semiHidden="1" w:unhideWhenUsed="1"/>
+    <w:lsdException w:name="List Continue 5" w:semiHidden="1" w:unhideWhenUsed="1"/>
+    <w:lsdException w:name="Message Header" w:semiHidden="1" w:unhideWhenUsed="1"/>
+    <w:lsdException w:name="Subtitle" w:uiPriority="11" w:qFormat="1"/>
+    <w:lsdException w:name="Salutation" w:semiHidden="1" w:unhideWhenUsed="1"/>
+    <w:lsdException w:name="Date" w:semiHidden="1" w:unhideWhenUsed="1"/>
+    <w:lsdException w:name="Body Text First Indent" w:semiHidden="1" w:unhideWhenUsed="1"/>
+    <w:lsdException w:name="Body Text First Indent 2" w:semiHidden="1" w:unhideWhenUsed="1"/>
+    <w:lsdException w:name="Note Heading" w:semiHidden="1" w:unhideWhenUsed="1"/>
+    <w:lsdException w:name="Body Text 2" w:semiHidden="1" w:unhideWhenUsed="1"/>
+    <w:lsdException w:name="Body Text 3" w:semiHidden="1" w:unhideWhenUsed="1"/>
+    <w:lsdException w:name="Body Text Indent 2" w:semiHidden="1" w:unhideWhenUsed="1"/>
+    <w:lsdException w:name="Body Text Indent 3" w:semiHidden="1" w:unhideWhenUsed="1"/>
+    <w:lsdException w:name="Block Text" w:semiHidden="1" w:unhideWhenUsed="1"/>
+    <w:lsdException w:name="Hyperlink" w:semiHidden="1" w:unhideWhenUsed="1"/>
+    <w:lsdException w:name="FollowedHyperlink" w:semiHidden="1" w:unhideWhenUsed="1"/>
+    <w:lsdException w:name="Strong" w:uiPriority="22" w:qFormat="1"/>
+    <w:lsdException w:name="Emphasis" w:uiPriority="20" w:qFormat="1"/>
+    <w:lsdException w:name="Document Map" w:semiHidden="1" w:unhideWhenUsed="1"/>
+    <w:lsdException w:name="Plain Text" w:semiHidden="1" w:unhideWhenUsed="1"/>
+    <w:lsdException w:name="E-mail Signature" w:semiHidden="1" w:unhideWhenUsed="1"/>
+    <w:lsdException w:name="HTML Top of Form" w:semiHidden="1" w:unhideWhenUsed="1"/>
+    <w:lsdException w:name="HTML Bottom of Form" w:semiHidden="1" w:unhideWhenUsed="1"/>
+    <w:lsdException w:name="Normal (Web)" w:semiHidden="1" w:unhideWhenUsed="1"/>
+    <w:lsdException w:name="HTML Acronym" w:semiHidden="1" w:unhideWhenUsed="1"/>
+    <w:lsdException w:name="HTML Address" w:semiHidden="1" w:unhideWhenUsed="1"/>
+    <w:lsdException w:name="HTML Cite" w:semiHidden="1" w:unhideWhenUsed="1"/>
+    <w:lsdException w:name="HTML Code" w:semiHidden="1" w:unhideWhenUsed="1"/>
+    <w:lsdException w:name="HTML Definition" w:semiHidden="1" w:unhideWhenUsed="1"/>
+    <w:lsdException w:name="HTML Keyboard" w:semiHidden="1" w:unhideWhenUsed="1"/>
+    <w:lsdException w:name="HTML Preformatted" w:semiHidden="1" w:unhideWhenUsed="1"/>
+    <w:lsdException w:name="HTML Sample" w:semiHidden="1" w:unhideWhenUsed="1"/>
+    <w:lsdException w:name="HTML Typewriter" w:semiHidden="1" w:unhideWhenUsed="1"/>
+    <w:lsdException w:name="HTML Variable" w:semiHidden="1" w:unhideWhenUsed="1"/>
+    <w:lsdException w:name="Normal Table" w:semiHidden="1" w:unhideWhenUsed="1"/>
+    <w:lsdException w:name="annotation subject" w:semiHidden="1" w:unhideWhenUsed="1"/>
+    <w:lsdException w:name="No List" w:semiHidden="1" w:unhideWhenUsed="1"/>
+    <w:lsdException w:name="Outline List 1" w:semiHidden="1" w:unhideWhenUsed="1"/>
+    <w:lsdException w:name="Outline List 2" w:semiHidden="1" w:unhideWhenUsed="1"/>
+    <w:lsdException w:name="Outline List 3" w:semiHidden="1" w:unhideWhenUsed="1"/>
+    <w:lsdException w:name="Table Simple 1" w:semiHidden="1" w:unhideWhenUsed="1"/>
+    <w:lsdException w:name="Table Simple 2" w:semiHidden="1" w:unhideWhenUsed="1"/>
+    <w:lsdException w:name="Table Simple 3" w:semiHidden="1" w:unhideWhenUsed="1"/>
+    <w:lsdException w:name="Table Classic 1" w:semiHidden="1" w:unhideWhenUsed="1"/>
+    <w:lsdException w:name="Table Classic 2" w:semiHidden="1" w:unhideWhenUsed="1"/>
+    <w:lsdException w:name="Table Classic 3" w:semiHidden="1" w:unhideWhenUsed="1"/>
+    <w:lsdException w:name="Table Classic 4" w:semiHidden="1" w:unhideWhenUsed="1"/>
+    <w:lsdException w:name="Table Colorful 1" w:semiHidden="1" w:unhideWhenUsed="1"/>
+    <w:lsdException w:name="Table Colorful 2" w:semiHidden="1" w:unhideWhenUsed="1"/>
+    <w:lsdException w:name="Table Colorful 3" w:semiHidden="1" w:unhideWhenUsed="1"/>
+    <w:lsdException w:name="Table Columns 1" w:semiHidden="1" w:unhideWhenUsed="1"/>
+    <w:lsdException w:name="Table Columns 2" w:semiHidden="1" w:unhideWhenUsed="1"/>
+    <w:lsdException w:name="Table Columns 3" w:semiHidden="1" w:unhideWhenUsed="1"/>
+    <w:lsdException w:name="Table Columns 4" w:semiHidden="1" w:unhideWhenUsed="1"/>
+    <w:lsdException w:name="Table Columns 5" w:semiHidden="1" w:unhideWhenUsed="1"/>
+    <w:lsdException w:name="Table Grid 1" w:semiHidden="1" w:unhideWhenUsed="1"/>
+    <w:lsdException w:name="Table Grid 2" w:semiHidden="1" w:unhideWhenUsed="1"/>
+    <w:lsdException w:name="Table Grid 3" w:semiHidden="1" w:unhideWhenUsed="1"/>
+    <w:lsdException w:name="Table Grid 4" w:semiHidden="1" w:unhideWhenUsed="1"/>
+    <w:lsdException w:name="Table Grid 5" w:semiHidden="1" w:unhideWhenUsed="1"/>
+    <w:lsdException w:name="Table Grid 6" w:semiHidden="1" w:unhideWhenUsed="1"/>
+    <w:lsdException w:name="Table Grid 7" w:semiHidden="1" w:unhideWhenUsed="1"/>
+    <w:lsdException w:name="Table Grid 8" w:semiHidden="1" w:unhideWhenUsed="1"/>
+    <w:lsdException w:name="Table List 1" w:semiHidden="1" w:unhideWhenUsed="1"/>
+    <w:lsdException w:name="Table List 2" w:semiHidden="1" w:unhideWhenUsed="1"/>
+    <w:lsdException w:name="Table List 3" w:semiHidden="1" w:unhideWhenUsed="1"/>
+    <w:lsdException w:name="Table List 4" w:semiHidden="1" w:unhideWhenUsed="1"/>
+    <w:lsdException w:name="Table List 5" w:semiHidden="1" w:unhideWhenUsed="1"/>
+    <w:lsdException w:name="Table List 6" w:semiHidden="1" w:unhideWhenUsed="1"/>
+    <w:lsdException w:name="Table List 7" w:semiHidden="1" w:unhideWhenUsed="1"/>
+    <w:lsdException w:name="Table List 8" w:semiHidden="1" w:unhideWhenUsed="1"/>
+    <w:lsdException w:name="Table 3D effects 1" w:semiHidden="1" w:unhideWhenUsed="1"/>
+    <w:lsdException w:name="Table 3D effects 2" w:semiHidden="1" w:unhideWhenUsed="1"/>
+    <w:lsdException w:name="Table 3D effects 3" w:semiHidden="1" w:unhideWhenUsed="1"/>
+    <w:lsdException w:name="Table Contemporary" w:semiHidden="1" w:unhideWhenUsed="1"/>
+    <w:lsdException w:name="Table Elegant" w:semiHidden="1" w:unhideWhenUsed="1"/>
+    <w:lsdException w:name="Table Professional" w:semiHidden="1" w:unhideWhenUsed="1"/>
+    <w:lsdException w:name="Table Subtle 1" w:semiHidden="1" w:unhideWhenUsed="1"/>
+    <w:lsdException w:name="Table Subtle 2" w:semiHidden="1" w:unhideWhenUsed="1"/>
+    <w:lsdException w:name="Table Web 1" w:semiHidden="1" w:unhideWhenUsed="1"/>
+    <w:lsdException w:name="Table Web 2" w:semiHidden="1" w:unhideWhenUsed="1"/>
+    <w:lsdException w:name="Table Web 3" w:semiHidden="1" w:unhideWhenUsed="1"/>
+    <w:lsdException w:name="Balloon Text" w:semiHidden="1" w:unhideWhenUsed="1"/>
+    <w:lsdException w:name="Table Grid" w:uiPriority="39"/>
+    <w:lsdException w:name="Table Theme" w:semiHidden="1" w:unhideWhenUsed="1"/>
+    <w:lsdException w:name="Placeholder Text" w:semiHidden="1"/>
+    <w:lsdException w:name="No Spacing" w:uiPriority="1" w:qFormat="1"/>
+    <w:lsdException w:name="Light Shading" w:uiPriority="60"/>
+    <w:lsdException w:name="Light List" w:uiPriority="61"/>
+    <w:lsdException w:name="Light Grid" w:uiPriority="62"/>
+    <w:lsdException w:name="Medium Shading 1" w:uiPriority="63"/>
+    <w:lsdException w:name="Medium Shading 2" w:uiPriority="64"/>
+    <w:lsdException w:name="Medium List 1" w:uiPriority="65"/>
+    <w:lsdException w:name="Medium List 2" w:uiPriority="66"/>
+    <w:lsdException w:name="Medium Grid 1" w:uiPriority="67"/>
+    <w:lsdException w:name="Medium Grid 2" w:uiPriority="68"/>
+    <w:lsdException w:name="Medium Grid 3" w:uiPriority="69"/>
+    <w:lsdException w:name="Dark List" w:uiPriority="70"/>
+    <w:lsdException w:name="Colorful Shading" w:uiPriority="71"/>
+    <w:lsdException w:name="Colorful List" w:uiPriority="72"/>
+    <w:lsdException w:name="Colorful Grid" w:uiPriority="73"/>
+    <w:lsdException w:name="Light Shading Accent 1" w:uiPriority="60"/>
+    <w:lsdException w:name="Light List Accent 1" w:uiPriority="61"/>
+    <w:lsdException w:name="Light Grid Accent 1" w:uiPriority="62"/>
+    <w:lsdException w:name="Medium Shading 1 Accent 1" w:uiPriority="63"/>
+    <w:lsdException w:name="Medium Shading 2 Accent 1" w:uiPriority="64"/>
+    <w:lsdException w:name="Medium List 1 Accent 1" w:uiPriority="65"/>
+    <w:lsdException w:name="Revision" w:semiHidden="1"/>
+    <w:lsdException w:name="List Paragraph" w:uiPriority="34" w:qFormat="1"/>
+    <w:lsdException w:name="Quote" w:uiPriority="29" w:qFormat="1"/>
+    <w:lsdException w:name="Intense Quote" w:uiPriority="30" w:qFormat="1"/>
+    <w:lsdException w:name="Medium List 2 Accent 1" w:uiPriority="66"/>
+    <w:lsdException w:name="Medium Grid 1 Accent 1" w:uiPriority="67"/>
+    <w:lsdException w:name="Medium Grid 2 Accent 1" w:uiPriority="68"/>
+    <w:lsdException w:name="Medium Grid 3 Accent 1" w:uiPriority="69"/>
+    <w:lsdException w:name="Dark List Accent 1" w:uiPriority="70"/>
+    <w:lsdException w:name="Colorful Shading Accent 1" w:uiPriority="71"/>
+    <w:lsdException w:name="Colorful List Accent 1" w:uiPriority="72"/>
+    <w:lsdException w:name="Colorful Grid Accent 1" w:uiPriority="73"/>
+    <w:lsdException w:name="Light Shading Accent 2" w:uiPriority="60"/>
+    <w:lsdException w:name="Light List Accent 2" w:uiPriority="61"/>
+    <w:lsdException w:name="Light Grid Accent 2" w:uiPriority="62"/>
+    <w:lsdException w:name="Medium Shading 1 Accent 2" w:uiPriority="63"/>
+    <w:lsdException w:name="Medium Shading 2 Accent 2" w:uiPriority="64"/>
+    <w:lsdException w:name="Medium List 1 Accent 2" w:uiPriority="65"/>
+    <w:lsdException w:name="Medium List 2 Accent 2" w:uiPriority="66"/>
+    <w:lsdException w:name="Medium Grid 1 Accent 2" w:uiPriority="67"/>
+    <w:lsdException w:name="Medium Grid 2 Accent 2" w:uiPriority="68"/>
+    <w:lsdException w:name="Medium Grid 3 Accent 2" w:uiPriority="69"/>
+    <w:lsdException w:name="Dark List Accent 2" w:uiPriority="70"/>
+    <w:lsdException w:name="Colorful Shading Accent 2" w:uiPriority="71"/>
+    <w:lsdException w:name="Colorful List Accent 2" w:uiPriority="72"/>
+    <w:lsdException w:name="Colorful Grid Accent 2" w:uiPriority="73"/>
+    <w:lsdException w:name="Light Shading Accent 3" w:uiPriority="60"/>
+    <w:lsdException w:name="Light List Accent 3" w:uiPriority="61"/>
+    <w:lsdException w:name="Light Grid Accent 3" w:uiPriority="62"/>
+    <w:lsdException w:name="Medium Shading 1 Accent 3" w:uiPriority="63"/>
+    <w:lsdException w:name="Medium Shading 2 Accent 3" w:uiPriority="64"/>
+    <w:lsdException w:name="Medium List 1 Accent 3" w:uiPriority="65"/>
+    <w:lsdException w:name="Medium List 2 Accent 3" w:uiPriority="66"/>
+    <w:lsdException w:name="Medium Grid 1 Accent 3" w:uiPriority="67"/>
+    <w:lsdException w:name="Medium Grid 2 Accent 3" w:uiPriority="68"/>
+    <w:lsdException w:name="Medium Grid 3 Accent 3" w:uiPriority="69"/>
+    <w:lsdException w:name="Dark List Accent 3" w:uiPriority="70"/>
+    <w:lsdException w:name="Colorful Shading Accent 3" w:uiPriority="71"/>
+    <w:lsdException w:name="Colorful List Accent 3" w:uiPriority="72"/>
+    <w:lsdException w:name="Colorful Grid Accent 3" w:uiPriority="73"/>
+    <w:lsdException w:name="Light Shading Accent 4" w:uiPriority="60"/>
+    <w:lsdException w:name="Light List Accent 4" w:uiPriority="61"/>
+    <w:lsdException w:name="Light Grid Accent 4" w:uiPriority="62"/>
+    <w:lsdException w:name="Medium Shading 1 Accent 4" w:uiPriority="63"/>
+    <w:lsdException w:name="Medium Shading 2 Accent 4" w:uiPriority="64"/>
+    <w:lsdException w:name="Medium List 1 Accent 4" w:uiPriority="65"/>
+    <w:lsdException w:name="Medium List 2 Accent 4" w:uiPriority="66"/>
+    <w:lsdException w:name="Medium Grid 1 Accent 4" w:uiPriority="67"/>
+    <w:lsdException w:name="Medium Grid 2 Accent 4" w:uiPriority="68"/>
+    <w:lsdException w:name="Medium Grid 3 Accent 4" w:uiPriority="69"/>
+    <w:lsdException w:name="Dark List Accent 4" w:uiPriority="70"/>
+    <w:lsdException w:name="Colorful Shading Accent 4" w:uiPriority="71"/>
+    <w:lsdException w:name="Colorful List Accent 4" w:uiPriority="72"/>
+    <w:lsdException w:name="Colorful Grid Accent 4" w:uiPriority="73"/>
+    <w:lsdException w:name="Light Shading Accent 5" w:uiPriority="60"/>
+    <w:lsdException w:name="Light List Accent 5" w:uiPriority="61"/>
+    <w:lsdException w:name="Light Grid Accent 5" w:uiPriority="62"/>
+    <w:lsdException w:name="Medium Shading 1 Accent 5" w:uiPriority="63"/>
+    <w:lsdException w:name="Medium Shading 2 Accent 5" w:uiPriority="64"/>
+    <w:lsdException w:name="Medium List 1 Accent 5" w:uiPriority="65"/>
+    <w:lsdException w:name="Medium List 2 Accent 5" w:uiPriority="66"/>
+    <w:lsdException w:name="Medium Grid 1 Accent 5" w:uiPriority="67"/>
+    <w:lsdException w:name="Medium Grid 2 Accent 5" w:uiPriority="68"/>
+    <w:lsdException w:name="Medium Grid 3 Accent 5" w:uiPriority="69"/>
+    <w:lsdException w:name="Dark List Accent 5" w:uiPriority="70"/>
+    <w:lsdException w:name="Colorful Shading Accent 5" w:uiPriority="71"/>
+    <w:lsdException w:name="Colorful List Accent 5" w:uiPriority="72"/>
+    <w:lsdException w:name="Colorful Grid Accent 5" w:uiPriority="73"/>
+    <w:lsdException w:name="Light Shading Accent 6" w:uiPriority="60"/>
+    <w:lsdException w:name="Light List Accent 6" w:uiPriority="61"/>
+    <w:lsdException w:name="Light Grid Accent 6" w:uiPriority="62"/>
+    <w:lsdException w:name="Medium Shading 1 Accent 6" w:uiPriority="63"/>
+    <w:lsdException w:name="Medium Shading 2 Accent 6" w:uiPriority="64"/>
+    <w:lsdException w:name="Medium List 1 Accent 6" w:uiPriority="65"/>
+    <w:lsdException w:name="Medium List 2 Accent 6" w:uiPriority="66"/>
+    <w:lsdException w:name="Medium Grid 1 Accent 6" w:uiPriority="67"/>
+    <w:lsdException w:name="Medium Grid 2 Accent 6" w:uiPriority="68"/>
+    <w:lsdException w:name="Medium Grid 3 Accent 6" w:uiPriority="69"/>
+    <w:lsdException w:name="Dark List Accent 6" w:uiPriority="70"/>
+    <w:lsdException w:name="Colorful Shading Accent 6" w:uiPriority="71"/>
+    <w:lsdException w:name="Colorful List Accent 6" w:uiPriority="72"/>
+    <w:lsdException w:name="Colorful Grid Accent 6" w:uiPriority="73"/>
+    <w:lsdException w:name="Subtle Emphasis" w:uiPriority="19" w:qFormat="1"/>
+    <w:lsdException w:name="Intense Emphasis" w:uiPriority="21" w:qFormat="1"/>
+    <w:lsdException w:name="Subtle Reference" w:uiPriority="31" w:qFormat="1"/>
+    <w:lsdException w:name="Intense Reference" w:uiPriority="32" w:qFormat="1"/>
+    <w:lsdException w:name="Book Title" w:uiPriority="33" w:qFormat="1"/>
+    <w:lsdException w:name="Bibliography" w:semiHidden="1" w:uiPriority="37" w:unhideWhenUsed="1"/>
+    <w:lsdException w:name="TOC Heading" w:semiHidden="1" w:uiPriority="39" w:unhideWhenUsed="1" w:qFormat="1"/>
+    <w:lsdException w:name="Plain Table 1" w:uiPriority="41"/>
+    <w:lsdException w:name="Plain Table 2" w:uiPriority="42"/>
+    <w:lsdException w:name="Plain Table 3" w:uiPriority="43"/>
+    <w:lsdException w:name="Plain Table 4" w:uiPriority="44"/>
+    <w:lsdException w:name="Plain Table 5" w:uiPriority="45"/>
+    <w:lsdException w:name="Grid Table Light" w:uiPriority="40"/>
+    <w:lsdException w:name="Grid Table 1 Light" w:uiPriority="46"/>
+    <w:lsdException w:name="Grid Table 2" w:uiPriority="47"/>
+    <w:lsdException w:name="Grid Table 3" w:uiPriority="48"/>
+    <w:lsdException w:name="Grid Table 4" w:uiPriority="49"/>
+    <w:lsdException w:name="Grid Table 5 Dark" w:uiPriority="50"/>
+    <w:lsdException w:name="Grid Table 6 Colorful" w:uiPriority="51"/>
+    <w:lsdException w:name="Grid Table 7 Colorful" w:uiPriority="52"/>
+    <w:lsdException w:name="Grid Table 1 Light Accent 1" w:uiPriority="46"/>
+    <w:lsdException w:name="Grid Table 2 Accent 1" w:uiPriority="47"/>
+    <w:lsdException w:name="Grid Table 3 Accent 1" w:uiPriority="48"/>
+    <w:lsdException w:name="Grid Table 4 Accent 1" w:uiPriority="49"/>
+    <w:lsdException w:name="Grid Table 5 Dark Accent 1" w:uiPriority="50"/>
+    <w:lsdException w:name="Grid Table 6 Colorful Accent 1" w:uiPriority="51"/>
+    <w:lsdException w:name="Grid Table 7 Colorful Accent 1" w:uiPriority="52"/>
+    <w:lsdException w:name="Grid Table 1 Light Accent 2" w:uiPriority="46"/>
+    <w:lsdException w:name="Grid Table 2 Accent 2" w:uiPriority="47"/>
+    <w:lsdException w:name="Grid Table 3 Accent 2" w:uiPriority="48"/>
+    <w:lsdException w:name="Grid Table 4 Accent 2" w:uiPriority="49"/>
+    <w:lsdException w:name="Grid Table 5 Dark Accent 2" w:uiPriority="50"/>
+    <w:lsdException w:name="Grid Table 6 Colorful Accent 2" w:uiPriority="51"/>
+    <w:lsdException w:name="Grid Table 7 Colorful Accent 2" w:uiPriority="52"/>
+    <w:lsdException w:name="Grid Table 1 Light Accent 3" w:uiPriority="46"/>
+    <w:lsdException w:name="Grid Table 2 Accent 3" w:uiPriority="47"/>
+    <w:lsdException w:name="Grid Table 3 Accent 3" w:uiPriority="48"/>
+    <w:lsdException w:name="Grid Table 4 Accent 3" w:uiPriority="49"/>
+    <w:lsdException w:name="Grid Table 5 Dark Accent 3" w:uiPriority="50"/>
+    <w:lsdException w:name="Grid Table 6 Colorful Accent 3" w:uiPriority="51"/>
+    <w:lsdException w:name="Grid Table 7 Colorful Accent 3" w:uiPriority="52"/>
+    <w:lsdException w:name="Grid Table 1 Light Accent 4" w:uiPriority="46"/>
+    <w:lsdException w:name="Grid Table 2 Accent 4" w:uiPriority="47"/>
+    <w:lsdException w:name="Grid Table 3 Accent 4" w:uiPriority="48"/>
+    <w:lsdException w:name="Grid Table 4 Accent 4" w:uiPriority="49"/>
+    <w:lsdException w:name="Grid Table 5 Dark Accent 4" w:uiPriority="50"/>
+    <w:lsdException w:name="Grid Table 6 Colorful Accent 4" w:uiPriority="51"/>
+    <w:lsdException w:name="Grid Table 7 Colorful Accent 4" w:uiPriority="52"/>
+    <w:lsdException w:name="Grid Table 1 Light Accent 5" w:uiPriority="46"/>
+    <w:lsdException w:name="Grid Table 2 Accent 5" w:uiPriority="47"/>
+    <w:lsdException w:name="Grid Table 3 Accent 5" w:uiPriority="48"/>
+    <w:lsdException w:name="Grid Table 4 Accent 5" w:uiPriority="49"/>
+    <w:lsdException w:name="Grid Table 5 Dark Accent 5" w:uiPriority="50"/>
+    <w:lsdException w:name="Grid Table 6 Colorful Accent 5" w:uiPriority="51"/>
+    <w:lsdException w:name="Grid Table 7 Colorful Accent 5" w:uiPriority="52"/>
+    <w:lsdException w:name="Grid Table 1 Light Accent 6" w:uiPriority="46"/>
+    <w:lsdException w:name="Grid Table 2 Accent 6" w:uiPriority="47"/>
+    <w:lsdException w:name="Grid Table 3 Accent 6" w:uiPriority="48"/>
+    <w:lsdException w:name="Grid Table 4 Accent 6" w:uiPriority="49"/>
+    <w:lsdException w:name="Grid Table 5 Dark Accent 6" w:uiPriority="50"/>
+    <w:lsdException w:name="Grid Table 6 Colorful Accent 6" w:uiPriority="51"/>
+    <w:lsdException w:name="Grid Table 7 Colorful Accent 6" w:uiPriority="52"/>
+    <w:lsdException w:name="List Table 1 Light" w:uiPriority="46"/>
+    <w:lsdException w:name="List Table 2" w:uiPriority="47"/>
+    <w:lsdException w:name="List Table 3" w:uiPriority="48"/>
+    <w:lsdException w:name="List Table 4" w:uiPriority="49"/>
+    <w:lsdException w:name="List Table 5 Dark" w:uiPriority="50"/>
+    <w:lsdException w:name="List Table 6 Colorful" w:uiPriority="51"/>
+    <w:lsdException w:name="List Table 7 Colorful" w:uiPriority="52"/>
+    <w:lsdException w:name="List Table 1 Light Accent 1" w:uiPriority="46"/>
+    <w:lsdException w:name="List Table 2 Accent 1" w:uiPriority="47"/>
+    <w:lsdException w:name="List Table 3 Accent 1" w:uiPriority="48"/>
+    <w:lsdException w:name="List Table 4 Accent 1" w:uiPriority="49"/>
+    <w:lsdException w:name="List Table 5 Dark Accent 1" w:uiPriority="50"/>
+    <w:lsdException w:name="List Table 6 Colorful Accent 1" w:uiPriority="51"/>
+    <w:lsdException w:name="List Table 7 Colorful Accent 1" w:uiPriority="52"/>
+    <w:lsdException w:name="List Table 1 Light Accent 2" w:uiPriority="46"/>
+    <w:lsdException w:name="List Table 2 Accent 2" w:uiPriority="47"/>
+    <w:lsdException w:name="List Table 3 Accent 2" w:uiPriority="48"/>
+    <w:lsdException w:name="List Table 4 Accent 2" w:uiPriority="49"/>
+    <w:lsdException w:name="List Table 5 Dark Accent 2" w:uiPriority="50"/>
+    <w:lsdException w:name="List Table 6 Colorful Accent 2" w:uiPriority="51"/>
+    <w:lsdException w:name="List Table 7 Colorful Accent 2" w:uiPriority="52"/>
+    <w:lsdException w:name="List Table 1 Light Accent 3" w:uiPriority="46"/>
+    <w:lsdException w:name="List Table 2 Accent 3" w:uiPriority="47"/>
+    <w:lsdException w:name="List Table 3 Accent 3" w:uiPriority="48"/>
+    <w:lsdException w:name="List Table 4 Accent 3" w:uiPriority="49"/>
+    <w:lsdException w:name="List Table 5 Dark Accent 3" w:uiPriority="50"/>
+    <w:lsdException w:name="List Table 6 Colorful Accent 3" w:uiPriority="51"/>
+    <w:lsdException w:name="List Table 7 Colorful Accent 3" w:uiPriority="52"/>
+    <w:lsdException w:name="List Table 1 Light Accent 4" w:uiPriority="46"/>
+    <w:lsdException w:name="List Table 2 Accent 4" w:uiPriority="47"/>
+    <w:lsdException w:name="List Table 3 Accent 4" w:uiPriority="48"/>
+    <w:lsdException w:name="List Table 4 Accent 4" w:uiPriority="49"/>
+    <w:lsdException w:name="List Table 5 Dark Accent 4" w:uiPriority="50"/>
+    <w:lsdException w:name="List Table 6 Colorful Accent 4" w:uiPriority="51"/>
+    <w:lsdException w:name="List Table 7 Colorful Accent 4" w:uiPriority="52"/>
+    <w:lsdException w:name="List Table 1 Light Accent 5" w:uiPriority="46"/>
+    <w:lsdException w:name="List Table 2 Accent 5" w:uiPriority="47"/>
+    <w:lsdException w:name="List Table 3 Accent 5" w:uiPriority="48"/>
+    <w:lsdException w:name="List Table 4 Accent 5" w:uiPriority="49"/>
+    <w:lsdException w:name="List Table 5 Dark Accent 5" w:uiPriority="50"/>
+    <w:lsdException w:name="List Table 6 Colorful Accent 5" w:uiPriority="51"/>
+    <w:lsdException w:name="List Table 7 Colorful Accent 5" w:uiPriority="52"/>
+    <w:lsdException w:name="List Table 1 Light Accent 6" w:uiPriority="46"/>
+    <w:lsdException w:name="List Table 2 Accent 6" w:uiPriority="47"/>
+    <w:lsdException w:name="List Table 3 Accent 6" w:uiPriority="48"/>
+    <w:lsdException w:name="List Table 4 Accent 6" w:uiPriority="49"/>
+    <w:lsdException w:name="List Table 5 Dark Accent 6" w:uiPriority="50"/>
+    <w:lsdException w:name="List Table 6 Colorful Accent 6" w:uiPriority="51"/>
+    <w:lsdException w:name="List Table 7 Colorful Accent 6" w:uiPriority="52"/>
+    <w:lsdException w:name="Mention" w:semiHidden="1" w:unhideWhenUsed="1"/>
+    <w:lsdException w:name="Smart Hyperlink" w:semiHidden="1" w:unhideWhenUsed="1"/>
+    <w:lsdException w:name="Hashtag" w:semiHidden="1" w:unhideWhenUsed="1"/>
+    <w:lsdException w:name="Unresolved Mention" w:semiHidden="1" w:unhideWhenUsed="1"/>
+  </w:latentStyles>
+  <w:style w:type="paragraph" w:default="1" w:styleId="Normal">
+    <w:name w:val="Normal"/>
+    <w:qFormat/>
+  </w:style>
+  <w:style w:type="character" w:default="1" w:styleId="DefaultParagraphFont">
+    <w:name w:val="Default Paragraph Font"/>
+    <w:uiPriority w:val="1"/>
+    <w:semiHidden/>
+    <w:unhideWhenUsed/>
+  </w:style>
+  <w:style w:type="table" w:default="1" w:styleId="TableNormal">
+    <w:name w:val="Normal Table"/>
+    <w:uiPriority w:val="99"/>
+    <w:semiHidden/>
+    <w:unhideWhenUsed/>
+    <w:tblPr>
+      <w:tblInd w:w="0" w:type="dxa"/>
+      <w:tblCellMar>
+        <w:top w:w="0" w:type="dxa"/>
+        <w:left w:w="108" w:type="dxa"/>
+        <w:bottom w:w="0" w:type="dxa"/>
+        <w:right w:w="108" w:type="dxa"/>
+      </w:tblCellMar>
+    </w:tblPr>
+  </w:style>
+  <w:style w:type="numbering" w:default="1" w:styleId="NoList">
+    <w:name w:val="No List"/>
+    <w:uiPriority w:val="99"/>
+    <w:semiHidden/>
+    <w:unhideWhenUsed/>
+  </w:style>
+  <w:style w:type="paragraph" w:customStyle="1" w:styleId="F22237E437E94CBFAE33F6D6E2CFA120">
+    <w:name w:val="F22237E437E94CBFAE33F6D6E2CFA120"/>
+    <w:rsid w:val="0022134D"/>
+  </w:style>
+  <w:style w:type="paragraph" w:customStyle="1" w:styleId="7BADB3F3C80240F3B8C8B42DD4623CA1">
+    <w:name w:val="7BADB3F3C80240F3B8C8B42DD4623CA1"/>
+    <w:rsid w:val="0022134D"/>
+  </w:style>
+  <w:style w:type="paragraph" w:customStyle="1" w:styleId="C50B9FCE9B134C859A79EB4E3C6199A2">
+    <w:name w:val="C50B9FCE9B134C859A79EB4E3C6199A2"/>
+    <w:rsid w:val="0022134D"/>
+  </w:style>
+</w:styles>
+</file>
+
+<file path=word/glossary/webSettings.xml><?xml version="1.0" encoding="utf-8"?>
+<w:webSettings xmlns:mc="http://schemas.openxmlformats.org/markup-compatibility/2006" xmlns:r="http://schemas.openxmlformats.org/officeDocument/2006/relationships" xmlns:w="http://schemas.openxmlformats.org/wordprocessingml/2006/main" xmlns:w14="http://schemas.microsoft.com/office/word/2010/wordml" xmlns:w15="http://schemas.microsoft.com/office/word/2012/wordml" xmlns:w16cid="http://schemas.microsoft.com/office/word/2016/wordml/cid" xmlns:w16se="http://schemas.microsoft.com/office/word/2015/wordml/symex" mc:Ignorable="w14 w15 w16se w16cid">
+  <w:optimizeForBrowser/>
+  <w:allowPNG/>
+</w:webSettings>
 </file>
 
 <file path=word/theme/theme1.xml><?xml version="1.0" encoding="utf-8"?>
@@ -5862,4 +6605,16 @@
   </a:objectDefaults>
   <a:extraClrSchemeLst/>
 </a:theme>
+</file>
+
+<file path=customXml/item1.xml><?xml version="1.0" encoding="utf-8"?>
+<b:Sources xmlns:b="http://schemas.openxmlformats.org/officeDocument/2006/bibliography" xmlns="http://schemas.openxmlformats.org/officeDocument/2006/bibliography" SelectedStyle="\APASixthEditionOfficeOnline.xsl" StyleName="APA" Version="6"/>
+</file>
+
+<file path=customXml/itemProps1.xml><?xml version="1.0" encoding="utf-8"?>
+<ds:datastoreItem xmlns:ds="http://schemas.openxmlformats.org/officeDocument/2006/customXml" ds:itemID="{9DF9CD20-167F-4D96-BBC3-986DA7781D22}">
+  <ds:schemaRefs>
+    <ds:schemaRef ds:uri="http://schemas.openxmlformats.org/officeDocument/2006/bibliography"/>
+  </ds:schemaRefs>
+</ds:datastoreItem>
 </file>
</xml_diff>